<commit_message>
Sections 3 and 4.1 Upload
Patrick will put all docs together and submit
</commit_message>
<xml_diff>
--- a/Project_SRS_v0.1.docx
+++ b/Project_SRS_v0.1.docx
@@ -2571,10 +2571,67 @@
       <w:r>
         <w:t>.&gt;</w:t>
       </w:r>
-      <w:bookmarkStart w:id="22" w:name="_GoBack"/>
+    </w:p>
+    <w:p/>
+    <w:p>
+      <w:pPr>
+        <w:pStyle w:val="Heading2"/>
+        <w:rPr>
+          <w:rFonts w:ascii="Arial" w:hAnsi="Arial"/>
+        </w:rPr>
+      </w:pPr>
+      <w:bookmarkStart w:id="22" w:name="_Toc113291694"/>
+      <w:r>
+        <w:rPr>
+          <w:rFonts w:ascii="Arial" w:hAnsi="Arial"/>
+        </w:rPr>
+        <w:t>Document Conventions</w:t>
+      </w:r>
+      <w:bookmarkEnd w:id="21"/>
       <w:bookmarkEnd w:id="22"/>
     </w:p>
-    <w:p/>
+    <w:p>
+      <w:pPr>
+        <w:pStyle w:val="template"/>
+        <w:jc w:val="both"/>
+      </w:pPr>
+      <w:r>
+        <w:t xml:space="preserve">&lt;In general this document follows the IEEE formatting requirements. Use Arial font size 11, or 12 throughout the document for text. Use italics for comments. Document text should be single spaced and maintain the 1” margins found in this template. For Section and Subsection titles please follow the template. </w:t>
+      </w:r>
+    </w:p>
+    <w:p>
+      <w:pPr>
+        <w:pStyle w:val="template"/>
+        <w:jc w:val="both"/>
+      </w:pPr>
+    </w:p>
+    <w:p>
+      <w:pPr>
+        <w:pStyle w:val="template"/>
+        <w:jc w:val="both"/>
+      </w:pPr>
+      <w:r>
+        <w:t>TO DO:</w:t>
+      </w:r>
+      <w:r>
+        <w:rPr>
+          <w:i w:val="0"/>
+        </w:rPr>
+        <w:t xml:space="preserve"> </w:t>
+      </w:r>
+      <w:r>
+        <w:t>Describe any standards or typographical conventions that were followed when writing this SRS, such as fonts or highlighting that have special significance.</w:t>
+      </w:r>
+      <w:r>
+        <w:rPr>
+          <w:i w:val="0"/>
+        </w:rPr>
+        <w:t xml:space="preserve"> </w:t>
+      </w:r>
+      <w:r>
+        <w:t>Sometimes, it is useful to divide this section to several sections, e.g., Formatting Conventions, Naming Conventions, etc.&gt;</w:t>
+      </w:r>
+    </w:p>
     <w:p>
       <w:pPr>
         <w:pStyle w:val="Heading2"/>
@@ -2582,67 +2639,8 @@
           <w:rFonts w:ascii="Arial" w:hAnsi="Arial"/>
         </w:rPr>
       </w:pPr>
-      <w:bookmarkStart w:id="23" w:name="_Toc113291694"/>
-      <w:r>
-        <w:rPr>
-          <w:rFonts w:ascii="Arial" w:hAnsi="Arial"/>
-        </w:rPr>
-        <w:t>Document Conventions</w:t>
-      </w:r>
-      <w:bookmarkEnd w:id="21"/>
-      <w:bookmarkEnd w:id="23"/>
-    </w:p>
-    <w:p>
-      <w:pPr>
-        <w:pStyle w:val="template"/>
-        <w:jc w:val="both"/>
-      </w:pPr>
-      <w:r>
-        <w:t xml:space="preserve">&lt;In general this document follows the IEEE formatting requirements. Use Arial font size 11, or 12 throughout the document for text. Use italics for comments. Document text should be single spaced and maintain the 1” margins found in this template. For Section and Subsection titles please follow the template. </w:t>
-      </w:r>
-    </w:p>
-    <w:p>
-      <w:pPr>
-        <w:pStyle w:val="template"/>
-        <w:jc w:val="both"/>
-      </w:pPr>
-    </w:p>
-    <w:p>
-      <w:pPr>
-        <w:pStyle w:val="template"/>
-        <w:jc w:val="both"/>
-      </w:pPr>
-      <w:r>
-        <w:t>TO DO:</w:t>
-      </w:r>
-      <w:r>
-        <w:rPr>
-          <w:i w:val="0"/>
-        </w:rPr>
-        <w:t xml:space="preserve"> </w:t>
-      </w:r>
-      <w:r>
-        <w:t>Describe any standards or typographical conventions that were followed when writing this SRS, such as fonts or highlighting that have special significance.</w:t>
-      </w:r>
-      <w:r>
-        <w:rPr>
-          <w:i w:val="0"/>
-        </w:rPr>
-        <w:t xml:space="preserve"> </w:t>
-      </w:r>
-      <w:r>
-        <w:t>Sometimes, it is useful to divide this section to several sections, e.g., Formatting Conventions, Naming Conventions, etc.&gt;</w:t>
-      </w:r>
-    </w:p>
-    <w:p>
-      <w:pPr>
-        <w:pStyle w:val="Heading2"/>
-        <w:rPr>
-          <w:rFonts w:ascii="Arial" w:hAnsi="Arial"/>
-        </w:rPr>
-      </w:pPr>
-      <w:bookmarkStart w:id="24" w:name="_Toc439994672"/>
-      <w:bookmarkStart w:id="25" w:name="_Toc113291695"/>
+      <w:bookmarkStart w:id="23" w:name="_Toc439994672"/>
+      <w:bookmarkStart w:id="24" w:name="_Toc113291695"/>
       <w:r>
         <w:rPr>
           <w:rFonts w:ascii="Arial" w:hAnsi="Arial"/>
@@ -2650,14 +2648,14 @@
         <w:lastRenderedPageBreak/>
         <w:t>References</w:t>
       </w:r>
+      <w:bookmarkEnd w:id="23"/>
+      <w:r>
+        <w:rPr>
+          <w:rFonts w:ascii="Arial" w:hAnsi="Arial"/>
+        </w:rPr>
+        <w:t xml:space="preserve"> and Acknowledgments</w:t>
+      </w:r>
       <w:bookmarkEnd w:id="24"/>
-      <w:r>
-        <w:rPr>
-          <w:rFonts w:ascii="Arial" w:hAnsi="Arial"/>
-        </w:rPr>
-        <w:t xml:space="preserve"> and Acknowledgments</w:t>
-      </w:r>
-      <w:bookmarkEnd w:id="25"/>
     </w:p>
     <w:p>
       <w:pPr>
@@ -2936,8 +2934,8 @@
           <w:color w:val="FFFFFF"/>
         </w:rPr>
       </w:pPr>
-      <w:bookmarkStart w:id="26" w:name="_Toc439994673"/>
-      <w:bookmarkStart w:id="27" w:name="_Toc113291696"/>
+      <w:bookmarkStart w:id="25" w:name="_Toc439994673"/>
+      <w:bookmarkStart w:id="26" w:name="_Toc113291696"/>
       <w:r>
         <w:rPr>
           <w:rFonts w:ascii="Arial" w:hAnsi="Arial"/>
@@ -2946,8 +2944,68 @@
         <w:lastRenderedPageBreak/>
         <w:t>Overall Description</w:t>
       </w:r>
+      <w:bookmarkEnd w:id="25"/>
       <w:bookmarkEnd w:id="26"/>
+    </w:p>
+    <w:p>
+      <w:pPr>
+        <w:pStyle w:val="Heading2"/>
+        <w:rPr>
+          <w:rFonts w:ascii="Arial" w:hAnsi="Arial"/>
+        </w:rPr>
+      </w:pPr>
+      <w:bookmarkStart w:id="27" w:name="_Toc439994674"/>
+      <w:bookmarkStart w:id="28" w:name="_Toc113291697"/>
+      <w:r>
+        <w:rPr>
+          <w:rFonts w:ascii="Arial" w:hAnsi="Arial"/>
+        </w:rPr>
+        <w:t>Product Perspective</w:t>
+      </w:r>
       <w:bookmarkEnd w:id="27"/>
+      <w:bookmarkEnd w:id="28"/>
+    </w:p>
+    <w:p>
+      <w:pPr>
+        <w:pStyle w:val="template"/>
+        <w:jc w:val="both"/>
+      </w:pPr>
+      <w:r>
+        <w:t>&lt;</w:t>
+      </w:r>
+      <w:r>
+        <w:rPr>
+          <w:color w:val="0000FF"/>
+        </w:rPr>
+        <w:t>Describe the context and origin of the product being specified in this SRS. For example, state whether this product is a follow-on member of a product family, a replacement for certain existing systems, or a new, self-contained product. If the SRS defines a component of a larger system, relate the requirements of the larger system to the functionality of this software and identify interfaces between the two. In this part, make sure to include a simple diagram that shows the major components of the overall system, subsystem interconnections, and external interface</w:t>
+      </w:r>
+      <w:r>
+        <w:rPr>
+          <w:color w:val="0000FF"/>
+        </w:rPr>
+        <w:t xml:space="preserve">. In this section it is crucial that you will be creative and provide as much information as possible. </w:t>
+      </w:r>
+    </w:p>
+    <w:p>
+      <w:pPr>
+        <w:pStyle w:val="template"/>
+        <w:jc w:val="both"/>
+      </w:pPr>
+      <w:r>
+        <w:t>TO DO: Provide at least one paragraph describing product perspective. Provide a general diagram that will illustrate how your product interacts with the environment and i</w:t>
+      </w:r>
+      <w:r>
+        <w:t>n what conte</w:t>
+      </w:r>
+      <w:r>
+        <w:t>xt it is being used, i.e., conte</w:t>
+      </w:r>
+      <w:r>
+        <w:t>xt diagram.</w:t>
+      </w:r>
+      <w:r>
+        <w:t>&gt;</w:t>
+      </w:r>
     </w:p>
     <w:p>
       <w:pPr>
@@ -2956,21 +3014,37 @@
           <w:rFonts w:ascii="Arial" w:hAnsi="Arial"/>
         </w:rPr>
       </w:pPr>
-      <w:bookmarkStart w:id="28" w:name="_Toc439994674"/>
-      <w:bookmarkStart w:id="29" w:name="_Toc113291697"/>
-      <w:r>
-        <w:rPr>
-          <w:rFonts w:ascii="Arial" w:hAnsi="Arial"/>
-        </w:rPr>
-        <w:t>Product Perspective</w:t>
-      </w:r>
-      <w:bookmarkEnd w:id="28"/>
+      <w:bookmarkStart w:id="29" w:name="_Toc439994675"/>
+      <w:bookmarkStart w:id="30" w:name="_Toc113291698"/>
+      <w:r>
+        <w:rPr>
+          <w:rFonts w:ascii="Arial" w:hAnsi="Arial"/>
+        </w:rPr>
+        <w:t xml:space="preserve">Product </w:t>
+      </w:r>
       <w:bookmarkEnd w:id="29"/>
-    </w:p>
-    <w:p>
-      <w:pPr>
-        <w:pStyle w:val="template"/>
-        <w:jc w:val="both"/>
+      <w:r>
+        <w:rPr>
+          <w:rFonts w:ascii="Arial" w:hAnsi="Arial"/>
+        </w:rPr>
+        <w:t>Functionality</w:t>
+      </w:r>
+      <w:bookmarkEnd w:id="30"/>
+      <w:r>
+        <w:rPr>
+          <w:rFonts w:ascii="Arial" w:hAnsi="Arial"/>
+          <w:strike/>
+        </w:rPr>
+        <w:t xml:space="preserve"> </w:t>
+      </w:r>
+    </w:p>
+    <w:p>
+      <w:pPr>
+        <w:pStyle w:val="template"/>
+        <w:jc w:val="both"/>
+        <w:rPr>
+          <w:color w:val="0000FF"/>
+        </w:rPr>
       </w:pPr>
       <w:r>
         <w:t>&lt;</w:t>
@@ -2979,34 +3053,118 @@
         <w:rPr>
           <w:color w:val="0000FF"/>
         </w:rPr>
-        <w:t>Describe the context and origin of the product being specified in this SRS. For example, state whether this product is a follow-on member of a product family, a replacement for certain existing systems, or a new, self-contained product. If the SRS defines a component of a larger system, relate the requirements of the larger system to the functionality of this software and identify interfaces between the two. In this part, make sure to include a simple diagram that shows the major components of the overall system, subsystem interconnections, and external interface</w:t>
-      </w:r>
-      <w:r>
+        <w:t>Summarize the major functions the product must perform or must let the user perform. Details will be provided in Section 3, so only a high level summary is needed here. Organize the functions to make them understandable to any reader of the SRS. A picture of the major groups of related requirements and how they relate, such as a top level data flow diagram or object class diagram, will be effective.</w:t>
+      </w:r>
+    </w:p>
+    <w:p>
+      <w:pPr>
+        <w:pStyle w:val="template"/>
+        <w:jc w:val="both"/>
+      </w:pPr>
+      <w:r>
+        <w:t xml:space="preserve">TO DO: </w:t>
+      </w:r>
+    </w:p>
+    <w:p>
+      <w:pPr>
+        <w:pStyle w:val="template"/>
+        <w:jc w:val="both"/>
+      </w:pPr>
+      <w:r>
+        <w:t>1. Provide a bulleted list of all the major functions of the system</w:t>
+      </w:r>
+    </w:p>
+    <w:p>
+      <w:pPr>
+        <w:pStyle w:val="template"/>
+        <w:jc w:val="both"/>
+      </w:pPr>
+      <w:r>
+        <w:t xml:space="preserve">2. </w:t>
+      </w:r>
+      <w:r>
+        <w:rPr>
+          <w:b/>
+        </w:rPr>
+        <w:t xml:space="preserve">(Optional) </w:t>
+      </w:r>
+      <w:r>
+        <w:t>Provide a Data Flow Diagram of the system to show how these functions relate to each other.</w:t>
+      </w:r>
+      <w:r>
+        <w:t xml:space="preserve"> This is useful wh</w:t>
+      </w:r>
+      <w:r>
+        <w:t>en there is a clear sequence for</w:t>
+      </w:r>
+      <w:r>
+        <w:t xml:space="preserve"> the functions being performed.</w:t>
+      </w:r>
+      <w:r>
+        <w:t>&gt;</w:t>
+      </w:r>
+    </w:p>
+    <w:p>
+      <w:pPr>
+        <w:pStyle w:val="Heading2"/>
+        <w:rPr>
+          <w:rFonts w:ascii="Arial" w:hAnsi="Arial"/>
+        </w:rPr>
+      </w:pPr>
+      <w:bookmarkStart w:id="31" w:name="_Toc439994676"/>
+      <w:bookmarkStart w:id="32" w:name="_Toc113291699"/>
+      <w:r>
+        <w:rPr>
+          <w:rFonts w:ascii="Arial" w:hAnsi="Arial"/>
+        </w:rPr>
+        <w:t>Users and Characteristics</w:t>
+      </w:r>
+      <w:bookmarkEnd w:id="31"/>
+      <w:bookmarkEnd w:id="32"/>
+    </w:p>
+    <w:p>
+      <w:pPr>
+        <w:pStyle w:val="template"/>
+        <w:jc w:val="both"/>
         <w:rPr>
           <w:color w:val="0000FF"/>
         </w:rPr>
-        <w:t xml:space="preserve">. In this section it is crucial that you will be creative and provide as much information as possible. </w:t>
-      </w:r>
-    </w:p>
-    <w:p>
-      <w:pPr>
-        <w:pStyle w:val="template"/>
-        <w:jc w:val="both"/>
-      </w:pPr>
-      <w:r>
-        <w:t>TO DO: Provide at least one paragraph describing product perspective. Provide a general diagram that will illustrate how your product interacts with the environment and i</w:t>
-      </w:r>
-      <w:r>
-        <w:t>n what conte</w:t>
-      </w:r>
-      <w:r>
-        <w:t>xt it is being used, i.e., conte</w:t>
-      </w:r>
-      <w:r>
-        <w:t>xt diagram.</w:t>
-      </w:r>
-      <w:r>
-        <w:t>&gt;</w:t>
+      </w:pPr>
+      <w:r>
+        <w:t>&lt;</w:t>
+      </w:r>
+      <w:r>
+        <w:rPr>
+          <w:color w:val="0000FF"/>
+        </w:rPr>
+        <w:t xml:space="preserve">Identify the various users that you anticipate will use this product. Users may be differentiated based on frequency of use, subset of product functions used, technical expertise, security or privilege levels, educational level, or experience. </w:t>
+      </w:r>
+    </w:p>
+    <w:p>
+      <w:pPr>
+        <w:pStyle w:val="template"/>
+        <w:jc w:val="both"/>
+      </w:pPr>
+      <w:r>
+        <w:t xml:space="preserve">TO DO: </w:t>
+      </w:r>
+    </w:p>
+    <w:p>
+      <w:pPr>
+        <w:pStyle w:val="template"/>
+        <w:jc w:val="both"/>
+      </w:pPr>
+      <w:r>
+        <w:t xml:space="preserve">1. Describe the pertinent characteristics of each user. Certain requirements may pertain only to certain users. </w:t>
+      </w:r>
+    </w:p>
+    <w:p>
+      <w:pPr>
+        <w:pStyle w:val="template"/>
+        <w:jc w:val="both"/>
+      </w:pPr>
+      <w:r>
+        <w:t>3. Distinguish the most important users for this product from those who are less important to satisfy.&gt;</w:t>
       </w:r>
     </w:p>
     <w:p>
@@ -3016,94 +3174,42 @@
           <w:rFonts w:ascii="Arial" w:hAnsi="Arial"/>
         </w:rPr>
       </w:pPr>
-      <w:bookmarkStart w:id="30" w:name="_Toc439994675"/>
-      <w:bookmarkStart w:id="31" w:name="_Toc113291698"/>
-      <w:r>
-        <w:rPr>
-          <w:rFonts w:ascii="Arial" w:hAnsi="Arial"/>
-        </w:rPr>
-        <w:t xml:space="preserve">Product </w:t>
-      </w:r>
-      <w:bookmarkEnd w:id="30"/>
-      <w:r>
-        <w:rPr>
-          <w:rFonts w:ascii="Arial" w:hAnsi="Arial"/>
-        </w:rPr>
-        <w:t>Functionality</w:t>
-      </w:r>
-      <w:bookmarkEnd w:id="31"/>
-      <w:r>
-        <w:rPr>
-          <w:rFonts w:ascii="Arial" w:hAnsi="Arial"/>
-          <w:strike/>
-        </w:rPr>
-        <w:t xml:space="preserve"> </w:t>
-      </w:r>
-    </w:p>
-    <w:p>
-      <w:pPr>
-        <w:pStyle w:val="template"/>
-        <w:jc w:val="both"/>
+      <w:bookmarkStart w:id="33" w:name="_Toc439994677"/>
+      <w:bookmarkStart w:id="34" w:name="_Toc113291700"/>
+      <w:r>
+        <w:rPr>
+          <w:rFonts w:ascii="Arial" w:hAnsi="Arial"/>
+        </w:rPr>
+        <w:t>Operating Environment</w:t>
+      </w:r>
+      <w:bookmarkEnd w:id="33"/>
+      <w:bookmarkEnd w:id="34"/>
+    </w:p>
+    <w:p>
+      <w:pPr>
+        <w:pStyle w:val="template"/>
+        <w:jc w:val="both"/>
+      </w:pPr>
+      <w:r>
+        <w:t>&lt;</w:t>
+      </w:r>
+      <w:r>
         <w:rPr>
           <w:color w:val="0000FF"/>
         </w:rPr>
-      </w:pPr>
-      <w:r>
-        <w:t>&lt;</w:t>
-      </w:r>
-      <w:r>
-        <w:rPr>
-          <w:color w:val="0000FF"/>
-        </w:rPr>
-        <w:t>Summarize the major functions the product must perform or must let the user perform. Details will be provided in Section 3, so only a high level summary is needed here. Organize the functions to make them understandable to any reader of the SRS. A picture of the major groups of related requirements and how they relate, such as a top level data flow diagram or object class diagram, will be effective.</w:t>
-      </w:r>
-    </w:p>
-    <w:p>
-      <w:pPr>
-        <w:pStyle w:val="template"/>
-        <w:jc w:val="both"/>
-      </w:pPr>
-      <w:r>
-        <w:t xml:space="preserve">TO DO: </w:t>
-      </w:r>
-    </w:p>
-    <w:p>
-      <w:pPr>
-        <w:pStyle w:val="template"/>
-        <w:jc w:val="both"/>
-      </w:pPr>
-      <w:r>
-        <w:t>1. Provide a bulleted list of all the major functions of the system</w:t>
-      </w:r>
-    </w:p>
-    <w:p>
-      <w:pPr>
-        <w:pStyle w:val="template"/>
-        <w:jc w:val="both"/>
-      </w:pPr>
-      <w:r>
-        <w:t xml:space="preserve">2. </w:t>
-      </w:r>
-      <w:r>
-        <w:rPr>
-          <w:b/>
-        </w:rPr>
-        <w:t xml:space="preserve">(Optional) </w:t>
-      </w:r>
-      <w:r>
-        <w:t>Provide a Data Flow Diagram of the system to show how these functions relate to each other.</w:t>
-      </w:r>
-      <w:r>
-        <w:t xml:space="preserve"> This is useful wh</w:t>
-      </w:r>
-      <w:r>
-        <w:t>en there is a clear sequence for</w:t>
-      </w:r>
-      <w:r>
-        <w:t xml:space="preserve"> the functions being performed.</w:t>
-      </w:r>
-      <w:r>
-        <w:t>&gt;</w:t>
+        <w:t>Describe the environment in which the software will operate, including the hardware platform, operating system and versions, and any other software components or applications with which it must peacefully coexist. In this part, make sure to include a simple diagram that shows the major components of the overall system, subsystem interconnections, and external interface</w:t>
+      </w:r>
+    </w:p>
+    <w:p>
+      <w:pPr>
+        <w:pStyle w:val="template"/>
+        <w:jc w:val="both"/>
+        <w:rPr>
+          <w:color w:val="FF0000"/>
+        </w:rPr>
+      </w:pPr>
+      <w:r>
+        <w:t>TO DO: As stated above, in at least one paragraph, describe the environment your system will have to operate in. Make sure to include the minimum platform requirements for your system. &gt;</w:t>
       </w:r>
     </w:p>
     <w:p>
@@ -3113,116 +3219,8 @@
           <w:rFonts w:ascii="Arial" w:hAnsi="Arial"/>
         </w:rPr>
       </w:pPr>
-      <w:bookmarkStart w:id="32" w:name="_Toc439994676"/>
-      <w:bookmarkStart w:id="33" w:name="_Toc113291699"/>
-      <w:r>
-        <w:rPr>
-          <w:rFonts w:ascii="Arial" w:hAnsi="Arial"/>
-        </w:rPr>
-        <w:t>Users and Characteristics</w:t>
-      </w:r>
-      <w:bookmarkEnd w:id="32"/>
-      <w:bookmarkEnd w:id="33"/>
-    </w:p>
-    <w:p>
-      <w:pPr>
-        <w:pStyle w:val="template"/>
-        <w:jc w:val="both"/>
-        <w:rPr>
-          <w:color w:val="0000FF"/>
-        </w:rPr>
-      </w:pPr>
-      <w:r>
-        <w:t>&lt;</w:t>
-      </w:r>
-      <w:r>
-        <w:rPr>
-          <w:color w:val="0000FF"/>
-        </w:rPr>
-        <w:t xml:space="preserve">Identify the various users that you anticipate will use this product. Users may be differentiated based on frequency of use, subset of product functions used, technical expertise, security or privilege levels, educational level, or experience. </w:t>
-      </w:r>
-    </w:p>
-    <w:p>
-      <w:pPr>
-        <w:pStyle w:val="template"/>
-        <w:jc w:val="both"/>
-      </w:pPr>
-      <w:r>
-        <w:t xml:space="preserve">TO DO: </w:t>
-      </w:r>
-    </w:p>
-    <w:p>
-      <w:pPr>
-        <w:pStyle w:val="template"/>
-        <w:jc w:val="both"/>
-      </w:pPr>
-      <w:r>
-        <w:t xml:space="preserve">1. Describe the pertinent characteristics of each user. Certain requirements may pertain only to certain users. </w:t>
-      </w:r>
-    </w:p>
-    <w:p>
-      <w:pPr>
-        <w:pStyle w:val="template"/>
-        <w:jc w:val="both"/>
-      </w:pPr>
-      <w:r>
-        <w:t>3. Distinguish the most important users for this product from those who are less important to satisfy.&gt;</w:t>
-      </w:r>
-    </w:p>
-    <w:p>
-      <w:pPr>
-        <w:pStyle w:val="Heading2"/>
-        <w:rPr>
-          <w:rFonts w:ascii="Arial" w:hAnsi="Arial"/>
-        </w:rPr>
-      </w:pPr>
-      <w:bookmarkStart w:id="34" w:name="_Toc439994677"/>
-      <w:bookmarkStart w:id="35" w:name="_Toc113291700"/>
-      <w:r>
-        <w:rPr>
-          <w:rFonts w:ascii="Arial" w:hAnsi="Arial"/>
-        </w:rPr>
-        <w:t>Operating Environment</w:t>
-      </w:r>
-      <w:bookmarkEnd w:id="34"/>
-      <w:bookmarkEnd w:id="35"/>
-    </w:p>
-    <w:p>
-      <w:pPr>
-        <w:pStyle w:val="template"/>
-        <w:jc w:val="both"/>
-      </w:pPr>
-      <w:r>
-        <w:t>&lt;</w:t>
-      </w:r>
-      <w:r>
-        <w:rPr>
-          <w:color w:val="0000FF"/>
-        </w:rPr>
-        <w:t>Describe the environment in which the software will operate, including the hardware platform, operating system and versions, and any other software components or applications with which it must peacefully coexist. In this part, make sure to include a simple diagram that shows the major components of the overall system, subsystem interconnections, and external interface</w:t>
-      </w:r>
-    </w:p>
-    <w:p>
-      <w:pPr>
-        <w:pStyle w:val="template"/>
-        <w:jc w:val="both"/>
-        <w:rPr>
-          <w:color w:val="FF0000"/>
-        </w:rPr>
-      </w:pPr>
-      <w:r>
-        <w:t>TO DO: As stated above, in at least one paragraph, describe the environment your system will have to operate in. Make sure to include the minimum platform requirements for your system. &gt;</w:t>
-      </w:r>
-    </w:p>
-    <w:p>
-      <w:pPr>
-        <w:pStyle w:val="Heading2"/>
-        <w:rPr>
-          <w:rFonts w:ascii="Arial" w:hAnsi="Arial"/>
-        </w:rPr>
-      </w:pPr>
-      <w:bookmarkStart w:id="36" w:name="_Toc439994678"/>
-      <w:bookmarkStart w:id="37" w:name="_Toc113291701"/>
+      <w:bookmarkStart w:id="35" w:name="_Toc439994678"/>
+      <w:bookmarkStart w:id="36" w:name="_Toc113291701"/>
       <w:r>
         <w:rPr>
           <w:rFonts w:ascii="Arial" w:hAnsi="Arial"/>
@@ -3230,40 +3228,85 @@
         <w:lastRenderedPageBreak/>
         <w:t>Design and Implementation Constraints</w:t>
       </w:r>
+      <w:bookmarkEnd w:id="35"/>
       <w:bookmarkEnd w:id="36"/>
+    </w:p>
+    <w:p>
+      <w:pPr>
+        <w:pStyle w:val="template"/>
+        <w:jc w:val="both"/>
+        <w:rPr>
+          <w:color w:val="0000FF"/>
+        </w:rPr>
+      </w:pPr>
+      <w:r>
+        <w:t>&lt;</w:t>
+      </w:r>
+      <w:r>
+        <w:rPr>
+          <w:color w:val="0000FF"/>
+        </w:rPr>
+        <w:t>Describe any items or issues that will limit the options available to the developers. These might include: hardware limitations (timing requirements, memory requirements); interfaces to other applications; specific technologies, tools, and databases to be used; parallel operations; language requirements; communications protocols; security considerations; design conventions or programming standards (for example, if the customer’s organization will be responsible for maintaining the delivered software).</w:t>
+      </w:r>
+    </w:p>
+    <w:p>
+      <w:pPr>
+        <w:pStyle w:val="template"/>
+        <w:jc w:val="both"/>
+      </w:pPr>
+      <w:r>
+        <w:t xml:space="preserve">TO DO: In this section you need to consider all of the information you gathered so far, analyze it and correctly identify </w:t>
+      </w:r>
+      <w:r>
+        <w:t>relevant</w:t>
+      </w:r>
+      <w:r>
+        <w:t xml:space="preserve"> constraints.&gt;</w:t>
+      </w:r>
+    </w:p>
+    <w:p>
+      <w:pPr>
+        <w:pStyle w:val="Heading2"/>
+        <w:rPr>
+          <w:rFonts w:ascii="Arial" w:hAnsi="Arial"/>
+        </w:rPr>
+      </w:pPr>
+      <w:bookmarkStart w:id="37" w:name="_Toc439994679"/>
+      <w:bookmarkStart w:id="38" w:name="_Toc113291702"/>
+      <w:r>
+        <w:rPr>
+          <w:rFonts w:ascii="Arial" w:hAnsi="Arial"/>
+        </w:rPr>
+        <w:t>User Documentation</w:t>
+      </w:r>
       <w:bookmarkEnd w:id="37"/>
-    </w:p>
-    <w:p>
-      <w:pPr>
-        <w:pStyle w:val="template"/>
-        <w:jc w:val="both"/>
+      <w:bookmarkEnd w:id="38"/>
+    </w:p>
+    <w:p>
+      <w:pPr>
+        <w:pStyle w:val="template"/>
+        <w:jc w:val="both"/>
+      </w:pPr>
+      <w:r>
+        <w:t>&lt;</w:t>
+      </w:r>
+      <w:r>
         <w:rPr>
           <w:color w:val="0000FF"/>
         </w:rPr>
-      </w:pPr>
-      <w:r>
-        <w:t>&lt;</w:t>
-      </w:r>
-      <w:r>
-        <w:rPr>
-          <w:color w:val="0000FF"/>
-        </w:rPr>
-        <w:t>Describe any items or issues that will limit the options available to the developers. These might include: hardware limitations (timing requirements, memory requirements); interfaces to other applications; specific technologies, tools, and databases to be used; parallel operations; language requirements; communications protocols; security considerations; design conventions or programming standards (for example, if the customer’s organization will be responsible for maintaining the delivered software).</w:t>
-      </w:r>
-    </w:p>
-    <w:p>
-      <w:pPr>
-        <w:pStyle w:val="template"/>
-        <w:jc w:val="both"/>
-      </w:pPr>
-      <w:r>
-        <w:t xml:space="preserve">TO DO: In this section you need to consider all of the information you gathered so far, analyze it and correctly identify </w:t>
-      </w:r>
-      <w:r>
-        <w:t>relevant</w:t>
-      </w:r>
-      <w:r>
-        <w:t xml:space="preserve"> constraints.&gt;</w:t>
+        <w:t>List the user documentation components (such as user manuals, on-line help, and tutorials) that will be delivered along with the software. Identify any known user documentation delivery formats or standards.</w:t>
+      </w:r>
+      <w:r>
+        <w:t xml:space="preserve"> </w:t>
+      </w:r>
+    </w:p>
+    <w:p>
+      <w:pPr>
+        <w:pStyle w:val="template"/>
+        <w:jc w:val="both"/>
+      </w:pPr>
+      <w:r>
+        <w:t>TO DO: You will not actually develop any user-manuals, but you need to describe what kind of manuals and what kind of help is needed for the software you will be developing. One paragraph should be sufficient for this section.&gt;</w:t>
       </w:r>
     </w:p>
     <w:p>
@@ -3273,61 +3316,16 @@
           <w:rFonts w:ascii="Arial" w:hAnsi="Arial"/>
         </w:rPr>
       </w:pPr>
-      <w:bookmarkStart w:id="38" w:name="_Toc439994679"/>
-      <w:bookmarkStart w:id="39" w:name="_Toc113291702"/>
-      <w:r>
-        <w:rPr>
-          <w:rFonts w:ascii="Arial" w:hAnsi="Arial"/>
-        </w:rPr>
-        <w:t>User Documentation</w:t>
-      </w:r>
-      <w:bookmarkEnd w:id="38"/>
+      <w:bookmarkStart w:id="39" w:name="_Toc439994680"/>
+      <w:bookmarkStart w:id="40" w:name="_Toc113291703"/>
+      <w:r>
+        <w:rPr>
+          <w:rFonts w:ascii="Arial" w:hAnsi="Arial"/>
+        </w:rPr>
+        <w:t>Assumptions and Dependencies</w:t>
+      </w:r>
       <w:bookmarkEnd w:id="39"/>
-    </w:p>
-    <w:p>
-      <w:pPr>
-        <w:pStyle w:val="template"/>
-        <w:jc w:val="both"/>
-      </w:pPr>
-      <w:r>
-        <w:t>&lt;</w:t>
-      </w:r>
-      <w:r>
-        <w:rPr>
-          <w:color w:val="0000FF"/>
-        </w:rPr>
-        <w:t>List the user documentation components (such as user manuals, on-line help, and tutorials) that will be delivered along with the software. Identify any known user documentation delivery formats or standards.</w:t>
-      </w:r>
-      <w:r>
-        <w:t xml:space="preserve"> </w:t>
-      </w:r>
-    </w:p>
-    <w:p>
-      <w:pPr>
-        <w:pStyle w:val="template"/>
-        <w:jc w:val="both"/>
-      </w:pPr>
-      <w:r>
-        <w:t>TO DO: You will not actually develop any user-manuals, but you need to describe what kind of manuals and what kind of help is needed for the software you will be developing. One paragraph should be sufficient for this section.&gt;</w:t>
-      </w:r>
-    </w:p>
-    <w:p>
-      <w:pPr>
-        <w:pStyle w:val="Heading2"/>
-        <w:rPr>
-          <w:rFonts w:ascii="Arial" w:hAnsi="Arial"/>
-        </w:rPr>
-      </w:pPr>
-      <w:bookmarkStart w:id="40" w:name="_Toc439994680"/>
-      <w:bookmarkStart w:id="41" w:name="_Toc113291703"/>
-      <w:r>
-        <w:rPr>
-          <w:rFonts w:ascii="Arial" w:hAnsi="Arial"/>
-        </w:rPr>
-        <w:t>Assumptions and Dependencies</w:t>
-      </w:r>
       <w:bookmarkEnd w:id="40"/>
-      <w:bookmarkEnd w:id="41"/>
     </w:p>
     <w:p>
       <w:pPr>
@@ -3477,8 +3475,8 @@
           <w:color w:val="FFFFFF"/>
         </w:rPr>
       </w:pPr>
-      <w:bookmarkStart w:id="42" w:name="_Toc439994682"/>
-      <w:bookmarkStart w:id="43" w:name="_Toc113291704"/>
+      <w:bookmarkStart w:id="41" w:name="_Toc439994682"/>
+      <w:bookmarkStart w:id="42" w:name="_Toc113291704"/>
       <w:r>
         <w:rPr>
           <w:rFonts w:ascii="Arial" w:hAnsi="Arial"/>
@@ -3487,24 +3485,25 @@
         <w:lastRenderedPageBreak/>
         <w:t>Specific Requirements</w:t>
       </w:r>
+      <w:bookmarkEnd w:id="41"/>
       <w:bookmarkEnd w:id="42"/>
+    </w:p>
+    <w:p>
+      <w:pPr>
+        <w:pStyle w:val="Heading2"/>
+        <w:rPr>
+          <w:rFonts w:ascii="Arial" w:hAnsi="Arial"/>
+        </w:rPr>
+      </w:pPr>
+      <w:bookmarkStart w:id="43" w:name="_Toc113291705"/>
+      <w:bookmarkStart w:id="44" w:name="_GoBack"/>
+      <w:r>
+        <w:rPr>
+          <w:rFonts w:ascii="Arial" w:hAnsi="Arial"/>
+        </w:rPr>
+        <w:t>External Interface Requirements</w:t>
+      </w:r>
       <w:bookmarkEnd w:id="43"/>
-    </w:p>
-    <w:p>
-      <w:pPr>
-        <w:pStyle w:val="Heading2"/>
-        <w:rPr>
-          <w:rFonts w:ascii="Arial" w:hAnsi="Arial"/>
-        </w:rPr>
-      </w:pPr>
-      <w:bookmarkStart w:id="44" w:name="_Toc113291705"/>
-      <w:r>
-        <w:rPr>
-          <w:rFonts w:ascii="Arial" w:hAnsi="Arial"/>
-        </w:rPr>
-        <w:t>External Interface Requirements</w:t>
-      </w:r>
-      <w:bookmarkEnd w:id="44"/>
     </w:p>
     <w:p>
       <w:pPr>
@@ -3888,6 +3887,7 @@
         <w:t>.&gt;</w:t>
       </w:r>
     </w:p>
+    <w:bookmarkEnd w:id="44"/>
     <w:p/>
     <w:p/>
     <w:p/>

</xml_diff>

<commit_message>
SRS Section 1 complete
</commit_message>
<xml_diff>
--- a/Project_SRS_v0.1.docx
+++ b/Project_SRS_v0.1.docx
@@ -2541,98 +2541,357 @@
         <w:pStyle w:val="template"/>
         <w:jc w:val="both"/>
         <w:rPr>
-          <w:color w:val="0000FF"/>
-        </w:rPr>
-      </w:pPr>
-      <w:r>
-        <w:t>&lt;</w:t>
-      </w:r>
-      <w:r>
-        <w:rPr>
-          <w:color w:val="0000FF"/>
-        </w:rPr>
-        <w:t>Define all the terms necessary to properly interpret the SRS, including acronyms and abbreviations. You may wish to build a separate glossary that spans multiple projects or the entire organization, and just include terms specific to a single project in each SRS.</w:t>
-      </w:r>
-    </w:p>
-    <w:p>
-      <w:pPr>
-        <w:pStyle w:val="template"/>
-        <w:jc w:val="both"/>
-      </w:pPr>
-      <w:r>
-        <w:t xml:space="preserve">TO DO: Please provide a list of all abbreviations and acronyms used in this document sorted in </w:t>
-      </w:r>
-      <w:r>
-        <w:rPr>
-          <w:u w:val="single"/>
-        </w:rPr>
-        <w:t>alphabetical order</w:t>
-      </w:r>
-      <w:r>
-        <w:t>.&gt;</w:t>
-      </w:r>
-      <w:bookmarkStart w:id="22" w:name="_GoBack"/>
+          <w:i w:val="0"/>
+          <w:iCs w:val="0"/>
+        </w:rPr>
+      </w:pPr>
+      <w:r>
+        <w:rPr>
+          <w:i w:val="0"/>
+          <w:iCs w:val="0"/>
+        </w:rPr>
+        <w:t>App: Application</w:t>
+      </w:r>
+    </w:p>
+    <w:p>
+      <w:pPr>
+        <w:pStyle w:val="template"/>
+        <w:jc w:val="both"/>
+        <w:rPr>
+          <w:i w:val="0"/>
+          <w:iCs w:val="0"/>
+        </w:rPr>
+      </w:pPr>
+      <w:r>
+        <w:rPr>
+          <w:i w:val="0"/>
+          <w:iCs w:val="0"/>
+        </w:rPr>
+        <w:t>CSS: Cascading Style Sheets</w:t>
+      </w:r>
+    </w:p>
+    <w:p>
+      <w:pPr>
+        <w:pStyle w:val="template"/>
+        <w:jc w:val="both"/>
+        <w:rPr>
+          <w:i w:val="0"/>
+          <w:iCs w:val="0"/>
+        </w:rPr>
+      </w:pPr>
+      <w:r>
+        <w:rPr>
+          <w:i w:val="0"/>
+          <w:iCs w:val="0"/>
+        </w:rPr>
+        <w:t>CSRF: Cross-Site Request Forger</w:t>
+      </w:r>
+    </w:p>
+    <w:p>
+      <w:pPr>
+        <w:pStyle w:val="template"/>
+        <w:jc w:val="both"/>
+        <w:rPr>
+          <w:i w:val="0"/>
+          <w:iCs w:val="0"/>
+        </w:rPr>
+      </w:pPr>
+      <w:r>
+        <w:rPr>
+          <w:i w:val="0"/>
+          <w:iCs w:val="0"/>
+        </w:rPr>
+        <w:t>DB: Database</w:t>
+      </w:r>
+    </w:p>
+    <w:p>
+      <w:pPr>
+        <w:pStyle w:val="template"/>
+        <w:jc w:val="both"/>
+        <w:rPr>
+          <w:i w:val="0"/>
+          <w:iCs w:val="0"/>
+        </w:rPr>
+      </w:pPr>
+      <w:r>
+        <w:rPr>
+          <w:i w:val="0"/>
+          <w:iCs w:val="0"/>
+        </w:rPr>
+        <w:t>FAQ: Frequently Asked Questions</w:t>
+      </w:r>
+    </w:p>
+    <w:p>
+      <w:pPr>
+        <w:pStyle w:val="template"/>
+        <w:jc w:val="both"/>
+        <w:rPr>
+          <w:i w:val="0"/>
+          <w:iCs w:val="0"/>
+        </w:rPr>
+      </w:pPr>
+      <w:r>
+        <w:rPr>
+          <w:i w:val="0"/>
+          <w:iCs w:val="0"/>
+        </w:rPr>
+        <w:t>HTML: Hypertext Markup Language</w:t>
+      </w:r>
+    </w:p>
+    <w:p>
+      <w:pPr>
+        <w:pStyle w:val="template"/>
+        <w:jc w:val="both"/>
+        <w:rPr>
+          <w:i w:val="0"/>
+          <w:iCs w:val="0"/>
+        </w:rPr>
+      </w:pPr>
+      <w:r>
+        <w:rPr>
+          <w:i w:val="0"/>
+          <w:iCs w:val="0"/>
+        </w:rPr>
+        <w:t>JS: JavaScript</w:t>
+      </w:r>
+    </w:p>
+    <w:p>
+      <w:pPr>
+        <w:pStyle w:val="template"/>
+        <w:jc w:val="both"/>
+        <w:rPr>
+          <w:i w:val="0"/>
+          <w:iCs w:val="0"/>
+        </w:rPr>
+      </w:pPr>
+      <w:r>
+        <w:rPr>
+          <w:i w:val="0"/>
+          <w:iCs w:val="0"/>
+        </w:rPr>
+        <w:t>RFI/LFI: Remote/Local File Inclusion</w:t>
+      </w:r>
+    </w:p>
+    <w:p>
+      <w:pPr>
+        <w:pStyle w:val="template"/>
+        <w:jc w:val="both"/>
+        <w:rPr>
+          <w:i w:val="0"/>
+          <w:iCs w:val="0"/>
+        </w:rPr>
+      </w:pPr>
+      <w:r>
+        <w:rPr>
+          <w:i w:val="0"/>
+          <w:iCs w:val="0"/>
+        </w:rPr>
+        <w:t>SQL: Structured Query Language</w:t>
+      </w:r>
+    </w:p>
+    <w:p>
+      <w:pPr>
+        <w:pStyle w:val="template"/>
+        <w:jc w:val="both"/>
+        <w:rPr>
+          <w:i w:val="0"/>
+          <w:iCs w:val="0"/>
+        </w:rPr>
+      </w:pPr>
+      <w:r>
+        <w:rPr>
+          <w:i w:val="0"/>
+          <w:iCs w:val="0"/>
+        </w:rPr>
+        <w:t>SRS: Software Requirements Specifications</w:t>
+      </w:r>
+    </w:p>
+    <w:p>
+      <w:pPr>
+        <w:pStyle w:val="template"/>
+        <w:jc w:val="both"/>
+        <w:rPr>
+          <w:i w:val="0"/>
+          <w:iCs w:val="0"/>
+        </w:rPr>
+      </w:pPr>
+      <w:r>
+        <w:rPr>
+          <w:i w:val="0"/>
+          <w:iCs w:val="0"/>
+        </w:rPr>
+        <w:t>UI: User Interface</w:t>
+      </w:r>
+    </w:p>
+    <w:p>
+      <w:pPr>
+        <w:pStyle w:val="template"/>
+        <w:jc w:val="both"/>
+        <w:rPr>
+          <w:i w:val="0"/>
+          <w:iCs w:val="0"/>
+        </w:rPr>
+      </w:pPr>
+      <w:r>
+        <w:rPr>
+          <w:i w:val="0"/>
+          <w:iCs w:val="0"/>
+        </w:rPr>
+        <w:t>XSS: Cross-Site Scripting</w:t>
+      </w:r>
+    </w:p>
+    <w:p/>
+    <w:p>
+      <w:pPr>
+        <w:pStyle w:val="Heading2"/>
+        <w:rPr>
+          <w:rFonts w:ascii="Arial" w:hAnsi="Arial"/>
+        </w:rPr>
+      </w:pPr>
+      <w:bookmarkStart w:id="22" w:name="_Toc113291694"/>
+      <w:r>
+        <w:rPr>
+          <w:rFonts w:ascii="Arial" w:hAnsi="Arial"/>
+        </w:rPr>
+        <w:t>Document Conventions</w:t>
+      </w:r>
+      <w:bookmarkEnd w:id="21"/>
       <w:bookmarkEnd w:id="22"/>
     </w:p>
-    <w:p/>
-    <w:p>
-      <w:pPr>
-        <w:pStyle w:val="Heading2"/>
-        <w:rPr>
-          <w:rFonts w:ascii="Arial" w:hAnsi="Arial"/>
-        </w:rPr>
-      </w:pPr>
-      <w:bookmarkStart w:id="23" w:name="_Toc113291694"/>
-      <w:r>
-        <w:rPr>
-          <w:rFonts w:ascii="Arial" w:hAnsi="Arial"/>
-        </w:rPr>
-        <w:t>Document Conventions</w:t>
-      </w:r>
-      <w:bookmarkEnd w:id="21"/>
+    <w:p>
+      <w:pPr>
+        <w:pStyle w:val="template"/>
+        <w:jc w:val="both"/>
+        <w:rPr>
+          <w:i w:val="0"/>
+          <w:iCs w:val="0"/>
+        </w:rPr>
+      </w:pPr>
+      <w:r>
+        <w:rPr>
+          <w:i w:val="0"/>
+          <w:iCs w:val="0"/>
+        </w:rPr>
+        <w:t>This document follows IEEE formatting unless otherwise specified.</w:t>
+      </w:r>
+    </w:p>
+    <w:p>
+      <w:pPr>
+        <w:pStyle w:val="Heading3"/>
+        <w:rPr>
+          <w:rFonts w:ascii="Arial" w:hAnsi="Arial" w:cs="Arial"/>
+        </w:rPr>
+      </w:pPr>
+      <w:r>
+        <w:rPr>
+          <w:rFonts w:ascii="Arial" w:hAnsi="Arial" w:cs="Arial"/>
+        </w:rPr>
+        <w:t>Naming Conventions</w:t>
+      </w:r>
+    </w:p>
+    <w:p>
+      <w:pPr>
+        <w:rPr>
+          <w:rFonts w:ascii="Arial" w:hAnsi="Arial" w:cs="Arial"/>
+          <w:sz w:val="22"/>
+          <w:szCs w:val="22"/>
+        </w:rPr>
+      </w:pPr>
+      <w:r>
+        <w:rPr>
+          <w:rFonts w:ascii="Arial" w:hAnsi="Arial" w:cs="Arial"/>
+          <w:sz w:val="22"/>
+          <w:szCs w:val="22"/>
+        </w:rPr>
+        <w:t xml:space="preserve">Naming conventions with respect to this document and this product will </w:t>
+      </w:r>
+      <w:r>
+        <w:rPr>
+          <w:rFonts w:ascii="Arial" w:hAnsi="Arial" w:cs="Arial"/>
+          <w:sz w:val="22"/>
+          <w:szCs w:val="22"/>
+        </w:rPr>
+        <w:t xml:space="preserve">be </w:t>
+      </w:r>
+      <w:r>
+        <w:rPr>
+          <w:rFonts w:ascii="Arial" w:hAnsi="Arial" w:cs="Arial"/>
+          <w:i/>
+          <w:iCs/>
+          <w:sz w:val="22"/>
+          <w:szCs w:val="22"/>
+        </w:rPr>
+        <w:t>generally</w:t>
+      </w:r>
+      <w:r>
+        <w:rPr>
+          <w:rFonts w:ascii="Arial" w:hAnsi="Arial" w:cs="Arial"/>
+          <w:sz w:val="22"/>
+          <w:szCs w:val="22"/>
+        </w:rPr>
+        <w:t xml:space="preserve"> descriptive, as opposed to specifically descriptive (e.g. print() versus printOneLineOnly()). This is to avoid </w:t>
+      </w:r>
+      <w:r>
+        <w:rPr>
+          <w:rFonts w:ascii="Arial" w:hAnsi="Arial" w:cs="Arial"/>
+          <w:sz w:val="22"/>
+          <w:szCs w:val="22"/>
+        </w:rPr>
+        <w:lastRenderedPageBreak/>
+        <w:t>assigning</w:t>
+      </w:r>
+      <w:r>
+        <w:rPr>
+          <w:rFonts w:ascii="Arial" w:hAnsi="Arial" w:cs="Arial"/>
+          <w:sz w:val="22"/>
+          <w:szCs w:val="22"/>
+        </w:rPr>
+        <w:t xml:space="preserve"> malleable or changing product or function-specific requirements </w:t>
+      </w:r>
+      <w:r>
+        <w:rPr>
+          <w:rFonts w:ascii="Arial" w:hAnsi="Arial" w:cs="Arial"/>
+          <w:sz w:val="22"/>
+          <w:szCs w:val="22"/>
+        </w:rPr>
+        <w:t>to</w:t>
+      </w:r>
+      <w:r>
+        <w:rPr>
+          <w:rFonts w:ascii="Arial" w:hAnsi="Arial" w:cs="Arial"/>
+          <w:sz w:val="22"/>
+          <w:szCs w:val="22"/>
+        </w:rPr>
+        <w:t xml:space="preserve"> non-changeable </w:t>
+      </w:r>
+      <w:r>
+        <w:rPr>
+          <w:rFonts w:ascii="Arial" w:hAnsi="Arial" w:cs="Arial"/>
+          <w:sz w:val="22"/>
+          <w:szCs w:val="22"/>
+        </w:rPr>
+        <w:t>portions of the product itself</w:t>
+      </w:r>
+      <w:r>
+        <w:rPr>
+          <w:rFonts w:ascii="Arial" w:hAnsi="Arial" w:cs="Arial"/>
+          <w:sz w:val="22"/>
+          <w:szCs w:val="22"/>
+        </w:rPr>
+        <w:t>, such as function names or prototypes.</w:t>
+      </w:r>
+      <w:bookmarkStart w:id="23" w:name="_GoBack"/>
       <w:bookmarkEnd w:id="23"/>
     </w:p>
     <w:p>
       <w:pPr>
         <w:pStyle w:val="template"/>
         <w:jc w:val="both"/>
-      </w:pPr>
-      <w:r>
-        <w:t xml:space="preserve">&lt;In general this document follows the IEEE formatting requirements. Use Arial font size 11, or 12 throughout the document for text. Use italics for comments. Document text should be single spaced and maintain the 1” margins found in this template. For Section and Subsection titles please follow the template. </w:t>
-      </w:r>
-    </w:p>
-    <w:p>
-      <w:pPr>
-        <w:pStyle w:val="template"/>
-        <w:jc w:val="both"/>
-      </w:pPr>
-    </w:p>
-    <w:p>
-      <w:pPr>
-        <w:pStyle w:val="template"/>
-        <w:jc w:val="both"/>
-      </w:pPr>
-      <w:r>
-        <w:t>TO DO:</w:t>
-      </w:r>
-      <w:r>
         <w:rPr>
           <w:i w:val="0"/>
-        </w:rPr>
-        <w:t xml:space="preserve"> </w:t>
-      </w:r>
-      <w:r>
-        <w:t>Describe any standards or typographical conventions that were followed when writing this SRS, such as fonts or highlighting that have special significance.</w:t>
-      </w:r>
-      <w:r>
-        <w:rPr>
-          <w:i w:val="0"/>
-        </w:rPr>
-        <w:t xml:space="preserve"> </w:t>
-      </w:r>
-      <w:r>
-        <w:t>Sometimes, it is useful to divide this section to several sections, e.g., Formatting Conventions, Naming Conventions, etc.&gt;</w:t>
-      </w:r>
+          <w:iCs w:val="0"/>
+        </w:rPr>
+      </w:pPr>
     </w:p>
     <w:p>
       <w:pPr>
@@ -2647,7 +2906,6 @@
         <w:rPr>
           <w:rFonts w:ascii="Arial" w:hAnsi="Arial"/>
         </w:rPr>
-        <w:lastRenderedPageBreak/>
         <w:t>References</w:t>
       </w:r>
       <w:bookmarkEnd w:id="24"/>
@@ -4116,6 +4374,12 @@
       <w:pPr>
         <w:pStyle w:val="template"/>
         <w:jc w:val="both"/>
+        <w:rPr>
+          <w:b/>
+          <w:bCs/>
+          <w:i w:val="0"/>
+          <w:iCs w:val="0"/>
+        </w:rPr>
       </w:pPr>
       <w:r>
         <w:t>TODO: Use subsections (e.g., 4.3.1 Reliability, 4.3.2 Portability, etc…) provide requirements related to the different software quality attributes. Base the information you include in these subsections on the material you have learned in the class. Make sure, that you do not just write “This software shall be maintainable…” Indicate ho</w:t>
@@ -4125,6 +4389,22 @@
       </w:r>
       <w:r>
         <w:t>.&gt;</w:t>
+      </w:r>
+      <w:r>
+        <w:rPr>
+          <w:i w:val="0"/>
+          <w:iCs w:val="0"/>
+        </w:rPr>
+        <w:t xml:space="preserve"> </w:t>
+      </w:r>
+      <w:r>
+        <w:rPr>
+          <w:b/>
+          <w:bCs/>
+          <w:i w:val="0"/>
+          <w:iCs w:val="0"/>
+        </w:rPr>
+        <w:t>DO THIS</w:t>
       </w:r>
     </w:p>
     <w:p>

</xml_diff>

<commit_message>
SRS v0.1 Final upload
Finished SRS v0.1
</commit_message>
<xml_diff>
--- a/Project_SRS_v0.1.docx
+++ b/Project_SRS_v0.1.docx
@@ -2285,7 +2285,15 @@
               <w:jc w:val="center"/>
             </w:pPr>
             <w:r>
-              <w:t>10/6/18</w:t>
+              <w:t>10/</w:t>
+            </w:r>
+            <w:r>
+              <w:t>7</w:t>
+            </w:r>
+            <w:bookmarkStart w:id="11" w:name="_GoBack"/>
+            <w:bookmarkEnd w:id="11"/>
+            <w:r>
+              <w:t>/18</w:t>
             </w:r>
           </w:p>
         </w:tc>
@@ -2307,7 +2315,7 @@
           <w:sz w:val="22"/>
         </w:rPr>
       </w:pPr>
-      <w:bookmarkStart w:id="11" w:name="_Toc108287589"/>
+      <w:bookmarkStart w:id="12" w:name="_Toc108287589"/>
     </w:p>
     <w:p>
       <w:pPr>
@@ -2325,7 +2333,7 @@
         </w:rPr>
       </w:pPr>
     </w:p>
-    <w:bookmarkEnd w:id="11"/>
+    <w:bookmarkEnd w:id="12"/>
     <w:p>
       <w:pPr>
         <w:sectPr>
@@ -2357,8 +2365,8 @@
           <w:color w:val="FFFFFF"/>
         </w:rPr>
       </w:pPr>
-      <w:bookmarkStart w:id="12" w:name="_Toc439994665"/>
-      <w:bookmarkStart w:id="13" w:name="_Toc113291689"/>
+      <w:bookmarkStart w:id="13" w:name="_Toc439994665"/>
+      <w:bookmarkStart w:id="14" w:name="_Toc113291689"/>
       <w:r>
         <w:rPr>
           <w:rFonts w:ascii="Arial" w:hAnsi="Arial"/>
@@ -2367,8 +2375,8 @@
         <w:lastRenderedPageBreak/>
         <w:t>Introduction</w:t>
       </w:r>
-      <w:bookmarkEnd w:id="12"/>
       <w:bookmarkEnd w:id="13"/>
+      <w:bookmarkEnd w:id="14"/>
     </w:p>
     <w:p>
       <w:pPr>
@@ -2378,16 +2386,16 @@
           <w:iCs/>
         </w:rPr>
       </w:pPr>
-      <w:bookmarkStart w:id="14" w:name="_Toc439994667"/>
-      <w:bookmarkStart w:id="15" w:name="_Toc113291690"/>
+      <w:bookmarkStart w:id="15" w:name="_Toc439994667"/>
+      <w:bookmarkStart w:id="16" w:name="_Toc113291690"/>
       <w:r>
         <w:rPr>
           <w:rFonts w:ascii="Arial" w:hAnsi="Arial"/>
         </w:rPr>
         <w:t>Document Purpose</w:t>
       </w:r>
-      <w:bookmarkEnd w:id="14"/>
       <w:bookmarkEnd w:id="15"/>
+      <w:bookmarkEnd w:id="16"/>
       <w:r>
         <w:rPr>
           <w:rFonts w:ascii="Arial" w:hAnsi="Arial"/>
@@ -2440,16 +2448,16 @@
           <w:rFonts w:ascii="Arial" w:hAnsi="Arial"/>
         </w:rPr>
       </w:pPr>
-      <w:bookmarkStart w:id="16" w:name="_Toc439994670"/>
-      <w:bookmarkStart w:id="17" w:name="_Toc113291691"/>
+      <w:bookmarkStart w:id="17" w:name="_Toc439994670"/>
+      <w:bookmarkStart w:id="18" w:name="_Toc113291691"/>
       <w:r>
         <w:rPr>
           <w:rFonts w:ascii="Arial" w:hAnsi="Arial"/>
         </w:rPr>
         <w:t>Product Scope</w:t>
       </w:r>
-      <w:bookmarkEnd w:id="16"/>
       <w:bookmarkEnd w:id="17"/>
+      <w:bookmarkEnd w:id="18"/>
     </w:p>
     <w:p>
       <w:pPr>
@@ -2475,22 +2483,22 @@
           <w:rFonts w:ascii="Arial" w:hAnsi="Arial"/>
         </w:rPr>
       </w:pPr>
-      <w:bookmarkStart w:id="18" w:name="_Toc439994669"/>
-      <w:bookmarkStart w:id="19" w:name="_Toc113291692"/>
+      <w:bookmarkStart w:id="19" w:name="_Toc439994669"/>
+      <w:bookmarkStart w:id="20" w:name="_Toc113291692"/>
       <w:r>
         <w:rPr>
           <w:rFonts w:ascii="Arial" w:hAnsi="Arial"/>
         </w:rPr>
         <w:t xml:space="preserve">Intended Audience and </w:t>
       </w:r>
-      <w:bookmarkEnd w:id="18"/>
+      <w:bookmarkEnd w:id="19"/>
       <w:r>
         <w:rPr>
           <w:rFonts w:ascii="Arial" w:hAnsi="Arial"/>
         </w:rPr>
         <w:t>Document Overview</w:t>
       </w:r>
-      <w:bookmarkEnd w:id="19"/>
+      <w:bookmarkEnd w:id="20"/>
     </w:p>
     <w:p>
       <w:pPr>
@@ -2526,15 +2534,15 @@
           <w:rFonts w:ascii="Arial" w:hAnsi="Arial"/>
         </w:rPr>
       </w:pPr>
-      <w:bookmarkStart w:id="20" w:name="_Toc113291693"/>
-      <w:bookmarkStart w:id="21" w:name="_Toc439994668"/>
+      <w:bookmarkStart w:id="21" w:name="_Toc113291693"/>
+      <w:bookmarkStart w:id="22" w:name="_Toc439994668"/>
       <w:r>
         <w:rPr>
           <w:rFonts w:ascii="Arial" w:hAnsi="Arial"/>
         </w:rPr>
         <w:t>Definitions, Acronyms and Abbreviations</w:t>
       </w:r>
-      <w:bookmarkEnd w:id="20"/>
+      <w:bookmarkEnd w:id="21"/>
     </w:p>
     <w:p>
       <w:pPr>
@@ -2748,15 +2756,15 @@
           <w:rFonts w:ascii="Arial" w:hAnsi="Arial"/>
         </w:rPr>
       </w:pPr>
-      <w:bookmarkStart w:id="22" w:name="_Toc113291694"/>
+      <w:bookmarkStart w:id="23" w:name="_Toc113291694"/>
       <w:r>
         <w:rPr>
           <w:rFonts w:ascii="Arial" w:hAnsi="Arial"/>
         </w:rPr>
         <w:t>Document Conventions</w:t>
       </w:r>
-      <w:bookmarkEnd w:id="21"/>
       <w:bookmarkEnd w:id="22"/>
+      <w:bookmarkEnd w:id="23"/>
     </w:p>
     <w:p>
       <w:pPr>
@@ -2880,8 +2888,6 @@
         </w:rPr>
         <w:t>, such as function names or prototypes.</w:t>
       </w:r>
-      <w:bookmarkStart w:id="23" w:name="_GoBack"/>
-      <w:bookmarkEnd w:id="23"/>
     </w:p>
     <w:p>
       <w:pPr>
@@ -2923,37 +2929,7 @@
         <w:jc w:val="both"/>
       </w:pPr>
       <w:r>
-        <w:t>&lt;</w:t>
-      </w:r>
-      <w:r>
-        <w:rPr>
-          <w:color w:val="0000FF"/>
-        </w:rPr>
-        <w:t>List any other documents or Web addresses to which this SRS refers. These may include user interface style guides, contracts, standards, system requirements specifications, use case documents, or a vision and scope document.</w:t>
-      </w:r>
-      <w:r>
-        <w:t xml:space="preserve"> </w:t>
-      </w:r>
-    </w:p>
-    <w:p>
-      <w:pPr>
-        <w:pStyle w:val="template"/>
-        <w:jc w:val="both"/>
-      </w:pPr>
-    </w:p>
-    <w:p>
-      <w:pPr>
-        <w:pStyle w:val="template"/>
-        <w:jc w:val="both"/>
-      </w:pPr>
-      <w:r>
-        <w:t xml:space="preserve">TO DO: Use the standard IEEE </w:t>
-      </w:r>
-      <w:r>
-        <w:t>citation guide (attached) for this section</w:t>
-      </w:r>
-      <w:r>
-        <w:t>.&gt;</w:t>
+        <w:t>Not applicable for v0.1.</w:t>
       </w:r>
     </w:p>
     <w:p>
@@ -3227,44 +3203,20 @@
     </w:p>
     <w:p>
       <w:pPr>
-        <w:pStyle w:val="template"/>
-        <w:jc w:val="both"/>
-      </w:pPr>
-      <w:r>
-        <w:t>&lt;</w:t>
-      </w:r>
-      <w:r>
-        <w:rPr>
-          <w:color w:val="0000FF"/>
-        </w:rPr>
-        <w:t>Describe the context and origin of the product being specified in this SRS. For example, state whether this product is a follow-on member of a product family, a replacement for certain existing systems, or a new, self-contained product. If the SRS defines a component of a larger system, relate the requirements of the larger system to the functionality of this software and identify interfaces between the two. In this part, make sure to include a simple diagram that shows the major components of the overall system, subsystem interconnections, and external interface</w:t>
-      </w:r>
-      <w:r>
-        <w:rPr>
-          <w:color w:val="0000FF"/>
-        </w:rPr>
-        <w:t xml:space="preserve">. In this section it is crucial that you will be creative and provide as much information as possible. </w:t>
-      </w:r>
-    </w:p>
-    <w:p>
-      <w:pPr>
-        <w:pStyle w:val="template"/>
-        <w:jc w:val="both"/>
-      </w:pPr>
-      <w:r>
-        <w:t>TO DO: Provide at least one paragraph describing product perspective. Provide a general diagram that will illustrate how your product interacts with the environment and i</w:t>
-      </w:r>
-      <w:r>
-        <w:t>n what conte</w:t>
-      </w:r>
-      <w:r>
-        <w:t>xt it is being used, i.e., conte</w:t>
-      </w:r>
-      <w:r>
-        <w:t>xt diagram.</w:t>
-      </w:r>
-      <w:r>
-        <w:t>&gt;</w:t>
+        <w:jc w:val="both"/>
+        <w:rPr>
+          <w:rFonts w:ascii="Arial" w:hAnsi="Arial" w:cs="Arial"/>
+          <w:sz w:val="22"/>
+          <w:szCs w:val="22"/>
+        </w:rPr>
+      </w:pPr>
+      <w:r>
+        <w:rPr>
+          <w:rFonts w:ascii="Arial" w:hAnsi="Arial" w:cs="Arial"/>
+          <w:sz w:val="22"/>
+          <w:szCs w:val="22"/>
+        </w:rPr>
+        <w:t>This is a new self contained web application. The Hot Logbook provides the user with the following. A login screen, a user profile, new user page, generate password page, and Custom service page. The loggin page will be the landing page (first page that the user views). The user profile will be displayed uppon a successful login. The user profile page will allow the user to manage the passwords that they have for different accounts; as well as get to the other pages. Where the user will be able to generate new passwords (the generate page), and set password requirementsfor certain websites, such as cannot contain a special character, or password must be between eight and fourteen characters.</w:t>
       </w:r>
     </w:p>
     <w:p>
@@ -3277,6 +3229,208 @@
       <w:bookmarkStart w:id="30" w:name="_Toc439994675"/>
       <w:bookmarkStart w:id="31" w:name="_Toc113291698"/>
       <w:r>
+        <mc:AlternateContent>
+          <mc:Choice Requires="wps">
+            <w:drawing>
+              <wp:anchor distT="0" distB="0" distL="114300" distR="114300" simplePos="0" relativeHeight="251660288" behindDoc="0" locked="0" layoutInCell="1" allowOverlap="1" wp14:anchorId="47C3C664" wp14:editId="76BC4569">
+                <wp:simplePos x="0" y="0"/>
+                <wp:positionH relativeFrom="column">
+                  <wp:posOffset>1663065</wp:posOffset>
+                </wp:positionH>
+                <wp:positionV relativeFrom="paragraph">
+                  <wp:posOffset>5653405</wp:posOffset>
+                </wp:positionV>
+                <wp:extent cx="2800985" cy="635"/>
+                <wp:effectExtent l="0" t="0" r="5715" b="12065"/>
+                <wp:wrapTopAndBottom/>
+                <wp:docPr id="3" name="Text Box 3"/>
+                <wp:cNvGraphicFramePr/>
+                <a:graphic xmlns:a="http://schemas.openxmlformats.org/drawingml/2006/main">
+                  <a:graphicData uri="http://schemas.microsoft.com/office/word/2010/wordprocessingShape">
+                    <wps:wsp>
+                      <wps:cNvSpPr txBox="1"/>
+                      <wps:spPr>
+                        <a:xfrm>
+                          <a:off x="0" y="0"/>
+                          <a:ext cx="2800985" cy="635"/>
+                        </a:xfrm>
+                        <a:prstGeom prst="rect">
+                          <a:avLst/>
+                        </a:prstGeom>
+                        <a:solidFill>
+                          <a:prstClr val="white"/>
+                        </a:solidFill>
+                        <a:ln>
+                          <a:noFill/>
+                        </a:ln>
+                      </wps:spPr>
+                      <wps:txbx>
+                        <w:txbxContent>
+                          <w:p>
+                            <w:pPr>
+                              <w:pStyle w:val="Caption"/>
+                              <w:jc w:val="center"/>
+                              <w:rPr>
+                                <w:rFonts w:ascii="Arial" w:hAnsi="Arial" w:cs="Arial"/>
+                                <w:b/>
+                                <w:bCs/>
+                                <w:color w:val="auto"/>
+                                <w:sz w:val="22"/>
+                                <w:szCs w:val="22"/>
+                              </w:rPr>
+                            </w:pPr>
+                            <w:r>
+                              <w:t xml:space="preserve">Figure </w:t>
+                            </w:r>
+                            <w:r>
+                              <w:fldChar w:fldCharType="begin"/>
+                            </w:r>
+                            <w:r>
+                              <w:instrText xml:space="preserve"> SEQ Figure \* ARABIC </w:instrText>
+                            </w:r>
+                            <w:r>
+                              <w:fldChar w:fldCharType="separate"/>
+                            </w:r>
+                            <w:r>
+                              <w:t>1</w:t>
+                            </w:r>
+                            <w:r>
+                              <w:fldChar w:fldCharType="end"/>
+                            </w:r>
+                            <w:r>
+                              <w:t>: Hot Logbook Data Flow Diagram</w:t>
+                            </w:r>
+                          </w:p>
+                        </w:txbxContent>
+                      </wps:txbx>
+                      <wps:bodyPr rot="0" spcFirstLastPara="0" vertOverflow="overflow" horzOverflow="overflow" vert="horz" wrap="square" lIns="0" tIns="0" rIns="0" bIns="0" numCol="1" spcCol="0" rtlCol="0" fromWordArt="0" anchor="t" anchorCtr="0" forceAA="0" compatLnSpc="1">
+                        <a:prstTxWarp prst="textNoShape">
+                          <a:avLst/>
+                        </a:prstTxWarp>
+                        <a:spAutoFit/>
+                      </wps:bodyPr>
+                    </wps:wsp>
+                  </a:graphicData>
+                </a:graphic>
+              </wp:anchor>
+            </w:drawing>
+          </mc:Choice>
+          <mc:Fallback>
+            <w:pict>
+              <v:shapetype w14:anchorId="47C3C664" id="_x0000_t202" coordsize="21600,21600" o:spt="202" path="m,l,21600r21600,l21600,xe">
+                <v:stroke joinstyle="miter"/>
+                <v:path gradientshapeok="t" o:connecttype="rect"/>
+              </v:shapetype>
+              <v:shape id="Text Box 3" o:spid="_x0000_s1026" type="#_x0000_t202" style="position:absolute;left:0;text-align:left;margin-left:130.95pt;margin-top:445.15pt;width:220.55pt;height:.05pt;z-index:251660288;visibility:visible;mso-wrap-style:square;mso-wrap-distance-left:9pt;mso-wrap-distance-top:0;mso-wrap-distance-right:9pt;mso-wrap-distance-bottom:0;mso-position-horizontal:absolute;mso-position-horizontal-relative:text;mso-position-vertical:absolute;mso-position-vertical-relative:text;v-text-anchor:top" o:gfxdata="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" stroked="f">
+                <v:textbox style="mso-fit-shape-to-text:t" inset="0,0,0,0">
+                  <w:txbxContent>
+                    <w:p>
+                      <w:pPr>
+                        <w:pStyle w:val="Caption"/>
+                        <w:jc w:val="center"/>
+                        <w:rPr>
+                          <w:rFonts w:ascii="Arial" w:hAnsi="Arial" w:cs="Arial"/>
+                          <w:b/>
+                          <w:bCs/>
+                          <w:color w:val="auto"/>
+                          <w:sz w:val="22"/>
+                          <w:szCs w:val="22"/>
+                        </w:rPr>
+                      </w:pPr>
+                      <w:r>
+                        <w:t xml:space="preserve">Figure </w:t>
+                      </w:r>
+                      <w:r>
+                        <w:fldChar w:fldCharType="begin"/>
+                      </w:r>
+                      <w:r>
+                        <w:instrText xml:space="preserve"> SEQ Figure \* ARABIC </w:instrText>
+                      </w:r>
+                      <w:r>
+                        <w:fldChar w:fldCharType="separate"/>
+                      </w:r>
+                      <w:r>
+                        <w:t>1</w:t>
+                      </w:r>
+                      <w:r>
+                        <w:fldChar w:fldCharType="end"/>
+                      </w:r>
+                      <w:r>
+                        <w:t>: Hot Logbook Data Flow Diagram</w:t>
+                      </w:r>
+                    </w:p>
+                  </w:txbxContent>
+                </v:textbox>
+                <w10:wrap type="topAndBottom"/>
+              </v:shape>
+            </w:pict>
+          </mc:Fallback>
+        </mc:AlternateContent>
+      </w:r>
+      <w:r>
+        <w:rPr>
+          <w:rFonts w:ascii="Arial" w:hAnsi="Arial" w:cs="Arial"/>
+          <w:sz w:val="22"/>
+          <w:szCs w:val="22"/>
+        </w:rPr>
+        <w:drawing>
+          <wp:anchor distT="0" distB="0" distL="114300" distR="114300" simplePos="0" relativeHeight="251658240" behindDoc="0" locked="0" layoutInCell="1" allowOverlap="1" wp14:anchorId="11095B44" wp14:editId="7E79098C">
+            <wp:simplePos x="0" y="0"/>
+            <wp:positionH relativeFrom="margin">
+              <wp:align>center</wp:align>
+            </wp:positionH>
+            <wp:positionV relativeFrom="paragraph">
+              <wp:posOffset>1716405</wp:posOffset>
+            </wp:positionV>
+            <wp:extent cx="4956810" cy="2800985"/>
+            <wp:effectExtent l="0" t="1588" r="0" b="0"/>
+            <wp:wrapTopAndBottom/>
+            <wp:docPr id="2" name="Picture 2"/>
+            <wp:cNvGraphicFramePr>
+              <a:graphicFrameLocks xmlns:a="http://schemas.openxmlformats.org/drawingml/2006/main" noChangeAspect="1"/>
+            </wp:cNvGraphicFramePr>
+            <a:graphic xmlns:a="http://schemas.openxmlformats.org/drawingml/2006/main">
+              <a:graphicData uri="http://schemas.openxmlformats.org/drawingml/2006/picture">
+                <pic:pic xmlns:pic="http://schemas.openxmlformats.org/drawingml/2006/picture">
+                  <pic:nvPicPr>
+                    <pic:cNvPr id="2" name="Hot-Logbook_Data-Flow-Diagram.JPG"/>
+                    <pic:cNvPicPr/>
+                  </pic:nvPicPr>
+                  <pic:blipFill rotWithShape="1">
+                    <a:blip r:embed="rId13"/>
+                    <a:srcRect l="4302" t="27350" r="9657" b="7815"/>
+                    <a:stretch/>
+                  </pic:blipFill>
+                  <pic:spPr bwMode="auto">
+                    <a:xfrm rot="5400000">
+                      <a:off x="0" y="0"/>
+                      <a:ext cx="4956810" cy="2800985"/>
+                    </a:xfrm>
+                    <a:prstGeom prst="rect">
+                      <a:avLst/>
+                    </a:prstGeom>
+                    <a:ln>
+                      <a:noFill/>
+                    </a:ln>
+                    <a:extLst>
+                      <a:ext uri="{53640926-AAD7-44D8-BBD7-CCE9431645EC}">
+                        <a14:shadowObscured xmlns:a14="http://schemas.microsoft.com/office/drawing/2010/main"/>
+                      </a:ext>
+                    </a:extLst>
+                  </pic:spPr>
+                </pic:pic>
+              </a:graphicData>
+            </a:graphic>
+            <wp14:sizeRelH relativeFrom="page">
+              <wp14:pctWidth>0</wp14:pctWidth>
+            </wp14:sizeRelH>
+            <wp14:sizeRelV relativeFrom="page">
+              <wp14:pctHeight>0</wp14:pctHeight>
+            </wp14:sizeRelV>
+          </wp:anchor>
+        </w:drawing>
+      </w:r>
+      <w:r>
         <w:rPr>
           <w:rFonts w:ascii="Arial" w:hAnsi="Arial"/>
         </w:rPr>
@@ -3301,68 +3455,98 @@
     <w:p>
       <w:pPr>
         <w:pStyle w:val="template"/>
-        <w:jc w:val="both"/>
-        <w:rPr>
-          <w:color w:val="0000FF"/>
-        </w:rPr>
-      </w:pPr>
-      <w:r>
-        <w:t>&lt;</w:t>
-      </w:r>
-      <w:r>
-        <w:rPr>
-          <w:color w:val="0000FF"/>
-        </w:rPr>
-        <w:t>Summarize the major functions the product must perform or must let the user perform. Details will be provided in Section 3, so only a high level summary is needed here. Organize the functions to make them understandable to any reader of the SRS. A picture of the major groups of related requirements and how they relate, such as a top level data flow diagram or object class diagram, will be effective.</w:t>
-      </w:r>
-    </w:p>
-    <w:p>
-      <w:pPr>
-        <w:pStyle w:val="template"/>
-        <w:jc w:val="both"/>
-      </w:pPr>
-      <w:r>
-        <w:t xml:space="preserve">TO DO: </w:t>
-      </w:r>
-    </w:p>
-    <w:p>
-      <w:pPr>
-        <w:pStyle w:val="template"/>
-        <w:jc w:val="both"/>
-      </w:pPr>
-      <w:r>
-        <w:t>1. Provide a bulleted list of all the major functions of the system</w:t>
-      </w:r>
-    </w:p>
-    <w:p>
-      <w:pPr>
-        <w:pStyle w:val="template"/>
-        <w:jc w:val="both"/>
-      </w:pPr>
-      <w:r>
-        <w:t xml:space="preserve">2. </w:t>
-      </w:r>
-      <w:r>
-        <w:rPr>
-          <w:b/>
-        </w:rPr>
-        <w:t xml:space="preserve">(Optional) </w:t>
-      </w:r>
-      <w:r>
-        <w:t>Provide a Data Flow Diagram of the system to show how these functions relate to each other.</w:t>
-      </w:r>
-      <w:r>
-        <w:t xml:space="preserve"> This is useful wh</w:t>
-      </w:r>
-      <w:r>
-        <w:t>en there is a clear sequence for</w:t>
-      </w:r>
-      <w:r>
-        <w:t xml:space="preserve"> the functions being performed.</w:t>
-      </w:r>
-      <w:r>
-        <w:t>&gt;</w:t>
-      </w:r>
+        <w:ind w:left="720"/>
+        <w:jc w:val="both"/>
+        <w:rPr>
+          <w:i w:val="0"/>
+        </w:rPr>
+      </w:pPr>
+    </w:p>
+    <w:p>
+      <w:pPr>
+        <w:pStyle w:val="template"/>
+        <w:numPr>
+          <w:ilvl w:val="0"/>
+          <w:numId w:val="5"/>
+        </w:numPr>
+        <w:jc w:val="both"/>
+        <w:rPr>
+          <w:i w:val="0"/>
+        </w:rPr>
+      </w:pPr>
+      <w:r>
+        <w:rPr>
+          <w:i w:val="0"/>
+        </w:rPr>
+        <w:lastRenderedPageBreak/>
+        <w:t>Generate secure passwords for an account specified by the user</w:t>
+      </w:r>
+    </w:p>
+    <w:p>
+      <w:pPr>
+        <w:pStyle w:val="template"/>
+        <w:numPr>
+          <w:ilvl w:val="0"/>
+          <w:numId w:val="5"/>
+        </w:numPr>
+        <w:jc w:val="both"/>
+        <w:rPr>
+          <w:i w:val="0"/>
+        </w:rPr>
+      </w:pPr>
+      <w:r>
+        <w:rPr>
+          <w:i w:val="0"/>
+        </w:rPr>
+        <w:t>Logs all usernames and passwords to a database</w:t>
+      </w:r>
+    </w:p>
+    <w:p>
+      <w:pPr>
+        <w:pStyle w:val="template"/>
+        <w:numPr>
+          <w:ilvl w:val="0"/>
+          <w:numId w:val="5"/>
+        </w:numPr>
+        <w:jc w:val="both"/>
+        <w:rPr>
+          <w:i w:val="0"/>
+        </w:rPr>
+      </w:pPr>
+      <w:r>
+        <w:rPr>
+          <w:i w:val="0"/>
+        </w:rPr>
+        <w:t>Allows for new accounts to be added to the users profile</w:t>
+      </w:r>
+    </w:p>
+    <w:p>
+      <w:pPr>
+        <w:pStyle w:val="template"/>
+        <w:numPr>
+          <w:ilvl w:val="0"/>
+          <w:numId w:val="5"/>
+        </w:numPr>
+        <w:jc w:val="both"/>
+        <w:rPr>
+          <w:i w:val="0"/>
+        </w:rPr>
+      </w:pPr>
+      <w:r>
+        <w:rPr>
+          <w:i w:val="0"/>
+        </w:rPr>
+        <w:t>Allows the end user to specify password rules that they need.</w:t>
+      </w:r>
+    </w:p>
+    <w:p>
+      <w:pPr>
+        <w:rPr>
+          <w:rFonts w:ascii="Arial" w:hAnsi="Arial" w:cs="Arial"/>
+          <w:sz w:val="22"/>
+          <w:szCs w:val="22"/>
+        </w:rPr>
+      </w:pPr>
     </w:p>
     <w:p>
       <w:pPr>
@@ -3387,57 +3571,27 @@
         <w:pStyle w:val="template"/>
         <w:jc w:val="both"/>
         <w:rPr>
-          <w:color w:val="0000FF"/>
-        </w:rPr>
-      </w:pPr>
-      <w:r>
-        <w:t>&lt;</w:t>
-      </w:r>
-      <w:r>
-        <w:rPr>
-          <w:color w:val="0000FF"/>
-        </w:rPr>
-        <w:t xml:space="preserve">Identify the various users that you anticipate will use this product. Users may be differentiated based on frequency of use, subset of product functions used, technical expertise, security or privilege levels, educational level, or experience. </w:t>
-      </w:r>
-    </w:p>
-    <w:p>
-      <w:pPr>
-        <w:pStyle w:val="template"/>
-        <w:jc w:val="both"/>
-      </w:pPr>
-      <w:r>
-        <w:t xml:space="preserve">TO DO: </w:t>
-      </w:r>
-    </w:p>
-    <w:p>
-      <w:pPr>
-        <w:pStyle w:val="template"/>
-        <w:jc w:val="both"/>
-      </w:pPr>
-      <w:r>
-        <w:t xml:space="preserve">1. Describe the pertinent characteristics of each user. Certain requirements may pertain only to certain users. </w:t>
-      </w:r>
-    </w:p>
-    <w:p>
-      <w:pPr>
-        <w:pStyle w:val="template"/>
-        <w:jc w:val="both"/>
-      </w:pPr>
-      <w:r>
-        <w:t>3. Distinguish the most important users for this product from those who are less important to satisfy.&gt;</w:t>
-      </w:r>
-    </w:p>
-    <w:p>
-      <w:pPr>
-        <w:pStyle w:val="Heading2"/>
-        <w:rPr>
-          <w:rFonts w:ascii="Arial" w:hAnsi="Arial"/>
+          <w:i w:val="0"/>
         </w:rPr>
       </w:pPr>
       <w:bookmarkStart w:id="34" w:name="_Toc439994677"/>
       <w:bookmarkStart w:id="35" w:name="_Toc113291700"/>
       <w:r>
         <w:rPr>
+          <w:i w:val="0"/>
+        </w:rPr>
+        <w:t>Anyone who wants to remember their password, or would like to generate a secure password. The most important users for this product are buisness men/women who need secure passwords for their organization.</w:t>
+      </w:r>
+    </w:p>
+    <w:p>
+      <w:pPr>
+        <w:pStyle w:val="Heading2"/>
+        <w:rPr>
+          <w:rFonts w:ascii="Arial" w:hAnsi="Arial"/>
+        </w:rPr>
+      </w:pPr>
+      <w:r>
+        <w:rPr>
           <w:rFonts w:ascii="Arial" w:hAnsi="Arial"/>
         </w:rPr>
         <w:t>Operating Environment</w:t>
@@ -3449,43 +3603,32 @@
       <w:pPr>
         <w:pStyle w:val="template"/>
         <w:jc w:val="both"/>
-      </w:pPr>
-      <w:r>
-        <w:t>&lt;</w:t>
-      </w:r>
-      <w:r>
-        <w:rPr>
-          <w:color w:val="0000FF"/>
-        </w:rPr>
-        <w:t>Describe the environment in which the software will operate, including the hardware platform, operating system and versions, and any other software components or applications with which it must peacefully coexist. In this part, make sure to include a simple diagram that shows the major components of the overall system, subsystem interconnections, and external interface</w:t>
-      </w:r>
-    </w:p>
-    <w:p>
-      <w:pPr>
-        <w:pStyle w:val="template"/>
-        <w:jc w:val="both"/>
-        <w:rPr>
-          <w:color w:val="FF0000"/>
-        </w:rPr>
-      </w:pPr>
-      <w:r>
-        <w:t>TO DO: As stated above, in at least one paragraph, describe the environment your system will have to operate in. Make sure to include the minimum platform requirements for your system. &gt;</w:t>
-      </w:r>
-    </w:p>
-    <w:p>
-      <w:pPr>
-        <w:pStyle w:val="Heading2"/>
-        <w:rPr>
-          <w:rFonts w:ascii="Arial" w:hAnsi="Arial"/>
+        <w:rPr>
+          <w:i w:val="0"/>
+          <w:color w:val="000000" w:themeColor="text1"/>
         </w:rPr>
       </w:pPr>
       <w:bookmarkStart w:id="36" w:name="_Toc439994678"/>
       <w:bookmarkStart w:id="37" w:name="_Toc113291701"/>
       <w:r>
         <w:rPr>
-          <w:rFonts w:ascii="Arial" w:hAnsi="Arial"/>
-        </w:rPr>
-        <w:lastRenderedPageBreak/>
+          <w:i w:val="0"/>
+          <w:color w:val="000000" w:themeColor="text1"/>
+        </w:rPr>
+        <w:t xml:space="preserve">This project is a web application. Therefore it should run on any modern device capable of using Google Chrome or another suitable Browser. Hot Log book will work on Linux, Windows and Mac because it is a web application. This web application will be able to peacfully coexist with InteliJay. </w:t>
+      </w:r>
+    </w:p>
+    <w:p>
+      <w:pPr>
+        <w:pStyle w:val="Heading2"/>
+        <w:rPr>
+          <w:rFonts w:ascii="Arial" w:hAnsi="Arial"/>
+        </w:rPr>
+      </w:pPr>
+      <w:r>
+        <w:rPr>
+          <w:rFonts w:ascii="Arial" w:hAnsi="Arial"/>
+        </w:rPr>
         <w:t>Design and Implementation Constraints</w:t>
       </w:r>
       <w:bookmarkEnd w:id="36"/>
@@ -3496,45 +3639,27 @@
         <w:pStyle w:val="template"/>
         <w:jc w:val="both"/>
         <w:rPr>
-          <w:color w:val="0000FF"/>
-        </w:rPr>
-      </w:pPr>
-      <w:r>
-        <w:t>&lt;</w:t>
-      </w:r>
-      <w:r>
-        <w:rPr>
-          <w:color w:val="0000FF"/>
-        </w:rPr>
-        <w:t>Describe any items or issues that will limit the options available to the developers. These might include: hardware limitations (timing requirements, memory requirements); interfaces to other applications; specific technologies, tools, and databases to be used; parallel operations; language requirements; communications protocols; security considerations; design conventions or programming standards (for example, if the customer’s organization will be responsible for maintaining the delivered software).</w:t>
-      </w:r>
-    </w:p>
-    <w:p>
-      <w:pPr>
-        <w:pStyle w:val="template"/>
-        <w:jc w:val="both"/>
-      </w:pPr>
-      <w:r>
-        <w:t xml:space="preserve">TO DO: In this section you need to consider all of the information you gathered so far, analyze it and correctly identify </w:t>
-      </w:r>
-      <w:r>
-        <w:t>relevant</w:t>
-      </w:r>
-      <w:r>
-        <w:t xml:space="preserve"> constraints.&gt;</w:t>
-      </w:r>
-    </w:p>
-    <w:p>
-      <w:pPr>
-        <w:pStyle w:val="Heading2"/>
-        <w:rPr>
-          <w:rFonts w:ascii="Arial" w:hAnsi="Arial"/>
+          <w:i w:val="0"/>
         </w:rPr>
       </w:pPr>
       <w:bookmarkStart w:id="38" w:name="_Toc439994679"/>
       <w:bookmarkStart w:id="39" w:name="_Toc113291702"/>
       <w:r>
         <w:rPr>
+          <w:i w:val="0"/>
+        </w:rPr>
+        <w:t>Some constraints that could effect the final project are security, and the use of different programming languages. Security is an issue with any project, specificly web applications, and since we are new to Javascript we do not yet know of vulnerabilities that exist within the language. Building a database will also be difficult. Given that there will be a lot of passwords that need to be logged we were thinking of using some kind of structured query language to manage the data. This opens up a whole new can of worms because we will need to learn how to create an SQL database and defend it against common kinds of database attacks, such as SQL injection.</w:t>
+      </w:r>
+    </w:p>
+    <w:p>
+      <w:pPr>
+        <w:pStyle w:val="Heading2"/>
+        <w:rPr>
+          <w:rFonts w:ascii="Arial" w:hAnsi="Arial"/>
+        </w:rPr>
+      </w:pPr>
+      <w:r>
+        <w:rPr>
           <w:rFonts w:ascii="Arial" w:hAnsi="Arial"/>
         </w:rPr>
         <w:t>User Documentation</w:t>
@@ -3546,40 +3671,28 @@
       <w:pPr>
         <w:pStyle w:val="template"/>
         <w:jc w:val="both"/>
-      </w:pPr>
-      <w:r>
-        <w:t>&lt;</w:t>
-      </w:r>
-      <w:r>
-        <w:rPr>
-          <w:color w:val="0000FF"/>
-        </w:rPr>
-        <w:t>List the user documentation components (such as user manuals, on-line help, and tutorials) that will be delivered along with the software. Identify any known user documentation delivery formats or standards.</w:t>
-      </w:r>
-      <w:r>
-        <w:t xml:space="preserve"> </w:t>
-      </w:r>
-    </w:p>
-    <w:p>
-      <w:pPr>
-        <w:pStyle w:val="template"/>
-        <w:jc w:val="both"/>
-      </w:pPr>
-      <w:r>
-        <w:t>TO DO: You will not actually develop any user-manuals, but you need to describe what kind of manuals and what kind of help is needed for the software you will be developing. One paragraph should be sufficient for this section.&gt;</w:t>
-      </w:r>
-    </w:p>
-    <w:p>
-      <w:pPr>
-        <w:pStyle w:val="Heading2"/>
-        <w:rPr>
-          <w:rFonts w:ascii="Arial" w:hAnsi="Arial"/>
+        <w:rPr>
+          <w:i w:val="0"/>
         </w:rPr>
       </w:pPr>
       <w:bookmarkStart w:id="40" w:name="_Toc439994680"/>
       <w:bookmarkStart w:id="41" w:name="_Toc113291703"/>
       <w:r>
         <w:rPr>
+          <w:i w:val="0"/>
+        </w:rPr>
+        <w:t>This software will include an FAQ section, which will be hosted on the web page. The FAQ section will display the answers to frequently asked end user questions. This page will alos include a short discription of how to successfully interact with the website.</w:t>
+      </w:r>
+    </w:p>
+    <w:p>
+      <w:pPr>
+        <w:pStyle w:val="Heading2"/>
+        <w:rPr>
+          <w:rFonts w:ascii="Arial" w:hAnsi="Arial"/>
+        </w:rPr>
+      </w:pPr>
+      <w:r>
+        <w:rPr>
           <w:rFonts w:ascii="Arial" w:hAnsi="Arial"/>
         </w:rPr>
         <w:t>Assumptions and Dependencies</w:t>
@@ -3591,83 +3704,13 @@
       <w:pPr>
         <w:pStyle w:val="template"/>
         <w:jc w:val="both"/>
-        <w:rPr>
-          <w:color w:val="0000FF"/>
-        </w:rPr>
-      </w:pPr>
-      <w:r>
-        <w:t>&lt;</w:t>
-      </w:r>
-      <w:r>
-        <w:rPr>
-          <w:color w:val="0000FF"/>
-        </w:rPr>
-        <w:t xml:space="preserve">List any assumed factors (as opposed to known facts) that could affect the requirements stated in the SRS. These could include third-party or commercial components that you plan to use, issues around the development or operating environment, or constraints. The project could be affected if these assumptions are incorrect, are not shared, or change. Also identify any dependencies the project has on external factors, such as software components that you intend to reuse from another project. </w:t>
-      </w:r>
-    </w:p>
-    <w:p>
-      <w:pPr>
-        <w:pStyle w:val="template"/>
-        <w:jc w:val="both"/>
-      </w:pPr>
-      <w:r>
-        <w:t>TO DO: Provide a short list of some major assumptions that might significantly affect your design. For example, you can assume that your client will have 1, 2 or at most 50 Automated Banking Machines. Every number has a significant effect on the design of your system. &gt;</w:t>
-      </w:r>
-    </w:p>
-    <w:p>
-      <w:pPr>
-        <w:pStyle w:val="template"/>
-      </w:pPr>
-    </w:p>
-    <w:p>
-      <w:pPr>
-        <w:pStyle w:val="template"/>
-      </w:pPr>
-    </w:p>
-    <w:p>
-      <w:pPr>
-        <w:pStyle w:val="template"/>
-      </w:pPr>
-    </w:p>
-    <w:p>
-      <w:pPr>
-        <w:pStyle w:val="template"/>
-      </w:pPr>
-    </w:p>
-    <w:p>
-      <w:pPr>
-        <w:pStyle w:val="template"/>
-      </w:pPr>
-    </w:p>
-    <w:p>
-      <w:pPr>
-        <w:pStyle w:val="template"/>
-      </w:pPr>
-    </w:p>
-    <w:p>
-      <w:pPr>
-        <w:pStyle w:val="template"/>
-      </w:pPr>
-    </w:p>
-    <w:p>
-      <w:pPr>
-        <w:pStyle w:val="template"/>
-      </w:pPr>
-    </w:p>
-    <w:p>
-      <w:pPr>
-        <w:pStyle w:val="template"/>
-      </w:pPr>
-    </w:p>
-    <w:p>
-      <w:pPr>
-        <w:pStyle w:val="template"/>
-      </w:pPr>
-    </w:p>
-    <w:p>
-      <w:pPr>
-        <w:pStyle w:val="template"/>
-      </w:pPr>
+      </w:pPr>
+      <w:r>
+        <w:rPr>
+          <w:i w:val="0"/>
+        </w:rPr>
+        <w:t xml:space="preserve">Some assumptions that I am making are: each user will enter correct password requirements for whatever website that the password is needed for. The user will only enter nice input IE nothing intended to cause the web page to behave in an inappropriate manner. Lastly, the user will not login from more then one location at a time. </w:t>
+      </w:r>
     </w:p>
     <w:p>
       <w:pPr>
@@ -3783,59 +3826,111 @@
         <w:pStyle w:val="template"/>
         <w:jc w:val="both"/>
         <w:rPr>
-          <w:color w:val="0000FF"/>
-        </w:rPr>
-      </w:pPr>
-      <w:r>
-        <w:t>&lt;</w:t>
-      </w:r>
-      <w:r>
-        <w:rPr>
-          <w:color w:val="0000FF"/>
-        </w:rPr>
-        <w:t>Describe the logical characteristics of each interface between the software product and the users. This may include sample screen images, any GUI standards or product family style guides that are to be followed, screen layout constraints, standard buttons and functions (e.g., Cancel) that will appear on every screen, error message display standards, and so on. Define the software components for which a user interface is needed.</w:t>
-      </w:r>
-    </w:p>
-    <w:p>
-      <w:pPr>
-        <w:pStyle w:val="template"/>
-        <w:jc w:val="both"/>
-      </w:pPr>
-      <w:r>
-        <w:t xml:space="preserve">TO DO: The least you can do for this section is to describe in words the different User Interfaces and the different screens that will be available to the user. </w:t>
-      </w:r>
-      <w:r>
-        <w:t>Optional: You may also</w:t>
-      </w:r>
-      <w:r>
-        <w:t xml:space="preserve"> provide </w:t>
-      </w:r>
-      <w:r>
-        <w:t xml:space="preserve">an initial </w:t>
-      </w:r>
-      <w:r>
-        <w:t xml:space="preserve">Graphical User Interface </w:t>
-      </w:r>
-      <w:r>
-        <w:t>design</w:t>
-      </w:r>
-      <w:r>
-        <w:t xml:space="preserve"> (does</w:t>
-      </w:r>
-      <w:r>
-        <w:t xml:space="preserve"> </w:t>
-      </w:r>
-      <w:r>
-        <w:t>n</w:t>
-      </w:r>
-      <w:r>
-        <w:t>o</w:t>
-      </w:r>
-      <w:r>
-        <w:t>t have to be final)</w:t>
-      </w:r>
-      <w:r>
-        <w:t>.&gt;</w:t>
+          <w:i w:val="0"/>
+        </w:rPr>
+      </w:pPr>
+      <w:bookmarkStart w:id="45" w:name="_Toc439994684"/>
+      <w:r>
+        <w:rPr>
+          <w:i w:val="0"/>
+        </w:rPr>
+        <w:t>The first screen the user will see will be a login screen. This will have a box for inputting their username and password for our service. There will also be a link for the user to create an account with us which will lead to our next page.</w:t>
+      </w:r>
+    </w:p>
+    <w:p>
+      <w:pPr>
+        <w:pStyle w:val="template"/>
+        <w:jc w:val="both"/>
+        <w:rPr>
+          <w:i w:val="0"/>
+        </w:rPr>
+      </w:pPr>
+    </w:p>
+    <w:p>
+      <w:pPr>
+        <w:pStyle w:val="template"/>
+        <w:jc w:val="both"/>
+        <w:rPr>
+          <w:i w:val="0"/>
+        </w:rPr>
+      </w:pPr>
+      <w:r>
+        <w:rPr>
+          <w:i w:val="0"/>
+        </w:rPr>
+        <w:t>The second screen will be for creating an account. All this page will do is ask the user to create a user name for our website and password. After submitting this information, the user will be directed back to the first screen to log in.</w:t>
+      </w:r>
+    </w:p>
+    <w:p>
+      <w:pPr>
+        <w:pStyle w:val="template"/>
+        <w:jc w:val="both"/>
+        <w:rPr>
+          <w:i w:val="0"/>
+        </w:rPr>
+      </w:pPr>
+    </w:p>
+    <w:p>
+      <w:pPr>
+        <w:pStyle w:val="template"/>
+        <w:jc w:val="both"/>
+        <w:rPr>
+          <w:i w:val="0"/>
+        </w:rPr>
+      </w:pPr>
+      <w:r>
+        <w:rPr>
+          <w:i w:val="0"/>
+        </w:rPr>
+        <w:t>The third page will be the home page for the user. It will show them all the accounts and passwords they have created previosly, or will be blank if they are a new user. From this page, the user will be able to delete previously saved accounts or will use the new password link to save a new username and generate a password.</w:t>
+      </w:r>
+    </w:p>
+    <w:p>
+      <w:pPr>
+        <w:pStyle w:val="template"/>
+        <w:jc w:val="both"/>
+        <w:rPr>
+          <w:i w:val="0"/>
+        </w:rPr>
+      </w:pPr>
+    </w:p>
+    <w:p>
+      <w:pPr>
+        <w:pStyle w:val="template"/>
+        <w:jc w:val="both"/>
+        <w:rPr>
+          <w:i w:val="0"/>
+        </w:rPr>
+      </w:pPr>
+      <w:r>
+        <w:rPr>
+          <w:i w:val="0"/>
+        </w:rPr>
+        <w:t xml:space="preserve">Clicking the new password button will send the user to the fourth page. This page will ask for the users username for whatever account they are trying to generate a password for. They will also use a drop box to confirm what site they are generating a password for. After clicking submit, the user will be brought back to the home page where their new account and generated password will be listed with the others, </w:t>
+      </w:r>
+    </w:p>
+    <w:p>
+      <w:pPr>
+        <w:pStyle w:val="template"/>
+        <w:jc w:val="both"/>
+        <w:rPr>
+          <w:i w:val="0"/>
+        </w:rPr>
+      </w:pPr>
+    </w:p>
+    <w:p>
+      <w:pPr>
+        <w:pStyle w:val="template"/>
+        <w:jc w:val="both"/>
+        <w:rPr>
+          <w:i w:val="0"/>
+        </w:rPr>
+      </w:pPr>
+      <w:r>
+        <w:rPr>
+          <w:i w:val="0"/>
+        </w:rPr>
+        <w:t>Finally, if the user selects custom from the drop box on the generate password page, they will be lead to our fifth and final page. This page will ask questions about what is expected from the website in regards to password expectations. This will allow the website to generate a password for the user that meets the requirements of the site.</w:t>
       </w:r>
     </w:p>
     <w:p>
@@ -3845,7 +3940,6 @@
           <w:rFonts w:ascii="Arial" w:hAnsi="Arial"/>
         </w:rPr>
       </w:pPr>
-      <w:bookmarkStart w:id="45" w:name="_Toc439994684"/>
       <w:r>
         <w:rPr>
           <w:rFonts w:ascii="Arial" w:hAnsi="Arial"/>
@@ -3858,27 +3952,16 @@
       <w:pPr>
         <w:pStyle w:val="template"/>
         <w:jc w:val="both"/>
-      </w:pPr>
-      <w:r>
-        <w:t>&lt;</w:t>
-      </w:r>
-      <w:r>
-        <w:rPr>
-          <w:color w:val="0000FF"/>
-        </w:rPr>
-        <w:t>Describe the logical and physical characteristics of each interface between the software product and the hardware components of the system. This may include the supported device types, the nature of the data and control interactions between the software and the hardware.</w:t>
-      </w:r>
-      <w:r>
-        <w:t xml:space="preserve"> You are not required to specify what protocols you will be using to communicate with the hardware, but it will be usually included in this part as well.</w:t>
-      </w:r>
-    </w:p>
-    <w:p>
-      <w:pPr>
-        <w:pStyle w:val="template"/>
-        <w:jc w:val="both"/>
-      </w:pPr>
-      <w:r>
-        <w:t>TO DO: Please provide a short description of the different hardware interfaces. If you will be using some special libraries to communicate with your software mention them here. In case you have more than one hardware interface divide this section into subsections.&gt;</w:t>
+        <w:rPr>
+          <w:i w:val="0"/>
+        </w:rPr>
+      </w:pPr>
+      <w:bookmarkStart w:id="46" w:name="_Toc439994685"/>
+      <w:r>
+        <w:rPr>
+          <w:i w:val="0"/>
+        </w:rPr>
+        <w:t>The hardware interfaces this program will use will be the users computer and the server that both communicates to the user and stores the database of users and passwords.</w:t>
       </w:r>
     </w:p>
     <w:p>
@@ -3888,7 +3971,6 @@
           <w:rFonts w:ascii="Arial" w:hAnsi="Arial"/>
         </w:rPr>
       </w:pPr>
-      <w:bookmarkStart w:id="46" w:name="_Toc439994685"/>
       <w:r>
         <w:rPr>
           <w:rFonts w:ascii="Arial" w:hAnsi="Arial"/>
@@ -3901,30 +3983,16 @@
       <w:pPr>
         <w:pStyle w:val="template"/>
         <w:jc w:val="both"/>
-      </w:pPr>
-      <w:r>
-        <w:t>&lt;</w:t>
-      </w:r>
-      <w:r>
-        <w:rPr>
-          <w:color w:val="0000FF"/>
-        </w:rPr>
-        <w:t>Describe the connections between this product and other specific software components (name and version), including databases, operating systems (Windows? Linux? Etc…), tools, libraries, and integrated commercial components. Identify the data items or messages coming into the system and going out and describe the purpose of each. Describe the services needed and the nature of communications. Identify data that will be shared across software components. If the data sharing mechanism must be implemented in a specific way (for example, use of a global data area in a multitasking operating system), specify this as an implementation constraint.</w:t>
-      </w:r>
-      <w:r>
-        <w:t xml:space="preserve"> </w:t>
-      </w:r>
-      <w:r>
-        <w:br/>
-      </w:r>
-    </w:p>
-    <w:p>
-      <w:pPr>
-        <w:pStyle w:val="template"/>
-        <w:jc w:val="both"/>
-      </w:pPr>
-      <w:r>
-        <w:t>TO DO: The previous part illustrates some of the information you would usually include in this part of the SRS document. To make things simpler, you are only required to describe the specific interface with the operating system.&gt;</w:t>
+        <w:rPr>
+          <w:i w:val="0"/>
+        </w:rPr>
+      </w:pPr>
+      <w:bookmarkStart w:id="47" w:name="_Toc439994686"/>
+      <w:r>
+        <w:rPr>
+          <w:i w:val="0"/>
+        </w:rPr>
+        <w:t xml:space="preserve">This program will be able to run on all OS that can run Google Chrome. JavaScrips must also be allowed so that the logic of the program can be implimented. </w:t>
       </w:r>
     </w:p>
     <w:p>
@@ -3934,7 +4002,6 @@
           <w:rFonts w:ascii="Arial" w:hAnsi="Arial"/>
         </w:rPr>
       </w:pPr>
-      <w:bookmarkStart w:id="47" w:name="_Toc439994686"/>
       <w:r>
         <w:rPr>
           <w:rFonts w:ascii="Arial" w:hAnsi="Arial"/>
@@ -3948,36 +4015,35 @@
         <w:pStyle w:val="template"/>
         <w:jc w:val="both"/>
         <w:rPr>
-          <w:color w:val="0000FF"/>
-        </w:rPr>
-      </w:pPr>
-      <w:r>
-        <w:t>&lt;</w:t>
-      </w:r>
-      <w:r>
-        <w:rPr>
-          <w:color w:val="0000FF"/>
-        </w:rPr>
-        <w:t>Describe the requirements associated with any communications functions required by this product, including e-mail, web browser, network server communications protocols, electronic forms, and so on. Define any pertinent message formatting. Identify any communication standards that will be used, such as FTP or HTTP. Specify any communication security or encryption issues, data transfer rates, and synchronization mechanisms.</w:t>
-      </w:r>
-    </w:p>
-    <w:p>
-      <w:pPr>
-        <w:pStyle w:val="template"/>
-        <w:jc w:val="both"/>
-        <w:rPr>
-          <w:color w:val="0000FF"/>
-        </w:rPr>
-      </w:pPr>
-    </w:p>
-    <w:p>
-      <w:pPr>
-        <w:pStyle w:val="template"/>
-        <w:jc w:val="both"/>
-      </w:pPr>
-      <w:r>
-        <w:t>TO DO: Do not go into too much detail, but provide 1-2 paragraphs were you will outline the major communication standards. For example, if you decide to use encryption there is no need to specify the exact encryption standards, but rather, specify the fact that the data will be encrypted and name what standards you consider using. &gt;</w:t>
-      </w:r>
+          <w:i w:val="0"/>
+        </w:rPr>
+      </w:pPr>
+      <w:r>
+        <w:rPr>
+          <w:i w:val="0"/>
+        </w:rPr>
+        <w:t xml:space="preserve">This site will be </w:t>
+      </w:r>
+      <w:r>
+        <w:rPr>
+          <w:i w:val="0"/>
+        </w:rPr>
+        <w:t>run</w:t>
+      </w:r>
+      <w:r>
+        <w:rPr>
+          <w:i w:val="0"/>
+        </w:rPr>
+        <w:t xml:space="preserve"> through a web browser (Google Chrome.) Due to the sensitive imformation begin recorded, the comunication standard that will be implemented with be HTTPS. The data will need to be encrypted to protect the users information and that will be done through MongoDb.</w:t>
+      </w:r>
+    </w:p>
+    <w:p>
+      <w:pPr>
+        <w:pStyle w:val="template"/>
+        <w:rPr>
+          <w:i w:val="0"/>
+        </w:rPr>
+      </w:pPr>
     </w:p>
     <w:p>
       <w:pPr>
@@ -3999,76 +4065,90 @@
         <w:rPr>
           <w:rFonts w:ascii="Arial" w:hAnsi="Arial"/>
         </w:rPr>
+        <w:lastRenderedPageBreak/>
         <w:t>Functional Requirements</w:t>
       </w:r>
       <w:bookmarkEnd w:id="48"/>
     </w:p>
     <w:p>
       <w:pPr>
-        <w:pStyle w:val="NormalWeb"/>
-        <w:spacing w:before="0" w:beforeAutospacing="0" w:after="0" w:afterAutospacing="0"/>
-        <w:rPr>
-          <w:rFonts w:ascii="Arial" w:hAnsi="Arial"/>
-          <w:i/>
+        <w:ind w:left="720"/>
+        <w:rPr>
+          <w:rFonts w:ascii="Arial" w:hAnsi="Arial"/>
           <w:sz w:val="22"/>
         </w:rPr>
       </w:pPr>
-      <w:r>
-        <w:rPr>
-          <w:i/>
-        </w:rPr>
-        <w:t xml:space="preserve">&lt; </w:t>
-      </w:r>
-      <w:r>
-        <w:rPr>
-          <w:rFonts w:ascii="Arial" w:hAnsi="Arial"/>
-          <w:i/>
-          <w:color w:val="0000FF"/>
+      <w:bookmarkStart w:id="49" w:name="_Toc113291707"/>
+      <w:r>
+        <w:rPr>
+          <w:rFonts w:ascii="Arial" w:hAnsi="Arial"/>
           <w:sz w:val="22"/>
         </w:rPr>
-        <w:t>Functional requirements capture the intended behavior of the system. This behavior may be expressed as services, tasks or functions the system is required to perform. This section is the direct continuation of section 2.2 where you have specified the general functional requirements. Here, you should list in detail the different product functions with specific explanations regarding every function.</w:t>
-      </w:r>
-      <w:r>
-        <w:rPr>
-          <w:rFonts w:ascii="Arial" w:hAnsi="Arial"/>
-          <w:i/>
+        <w:t xml:space="preserve">1. Access database to confirm the username and password of a user who is already in the database. </w:t>
+      </w:r>
+    </w:p>
+    <w:p>
+      <w:pPr>
+        <w:ind w:left="720"/>
+        <w:rPr>
+          <w:rFonts w:ascii="Arial" w:hAnsi="Arial"/>
           <w:sz w:val="22"/>
         </w:rPr>
-        <w:t xml:space="preserve"> </w:t>
-      </w:r>
-    </w:p>
-    <w:p>
-      <w:pPr>
-        <w:rPr>
-          <w:rFonts w:ascii="Arial" w:hAnsi="Arial"/>
-          <w:i/>
+      </w:pPr>
+      <w:r>
+        <w:rPr>
+          <w:rFonts w:ascii="Arial" w:hAnsi="Arial"/>
           <w:sz w:val="22"/>
         </w:rPr>
-      </w:pPr>
-    </w:p>
-    <w:p>
-      <w:pPr>
-        <w:rPr>
-          <w:rFonts w:ascii="Arial" w:hAnsi="Arial"/>
-          <w:i/>
+        <w:t>2. Write to the database for both new users and new account information that is provided by an existing user.</w:t>
+      </w:r>
+    </w:p>
+    <w:p>
+      <w:pPr>
+        <w:ind w:left="720"/>
+        <w:rPr>
+          <w:rFonts w:ascii="Arial" w:hAnsi="Arial"/>
           <w:sz w:val="22"/>
         </w:rPr>
       </w:pPr>
       <w:r>
         <w:rPr>
           <w:rFonts w:ascii="Arial" w:hAnsi="Arial"/>
-          <w:i/>
           <w:sz w:val="22"/>
         </w:rPr>
-        <w:t>TO DO: Break</w:t>
-      </w:r>
-      <w:r>
-        <w:rPr>
-          <w:rFonts w:ascii="Arial" w:hAnsi="Arial"/>
-          <w:i/>
+        <w:t>3. Generate a password through a pre-existing algorithym</w:t>
+      </w:r>
+    </w:p>
+    <w:p>
+      <w:pPr>
+        <w:ind w:left="720"/>
+        <w:rPr>
+          <w:rFonts w:ascii="Arial" w:hAnsi="Arial"/>
           <w:sz w:val="22"/>
         </w:rPr>
-        <w:t xml:space="preserve"> the functional requirements to several functional areas and divide this section into subsections accordingly. Provide a detailed list of all product operations related to these functional areas. </w:t>
+      </w:pPr>
+      <w:r>
+        <w:rPr>
+          <w:rFonts w:ascii="Arial" w:hAnsi="Arial"/>
+          <w:sz w:val="22"/>
+        </w:rPr>
+        <w:t>4. Generate a password with the specifications taken from the user</w:t>
+      </w:r>
+    </w:p>
+    <w:p>
+      <w:pPr>
+        <w:ind w:left="720"/>
+        <w:rPr>
+          <w:rFonts w:ascii="Arial" w:hAnsi="Arial"/>
+          <w:sz w:val="22"/>
+        </w:rPr>
+      </w:pPr>
+      <w:r>
+        <w:rPr>
+          <w:rFonts w:ascii="Arial" w:hAnsi="Arial"/>
+          <w:sz w:val="22"/>
+        </w:rPr>
+        <w:t>5. Connect graphical interfaces in flow designated in 3.1.1.</w:t>
       </w:r>
     </w:p>
     <w:p>
@@ -4078,7 +4158,197 @@
           <w:rFonts w:ascii="Arial" w:hAnsi="Arial"/>
         </w:rPr>
       </w:pPr>
-      <w:bookmarkStart w:id="49" w:name="_Toc113291707"/>
+      <w:r>
+        <w:rPr>
+          <w:rFonts w:ascii="Arial" w:hAnsi="Arial" w:cs="Arial"/>
+          <w:sz w:val="22"/>
+          <w:szCs w:val="22"/>
+        </w:rPr>
+        <w:drawing>
+          <wp:anchor distT="0" distB="0" distL="114300" distR="114300" simplePos="0" relativeHeight="251662336" behindDoc="0" locked="0" layoutInCell="1" allowOverlap="1" wp14:anchorId="3A313B5E" wp14:editId="03B740C2">
+            <wp:simplePos x="0" y="0"/>
+            <wp:positionH relativeFrom="margin">
+              <wp:posOffset>174625</wp:posOffset>
+            </wp:positionH>
+            <wp:positionV relativeFrom="paragraph">
+              <wp:posOffset>868045</wp:posOffset>
+            </wp:positionV>
+            <wp:extent cx="5943600" cy="4608830"/>
+            <wp:effectExtent l="0" t="0" r="0" b="1270"/>
+            <wp:wrapTopAndBottom/>
+            <wp:docPr id="4" name="Picture 4"/>
+            <wp:cNvGraphicFramePr>
+              <a:graphicFrameLocks xmlns:a="http://schemas.openxmlformats.org/drawingml/2006/main" noChangeAspect="1"/>
+            </wp:cNvGraphicFramePr>
+            <a:graphic xmlns:a="http://schemas.openxmlformats.org/drawingml/2006/main">
+              <a:graphicData uri="http://schemas.openxmlformats.org/drawingml/2006/picture">
+                <pic:pic xmlns:pic="http://schemas.openxmlformats.org/drawingml/2006/picture">
+                  <pic:nvPicPr>
+                    <pic:cNvPr id="4" name="UseCase.JPG"/>
+                    <pic:cNvPicPr/>
+                  </pic:nvPicPr>
+                  <pic:blipFill>
+                    <a:blip r:embed="rId14" cstate="print">
+                      <a:extLst>
+                        <a:ext uri="{28A0092B-C50C-407E-A947-70E740481C1C}">
+                          <a14:useLocalDpi xmlns:a14="http://schemas.microsoft.com/office/drawing/2010/main" val="0"/>
+                        </a:ext>
+                      </a:extLst>
+                    </a:blip>
+                    <a:stretch>
+                      <a:fillRect/>
+                    </a:stretch>
+                  </pic:blipFill>
+                  <pic:spPr>
+                    <a:xfrm>
+                      <a:off x="0" y="0"/>
+                      <a:ext cx="5943600" cy="4608830"/>
+                    </a:xfrm>
+                    <a:prstGeom prst="rect">
+                      <a:avLst/>
+                    </a:prstGeom>
+                  </pic:spPr>
+                </pic:pic>
+              </a:graphicData>
+            </a:graphic>
+          </wp:anchor>
+        </w:drawing>
+      </w:r>
+      <w:r>
+        <mc:AlternateContent>
+          <mc:Choice Requires="wps">
+            <w:drawing>
+              <wp:anchor distT="0" distB="0" distL="114300" distR="114300" simplePos="0" relativeHeight="251664384" behindDoc="0" locked="0" layoutInCell="1" allowOverlap="1" wp14:anchorId="4AAFAD64" wp14:editId="23977DFA">
+                <wp:simplePos x="0" y="0"/>
+                <wp:positionH relativeFrom="column">
+                  <wp:posOffset>138363</wp:posOffset>
+                </wp:positionH>
+                <wp:positionV relativeFrom="paragraph">
+                  <wp:posOffset>5248776</wp:posOffset>
+                </wp:positionV>
+                <wp:extent cx="5943600" cy="635"/>
+                <wp:effectExtent l="0" t="0" r="0" b="12065"/>
+                <wp:wrapTopAndBottom/>
+                <wp:docPr id="5" name="Text Box 5"/>
+                <wp:cNvGraphicFramePr/>
+                <a:graphic xmlns:a="http://schemas.openxmlformats.org/drawingml/2006/main">
+                  <a:graphicData uri="http://schemas.microsoft.com/office/word/2010/wordprocessingShape">
+                    <wps:wsp>
+                      <wps:cNvSpPr txBox="1"/>
+                      <wps:spPr>
+                        <a:xfrm>
+                          <a:off x="0" y="0"/>
+                          <a:ext cx="5943600" cy="635"/>
+                        </a:xfrm>
+                        <a:prstGeom prst="rect">
+                          <a:avLst/>
+                        </a:prstGeom>
+                        <a:solidFill>
+                          <a:prstClr val="white"/>
+                        </a:solidFill>
+                        <a:ln>
+                          <a:noFill/>
+                        </a:ln>
+                      </wps:spPr>
+                      <wps:txbx>
+                        <w:txbxContent>
+                          <w:p>
+                            <w:pPr>
+                              <w:pStyle w:val="Caption"/>
+                              <w:jc w:val="center"/>
+                              <w:rPr>
+                                <w:rFonts w:ascii="Arial" w:hAnsi="Arial" w:cs="Arial"/>
+                                <w:b/>
+                                <w:bCs/>
+                                <w:color w:val="auto"/>
+                                <w:sz w:val="22"/>
+                                <w:szCs w:val="22"/>
+                              </w:rPr>
+                            </w:pPr>
+                            <w:r>
+                              <w:t xml:space="preserve">Figure </w:t>
+                            </w:r>
+                            <w:r>
+                              <w:fldChar w:fldCharType="begin"/>
+                            </w:r>
+                            <w:r>
+                              <w:instrText xml:space="preserve"> SEQ Figure \* ARABIC </w:instrText>
+                            </w:r>
+                            <w:r>
+                              <w:fldChar w:fldCharType="separate"/>
+                            </w:r>
+                            <w:r>
+                              <w:t>2</w:t>
+                            </w:r>
+                            <w:r>
+                              <w:fldChar w:fldCharType="end"/>
+                            </w:r>
+                            <w:r>
+                              <w:t>: Use case diagram of Hot Logbook.</w:t>
+                            </w:r>
+                          </w:p>
+                        </w:txbxContent>
+                      </wps:txbx>
+                      <wps:bodyPr rot="0" spcFirstLastPara="0" vertOverflow="overflow" horzOverflow="overflow" vert="horz" wrap="square" lIns="0" tIns="0" rIns="0" bIns="0" numCol="1" spcCol="0" rtlCol="0" fromWordArt="0" anchor="t" anchorCtr="0" forceAA="0" compatLnSpc="1">
+                        <a:prstTxWarp prst="textNoShape">
+                          <a:avLst/>
+                        </a:prstTxWarp>
+                        <a:spAutoFit/>
+                      </wps:bodyPr>
+                    </wps:wsp>
+                  </a:graphicData>
+                </a:graphic>
+              </wp:anchor>
+            </w:drawing>
+          </mc:Choice>
+          <mc:Fallback>
+            <w:pict>
+              <v:shape w14:anchorId="4AAFAD64" id="Text Box 5" o:spid="_x0000_s1027" type="#_x0000_t202" style="position:absolute;left:0;text-align:left;margin-left:10.9pt;margin-top:413.3pt;width:468pt;height:.05pt;z-index:251664384;visibility:visible;mso-wrap-style:square;mso-wrap-distance-left:9pt;mso-wrap-distance-top:0;mso-wrap-distance-right:9pt;mso-wrap-distance-bottom:0;mso-position-horizontal:absolute;mso-position-horizontal-relative:text;mso-position-vertical:absolute;mso-position-vertical-relative:text;v-text-anchor:top" o:gfxdata="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" stroked="f">
+                <v:textbox style="mso-fit-shape-to-text:t" inset="0,0,0,0">
+                  <w:txbxContent>
+                    <w:p>
+                      <w:pPr>
+                        <w:pStyle w:val="Caption"/>
+                        <w:jc w:val="center"/>
+                        <w:rPr>
+                          <w:rFonts w:ascii="Arial" w:hAnsi="Arial" w:cs="Arial"/>
+                          <w:b/>
+                          <w:bCs/>
+                          <w:color w:val="auto"/>
+                          <w:sz w:val="22"/>
+                          <w:szCs w:val="22"/>
+                        </w:rPr>
+                      </w:pPr>
+                      <w:r>
+                        <w:t xml:space="preserve">Figure </w:t>
+                      </w:r>
+                      <w:r>
+                        <w:fldChar w:fldCharType="begin"/>
+                      </w:r>
+                      <w:r>
+                        <w:instrText xml:space="preserve"> SEQ Figure \* ARABIC </w:instrText>
+                      </w:r>
+                      <w:r>
+                        <w:fldChar w:fldCharType="separate"/>
+                      </w:r>
+                      <w:r>
+                        <w:t>2</w:t>
+                      </w:r>
+                      <w:r>
+                        <w:fldChar w:fldCharType="end"/>
+                      </w:r>
+                      <w:r>
+                        <w:t>: Use case diagram of Hot Logbook.</w:t>
+                      </w:r>
+                    </w:p>
+                  </w:txbxContent>
+                </v:textbox>
+                <w10:wrap type="topAndBottom"/>
+              </v:shape>
+            </w:pict>
+          </mc:Fallback>
+        </mc:AlternateContent>
+      </w:r>
       <w:r>
         <w:rPr>
           <w:rFonts w:ascii="Arial" w:hAnsi="Arial"/>
@@ -4101,61 +4371,6 @@
         <w:t>Use Case View</w:t>
       </w:r>
     </w:p>
-    <w:p>
-      <w:pPr>
-        <w:pStyle w:val="template"/>
-        <w:spacing w:line="240" w:lineRule="auto"/>
-        <w:jc w:val="both"/>
-      </w:pPr>
-      <w:r>
-        <w:t>&lt;</w:t>
-      </w:r>
-      <w:r>
-        <w:rPr>
-          <w:color w:val="0000FF"/>
-        </w:rPr>
-        <w:t xml:space="preserve">A use case defines a goal-oriented set of interactions between external actors and the system under consideration. </w:t>
-      </w:r>
-    </w:p>
-    <w:p>
-      <w:pPr>
-        <w:pStyle w:val="template"/>
-        <w:spacing w:line="240" w:lineRule="auto"/>
-        <w:jc w:val="both"/>
-      </w:pPr>
-    </w:p>
-    <w:p>
-      <w:pPr>
-        <w:pStyle w:val="template"/>
-        <w:spacing w:line="240" w:lineRule="auto"/>
-        <w:jc w:val="both"/>
-      </w:pPr>
-      <w:r>
-        <w:t>TO DO: Provid</w:t>
-      </w:r>
-      <w:r>
-        <w:t xml:space="preserve">e a use case diagram which shows </w:t>
-      </w:r>
-      <w:r>
-        <w:t>the entire system and all possible actors. Do not include detailed use case descriptions (these will be needed when you will be working on the Test Plan), but make sure to include a short description of what every use-case is, who are the actors in your diagr</w:t>
-      </w:r>
-      <w:r>
-        <w:t>am</w:t>
-      </w:r>
-      <w:r>
-        <w:t>.&gt;</w:t>
-      </w:r>
-    </w:p>
-    <w:p/>
-    <w:p/>
-    <w:p/>
-    <w:p/>
-    <w:p/>
-    <w:p/>
-    <w:p/>
-    <w:p/>
-    <w:p/>
-    <w:p/>
     <w:p/>
     <w:p/>
     <w:p/>
@@ -4211,48 +4426,69 @@
     </w:p>
     <w:p>
       <w:pPr>
-        <w:pStyle w:val="template"/>
-        <w:jc w:val="both"/>
-      </w:pPr>
-      <w:r>
-        <w:t>&lt;</w:t>
-      </w:r>
-      <w:r>
-        <w:rPr>
-          <w:color w:val="0000FF"/>
-        </w:rPr>
-        <w:t>If there are performance requirements for the product under various circumstances, state them here and explain their rationale, to help the developers understand the intent and make suitable design choices. Specify the timing relationships for real time systems. Make such requirements as specific as possible. You may need to state performance requirements for individual functional requirements or features.</w:t>
-      </w:r>
-      <w:r>
-        <w:t xml:space="preserve"> </w:t>
-      </w:r>
-    </w:p>
-    <w:p>
-      <w:pPr>
-        <w:pStyle w:val="template"/>
-        <w:jc w:val="both"/>
-      </w:pPr>
-      <w:r>
-        <w:t xml:space="preserve">TODO: Provide </w:t>
-      </w:r>
-      <w:r>
-        <w:t>relevant</w:t>
-      </w:r>
-      <w:r>
-        <w:t xml:space="preserve"> performance requirements based on the information you collected from the client. For example you can say “1. Any transaction will not take more than 10 seconds, etc…&gt;</w:t>
-      </w:r>
-    </w:p>
-    <w:p>
-      <w:pPr>
-        <w:pStyle w:val="Heading2"/>
-        <w:rPr>
-          <w:rFonts w:ascii="Arial" w:hAnsi="Arial"/>
+        <w:jc w:val="both"/>
+        <w:rPr>
+          <w:rFonts w:ascii="Arial" w:hAnsi="Arial" w:cs="Arial"/>
+          <w:sz w:val="22"/>
+          <w:szCs w:val="22"/>
         </w:rPr>
       </w:pPr>
       <w:bookmarkStart w:id="53" w:name="_Toc439994691"/>
       <w:bookmarkStart w:id="54" w:name="_Toc113291710"/>
       <w:r>
         <w:rPr>
+          <w:rFonts w:ascii="Arial" w:hAnsi="Arial" w:cs="Arial"/>
+          <w:sz w:val="22"/>
+          <w:szCs w:val="22"/>
+        </w:rPr>
+        <w:t>1. Generating a password should not take more than 10 seconds.</w:t>
+      </w:r>
+    </w:p>
+    <w:p>
+      <w:pPr>
+        <w:jc w:val="both"/>
+        <w:rPr>
+          <w:rFonts w:ascii="Arial" w:hAnsi="Arial" w:cs="Arial"/>
+          <w:sz w:val="22"/>
+          <w:szCs w:val="22"/>
+        </w:rPr>
+      </w:pPr>
+      <w:r>
+        <w:rPr>
+          <w:rFonts w:ascii="Arial" w:hAnsi="Arial" w:cs="Arial"/>
+          <w:sz w:val="22"/>
+          <w:szCs w:val="22"/>
+        </w:rPr>
+        <w:t>2. All transitions between pages should take less than 5 seconds.</w:t>
+      </w:r>
+    </w:p>
+    <w:p>
+      <w:pPr>
+        <w:jc w:val="both"/>
+        <w:rPr>
+          <w:rFonts w:ascii="Arial" w:hAnsi="Arial" w:cs="Arial"/>
+          <w:sz w:val="22"/>
+          <w:szCs w:val="22"/>
+        </w:rPr>
+      </w:pPr>
+      <w:r>
+        <w:rPr>
+          <w:rFonts w:ascii="Arial" w:hAnsi="Arial" w:cs="Arial"/>
+          <w:sz w:val="22"/>
+          <w:szCs w:val="22"/>
+        </w:rPr>
+        <w:t xml:space="preserve">3. All operations should be ran at under 10 seconds and if they are not, users internect connection should be tested. </w:t>
+      </w:r>
+    </w:p>
+    <w:p>
+      <w:pPr>
+        <w:pStyle w:val="Heading2"/>
+        <w:rPr>
+          <w:rFonts w:ascii="Arial" w:hAnsi="Arial"/>
+        </w:rPr>
+      </w:pPr>
+      <w:r>
+        <w:rPr>
           <w:rFonts w:ascii="Arial" w:hAnsi="Arial"/>
         </w:rPr>
         <w:t>Safety and Security Requirements</w:t>
@@ -4262,70 +4498,135 @@
     </w:p>
     <w:p>
       <w:pPr>
-        <w:pStyle w:val="template"/>
-        <w:jc w:val="both"/>
-      </w:pPr>
-      <w:r>
-        <w:t>&lt;</w:t>
-      </w:r>
-      <w:r>
-        <w:rPr>
-          <w:color w:val="0000FF"/>
-        </w:rPr>
-        <w:t>Specify those requirements that are concerned with possible loss, damage, or harm that could result from the use of the product. Define any safeguards or actions that must be taken, as well as actions that must be prevented. Refer to any external policies or regulations that state safety issues that affect the product’s design or use. Define any safety certifications that must be satisfied</w:t>
-      </w:r>
-      <w:r>
-        <w:t xml:space="preserve">. </w:t>
-      </w:r>
-      <w:r>
-        <w:rPr>
-          <w:color w:val="0000FF"/>
-        </w:rPr>
-        <w:t>Specify any requirements regarding security or privacy issues surrounding use of the product or protection of the data used or created by the product. Define any user identity authentication requirements.</w:t>
-      </w:r>
-    </w:p>
-    <w:p>
-      <w:pPr>
-        <w:pStyle w:val="template"/>
-        <w:jc w:val="both"/>
-      </w:pPr>
-      <w:r>
-        <w:t xml:space="preserve">TODO: </w:t>
-      </w:r>
-    </w:p>
-    <w:p>
-      <w:pPr>
-        <w:pStyle w:val="template"/>
+        <w:jc w:val="both"/>
+        <w:rPr>
+          <w:rFonts w:ascii="Arial" w:hAnsi="Arial" w:cs="Arial"/>
+          <w:sz w:val="22"/>
+          <w:szCs w:val="22"/>
+        </w:rPr>
+      </w:pPr>
+      <w:bookmarkStart w:id="55" w:name="_Toc439994693"/>
+      <w:bookmarkStart w:id="56" w:name="_Toc113291711"/>
+      <w:r>
+        <w:rPr>
+          <w:rFonts w:ascii="Arial" w:hAnsi="Arial" w:cs="Arial"/>
+          <w:sz w:val="22"/>
+          <w:szCs w:val="22"/>
+        </w:rPr>
+        <w:t xml:space="preserve">Safety requirements are as follows: This product shall not physical harm to the user or reflect the clients organization in an inappropriate way. </w:t>
+      </w:r>
+    </w:p>
+    <w:p>
+      <w:pPr>
+        <w:jc w:val="both"/>
+        <w:rPr>
+          <w:rFonts w:ascii="Arial" w:hAnsi="Arial" w:cs="Arial"/>
+          <w:sz w:val="22"/>
+          <w:szCs w:val="22"/>
+        </w:rPr>
+      </w:pPr>
+      <w:r>
+        <w:rPr>
+          <w:rFonts w:ascii="Arial" w:hAnsi="Arial" w:cs="Arial"/>
+          <w:sz w:val="22"/>
+          <w:szCs w:val="22"/>
+        </w:rPr>
+        <w:t xml:space="preserve">The clients that will be using this Web-App will be expecting their usernames and passwords to be kept secure. It is for this reason that we are providing the following security requirements. </w:t>
+      </w:r>
+    </w:p>
+    <w:p>
+      <w:pPr>
+        <w:pStyle w:val="ListParagraph"/>
         <w:numPr>
           <w:ilvl w:val="0"/>
-          <w:numId w:val="4"/>
+          <w:numId w:val="6"/>
         </w:numPr>
         <w:jc w:val="both"/>
-      </w:pPr>
-      <w:r>
-        <w:t xml:space="preserve">Provide relevant </w:t>
-      </w:r>
-      <w:r>
-        <w:t xml:space="preserve">safety requirements based on your interview with the client or, on your </w:t>
-      </w:r>
-      <w:r>
-        <w:t>expectation for the product</w:t>
-      </w:r>
-      <w:r>
-        <w:t>.</w:t>
-      </w:r>
-    </w:p>
-    <w:p>
-      <w:pPr>
-        <w:pStyle w:val="template"/>
+        <w:rPr>
+          <w:rFonts w:ascii="Arial" w:hAnsi="Arial" w:cs="Arial"/>
+        </w:rPr>
+      </w:pPr>
+      <w:r>
+        <w:rPr>
+          <w:rFonts w:ascii="Arial" w:hAnsi="Arial" w:cs="Arial"/>
+        </w:rPr>
+        <w:t>Defend against XSS (considering)</w:t>
+      </w:r>
+    </w:p>
+    <w:p>
+      <w:pPr>
+        <w:pStyle w:val="ListParagraph"/>
         <w:numPr>
           <w:ilvl w:val="0"/>
-          <w:numId w:val="4"/>
+          <w:numId w:val="6"/>
         </w:numPr>
         <w:jc w:val="both"/>
-      </w:pPr>
-      <w:r>
-        <w:t>Describe briefly what level of security is expected from this product by your client and provide a bulleted (or numbered) list of the major security requirements.&gt;</w:t>
+        <w:rPr>
+          <w:rFonts w:ascii="Arial" w:hAnsi="Arial" w:cs="Arial"/>
+        </w:rPr>
+      </w:pPr>
+      <w:r>
+        <w:rPr>
+          <w:rFonts w:ascii="Arial" w:hAnsi="Arial" w:cs="Arial"/>
+        </w:rPr>
+        <w:t>Protect the web application from remote file inclusion (RFI) and local file (LFI) inclusion attacks (considering)</w:t>
+      </w:r>
+    </w:p>
+    <w:p>
+      <w:pPr>
+        <w:pStyle w:val="ListParagraph"/>
+        <w:numPr>
+          <w:ilvl w:val="0"/>
+          <w:numId w:val="6"/>
+        </w:numPr>
+        <w:jc w:val="both"/>
+        <w:rPr>
+          <w:rFonts w:ascii="Arial" w:hAnsi="Arial" w:cs="Arial"/>
+        </w:rPr>
+      </w:pPr>
+      <w:r>
+        <w:rPr>
+          <w:rFonts w:ascii="Arial" w:hAnsi="Arial" w:cs="Arial"/>
+        </w:rPr>
+        <w:t>Defend the contents of the SQL database by sanitizing user input. (No SQL injection!)</w:t>
+      </w:r>
+    </w:p>
+    <w:p>
+      <w:pPr>
+        <w:pStyle w:val="ListParagraph"/>
+        <w:numPr>
+          <w:ilvl w:val="0"/>
+          <w:numId w:val="6"/>
+        </w:numPr>
+        <w:jc w:val="both"/>
+        <w:rPr>
+          <w:rFonts w:ascii="Arial" w:hAnsi="Arial" w:cs="Arial"/>
+        </w:rPr>
+      </w:pPr>
+      <w:r>
+        <w:rPr>
+          <w:rFonts w:ascii="Arial" w:hAnsi="Arial" w:cs="Arial"/>
+        </w:rPr>
+        <w:t>Protect the client from Cross-Site Request Forgery attacks (CSRF). (considering)</w:t>
+      </w:r>
+    </w:p>
+    <w:p>
+      <w:pPr>
+        <w:pStyle w:val="ListParagraph"/>
+        <w:numPr>
+          <w:ilvl w:val="0"/>
+          <w:numId w:val="6"/>
+        </w:numPr>
+        <w:jc w:val="both"/>
+        <w:rPr>
+          <w:rFonts w:ascii="Arial" w:hAnsi="Arial" w:cs="Arial"/>
+        </w:rPr>
+      </w:pPr>
+      <w:r>
+        <w:rPr>
+          <w:rFonts w:ascii="Arial" w:hAnsi="Arial" w:cs="Arial"/>
+        </w:rPr>
+        <w:t>Command injection (considering).</w:t>
       </w:r>
     </w:p>
     <w:p>
@@ -4335,8 +4636,6 @@
           <w:rFonts w:ascii="Arial" w:hAnsi="Arial"/>
         </w:rPr>
       </w:pPr>
-      <w:bookmarkStart w:id="55" w:name="_Toc439994693"/>
-      <w:bookmarkStart w:id="56" w:name="_Toc113291711"/>
       <w:r>
         <w:rPr>
           <w:rFonts w:ascii="Arial" w:hAnsi="Arial"/>
@@ -4348,71 +4647,155 @@
     </w:p>
     <w:p>
       <w:pPr>
-        <w:pStyle w:val="template"/>
-        <w:jc w:val="both"/>
-      </w:pPr>
-      <w:r>
-        <w:t>&lt;</w:t>
-      </w:r>
-      <w:r>
-        <w:rPr>
-          <w:color w:val="0000FF"/>
-        </w:rPr>
-        <w:t>Specify any additional quality characteristics for the product that will be important to either the customers or the developers. Some to consider are: adaptability, availability, correctness, flexibility, interoperability, maintainability, portability, reliability, reusability, robustness, testability, and usability. Write these to be specific, quantitative, and verifiable when possible. At the least, clarify the relative preferences for various attributes, such as ease of use over ease of learning.</w:t>
-      </w:r>
-      <w:r>
-        <w:t xml:space="preserve"> </w:t>
-      </w:r>
-    </w:p>
-    <w:p>
-      <w:pPr>
-        <w:pStyle w:val="template"/>
-        <w:jc w:val="both"/>
-      </w:pPr>
-    </w:p>
-    <w:p>
-      <w:pPr>
-        <w:pStyle w:val="template"/>
-        <w:jc w:val="both"/>
-        <w:rPr>
-          <w:b/>
-          <w:bCs/>
-          <w:i w:val="0"/>
-          <w:iCs w:val="0"/>
-        </w:rPr>
-      </w:pPr>
-      <w:r>
-        <w:t>TODO: Use subsections (e.g., 4.3.1 Reliability, 4.3.2 Portability, etc…) provide requirements related to the different software quality attributes. Base the information you include in these subsections on the material you have learned in the class. Make sure, that you do not just write “This software shall be maintainable…” Indicate ho</w:t>
-      </w:r>
-      <w:r>
-        <w:t>w you plan to achieve it, etc</w:t>
-      </w:r>
-      <w:r>
-        <w:t>.&gt;</w:t>
-      </w:r>
-      <w:r>
-        <w:rPr>
-          <w:i w:val="0"/>
-          <w:iCs w:val="0"/>
-        </w:rPr>
-        <w:t xml:space="preserve"> </w:t>
-      </w:r>
-      <w:r>
-        <w:rPr>
-          <w:b/>
-          <w:bCs/>
-          <w:i w:val="0"/>
-          <w:iCs w:val="0"/>
-        </w:rPr>
-        <w:t>DO THIS</w:t>
-      </w:r>
-    </w:p>
-    <w:p>
-      <w:pPr>
-        <w:pStyle w:val="template"/>
-        <w:rPr>
-          <w:i w:val="0"/>
-        </w:rPr>
+        <w:pStyle w:val="Heading3"/>
+        <w:rPr>
+          <w:rFonts w:ascii="Arial" w:hAnsi="Arial" w:cs="Arial"/>
+          <w:sz w:val="22"/>
+          <w:szCs w:val="22"/>
+        </w:rPr>
+      </w:pPr>
+      <w:r>
+        <w:rPr>
+          <w:rFonts w:ascii="Arial" w:hAnsi="Arial" w:cs="Arial"/>
+          <w:sz w:val="22"/>
+          <w:szCs w:val="22"/>
+        </w:rPr>
+        <w:t>Usability</w:t>
+      </w:r>
+    </w:p>
+    <w:p>
+      <w:pPr>
+        <w:jc w:val="both"/>
+        <w:rPr>
+          <w:rFonts w:ascii="Arial" w:hAnsi="Arial" w:cs="Arial"/>
+          <w:sz w:val="22"/>
+          <w:szCs w:val="22"/>
+        </w:rPr>
+      </w:pPr>
+      <w:r>
+        <w:rPr>
+          <w:rFonts w:ascii="Arial" w:hAnsi="Arial" w:cs="Arial"/>
+          <w:sz w:val="22"/>
+          <w:szCs w:val="22"/>
+        </w:rPr>
+        <w:t xml:space="preserve">The system must be highly usable by any standard user seeking to generate passwords for any service or website. Each page will have </w:t>
+      </w:r>
+      <w:r>
+        <w:rPr>
+          <w:rFonts w:ascii="Arial" w:hAnsi="Arial" w:cs="Arial"/>
+          <w:sz w:val="22"/>
+          <w:szCs w:val="22"/>
+        </w:rPr>
+        <w:t>text in a web-appropriate font, sized to be readable and legible for anyone accessing it. The number of buttons per page to perform actions will be kept to a minimum.</w:t>
+      </w:r>
+    </w:p>
+    <w:p>
+      <w:pPr>
+        <w:jc w:val="both"/>
+        <w:rPr>
+          <w:rFonts w:ascii="Arial" w:hAnsi="Arial" w:cs="Arial"/>
+          <w:sz w:val="22"/>
+          <w:szCs w:val="22"/>
+        </w:rPr>
+      </w:pPr>
+      <w:r>
+        <w:rPr>
+          <w:rFonts w:ascii="Arial" w:hAnsi="Arial" w:cs="Arial"/>
+          <w:sz w:val="22"/>
+          <w:szCs w:val="22"/>
+        </w:rPr>
+        <w:t>Ideal minimum browsers to support: Google Chrome, Mozilla Firefox, and Microsoft Edge.</w:t>
+      </w:r>
+    </w:p>
+    <w:p>
+      <w:pPr>
+        <w:jc w:val="both"/>
+        <w:rPr>
+          <w:rFonts w:ascii="Arial" w:hAnsi="Arial" w:cs="Arial"/>
+          <w:sz w:val="22"/>
+          <w:szCs w:val="22"/>
+        </w:rPr>
+      </w:pPr>
+      <w:r>
+        <w:rPr>
+          <w:rFonts w:ascii="Arial" w:hAnsi="Arial" w:cs="Arial"/>
+          <w:sz w:val="22"/>
+          <w:szCs w:val="22"/>
+        </w:rPr>
+        <w:t>Minimum OSes to support: Windows 10, Apple Mac OS 10.1x.</w:t>
+      </w:r>
+    </w:p>
+    <w:p>
+      <w:pPr>
+        <w:pStyle w:val="Heading3"/>
+        <w:rPr>
+          <w:rFonts w:ascii="Arial" w:hAnsi="Arial" w:cs="Arial"/>
+          <w:sz w:val="22"/>
+          <w:szCs w:val="22"/>
+        </w:rPr>
+      </w:pPr>
+      <w:r>
+        <w:rPr>
+          <w:rFonts w:ascii="Arial" w:hAnsi="Arial" w:cs="Arial"/>
+          <w:sz w:val="22"/>
+          <w:szCs w:val="22"/>
+        </w:rPr>
+        <w:t>Reliability</w:t>
+      </w:r>
+    </w:p>
+    <w:p>
+      <w:r>
+        <w:t xml:space="preserve">Hot Logbook will </w:t>
+      </w:r>
+      <w:r>
+        <w:t xml:space="preserve">rely on it’s own back-end database, reducing the need for a third-party system. It will not work when the internet is down, but ideally </w:t>
+      </w:r>
+      <w:r>
+        <w:t>having</w:t>
+      </w:r>
+      <w:r>
+        <w:t xml:space="preserve"> the user store their own local database </w:t>
+      </w:r>
+      <w:r>
+        <w:t>will</w:t>
+      </w:r>
+      <w:r>
+        <w:t xml:space="preserve"> reduce security risk.</w:t>
+      </w:r>
+    </w:p>
+    <w:p>
+      <w:pPr>
+        <w:pStyle w:val="Heading3"/>
+        <w:rPr>
+          <w:rFonts w:ascii="Arial" w:hAnsi="Arial" w:cs="Arial"/>
+          <w:sz w:val="22"/>
+          <w:szCs w:val="22"/>
+        </w:rPr>
+      </w:pPr>
+      <w:r>
+        <w:rPr>
+          <w:rFonts w:ascii="Arial" w:hAnsi="Arial" w:cs="Arial"/>
+          <w:sz w:val="22"/>
+          <w:szCs w:val="22"/>
+        </w:rPr>
+        <w:t>Maintainability</w:t>
+      </w:r>
+    </w:p>
+    <w:p>
+      <w:r>
+        <w:rPr>
+          <w:i/>
+          <w:iCs/>
+        </w:rPr>
+        <w:t>Sasswords Puck</w:t>
+      </w:r>
+      <w:r>
+        <w:t xml:space="preserve"> will seek to make the code for Hot Logbook modular, allowing for flexibility when making major changes. Modularity will also make Hot Logbook scalable, allowing for implementation of future functionality.</w:t>
+      </w:r>
+    </w:p>
+    <w:p>
+      <w:pPr>
+        <w:pStyle w:val="template"/>
       </w:pPr>
     </w:p>
     <w:p>
@@ -4468,33 +4851,116 @@
       <w:pPr>
         <w:pStyle w:val="template"/>
         <w:jc w:val="both"/>
-      </w:pPr>
-      <w:r>
-        <w:t xml:space="preserve">&lt;This section is </w:t>
-      </w:r>
-      <w:r>
-        <w:rPr>
-          <w:b/>
-          <w:u w:val="single"/>
-        </w:rPr>
-        <w:t>Optional</w:t>
-      </w:r>
-      <w:r>
-        <w:rPr>
-          <w:b/>
-        </w:rPr>
-        <w:t xml:space="preserve">. </w:t>
-      </w:r>
-      <w:r>
-        <w:rPr>
-          <w:color w:val="0000FF"/>
-        </w:rPr>
-        <w:t>Define any other requirements not covered elsewhere in the SRS. This might include database requirements, internationalization requirements, legal requirements, reuse objectives for the project, and so on. Add any new sections that are pertinent to the project.</w:t>
-      </w:r>
-      <w:r>
-        <w:t>&gt;</w:t>
-      </w:r>
+        <w:rPr>
+          <w:i w:val="0"/>
+          <w:iCs w:val="0"/>
+        </w:rPr>
+      </w:pPr>
       <w:bookmarkStart w:id="59" w:name="_Toc439994696"/>
+      <w:r>
+        <w:rPr>
+          <w:i w:val="0"/>
+          <w:iCs w:val="0"/>
+        </w:rPr>
+        <w:t>This section will be utilized on an as-needed basis.</w:t>
+      </w:r>
+    </w:p>
+    <w:p>
+      <w:pPr>
+        <w:pStyle w:val="template"/>
+        <w:jc w:val="both"/>
+        <w:rPr>
+          <w:i w:val="0"/>
+          <w:iCs w:val="0"/>
+        </w:rPr>
+      </w:pPr>
+    </w:p>
+    <w:p>
+      <w:pPr>
+        <w:pStyle w:val="template"/>
+        <w:jc w:val="both"/>
+        <w:rPr>
+          <w:i w:val="0"/>
+          <w:iCs w:val="0"/>
+        </w:rPr>
+      </w:pPr>
+      <w:r>
+        <w:rPr>
+          <w:i w:val="0"/>
+          <w:iCs w:val="0"/>
+        </w:rPr>
+        <w:t>Database requ</w:t>
+      </w:r>
+      <w:r>
+        <w:rPr>
+          <w:i w:val="0"/>
+          <w:iCs w:val="0"/>
+        </w:rPr>
+        <w:t>irements:</w:t>
+      </w:r>
+    </w:p>
+    <w:p>
+      <w:pPr>
+        <w:pStyle w:val="template"/>
+        <w:numPr>
+          <w:ilvl w:val="0"/>
+          <w:numId w:val="11"/>
+        </w:numPr>
+        <w:jc w:val="both"/>
+        <w:rPr>
+          <w:i w:val="0"/>
+          <w:iCs w:val="0"/>
+        </w:rPr>
+      </w:pPr>
+      <w:r>
+        <w:rPr>
+          <w:i w:val="0"/>
+          <w:iCs w:val="0"/>
+        </w:rPr>
+        <w:t>Must be scalable.</w:t>
+      </w:r>
+    </w:p>
+    <w:p>
+      <w:pPr>
+        <w:pStyle w:val="template"/>
+        <w:numPr>
+          <w:ilvl w:val="0"/>
+          <w:numId w:val="11"/>
+        </w:numPr>
+        <w:jc w:val="both"/>
+        <w:rPr>
+          <w:i w:val="0"/>
+          <w:iCs w:val="0"/>
+        </w:rPr>
+      </w:pPr>
+      <w:r>
+        <w:rPr>
+          <w:i w:val="0"/>
+          <w:iCs w:val="0"/>
+        </w:rPr>
+        <w:t>Must be able to manipulate using JS.</w:t>
+      </w:r>
+    </w:p>
+    <w:p>
+      <w:pPr>
+        <w:pStyle w:val="template"/>
+        <w:numPr>
+          <w:ilvl w:val="0"/>
+          <w:numId w:val="11"/>
+        </w:numPr>
+        <w:jc w:val="both"/>
+        <w:rPr>
+          <w:i w:val="0"/>
+          <w:iCs w:val="0"/>
+        </w:rPr>
+      </w:pPr>
+      <w:r>
+        <w:rPr>
+          <w:i w:val="0"/>
+          <w:iCs w:val="0"/>
+        </w:rPr>
+        <w:t>Must be secure.</w:t>
+      </w:r>
     </w:p>
     <w:p>
       <w:pPr>
@@ -4715,9 +5181,6 @@
       <w:bookmarkStart w:id="60" w:name="_Toc439994698"/>
       <w:bookmarkEnd w:id="59"/>
     </w:p>
-    <w:p/>
-    <w:p/>
-    <w:p/>
     <w:p/>
     <w:p>
       <w:pPr>
@@ -4761,7 +5224,7 @@
           <w:i/>
           <w:sz w:val="22"/>
         </w:rPr>
-        <w:t>&lt;Data dictionary is used to track all the different variables, states and functional requirements that you described in your document. Make sure to include the complete list of all constants, state variables (and their possible states), inputs and outputs in a table. In the table, include the description of these items as well as all related operations and requirements.&gt;</w:t>
+        <w:t>This section will be filled out once the first prototype has been completed.</w:t>
       </w:r>
     </w:p>
     <w:p>
@@ -4857,13 +5320,553 @@
       <w:pPr>
         <w:pStyle w:val="template"/>
         <w:jc w:val="both"/>
-      </w:pPr>
-      <w:r>
-        <w:t>&lt;Please include here all the minutes from your group meetings, your group activities, and any other relevant information that will assist the Teaching Assistant to determine the effort put forth to produce this document&gt;</w:t>
-      </w:r>
+        <w:rPr>
+          <w:i w:val="0"/>
+          <w:iCs w:val="0"/>
+        </w:rPr>
+      </w:pPr>
+      <w:r>
+        <w:rPr>
+          <w:i w:val="0"/>
+          <w:iCs w:val="0"/>
+        </w:rPr>
+        <w:t xml:space="preserve">GitHub commits can be viewed here: </w:t>
+      </w:r>
+      <w:hyperlink r:id="rId15" w:history="1">
+        <w:r>
+          <w:rPr>
+            <w:rStyle w:val="Hyperlink"/>
+            <w:i w:val="0"/>
+            <w:iCs w:val="0"/>
+          </w:rPr>
+          <w:t>https://github.com/easypat/CS320Project</w:t>
+        </w:r>
+      </w:hyperlink>
+    </w:p>
+    <w:p>
+      <w:pPr>
+        <w:pStyle w:val="template"/>
+        <w:jc w:val="both"/>
+        <w:rPr>
+          <w:i w:val="0"/>
+          <w:iCs w:val="0"/>
+        </w:rPr>
+      </w:pPr>
+    </w:p>
+    <w:p>
+      <w:pPr>
+        <w:pStyle w:val="template"/>
+        <w:jc w:val="both"/>
+        <w:rPr>
+          <w:i w:val="0"/>
+          <w:iCs w:val="0"/>
+        </w:rPr>
+      </w:pPr>
+      <w:r>
+        <w:rPr>
+          <w:i w:val="0"/>
+          <w:iCs w:val="0"/>
+        </w:rPr>
+        <w:t>Group meetings and their minutes will be included as attachments following this page.</w:t>
+      </w:r>
+    </w:p>
+    <w:p>
+      <w:pPr>
+        <w:spacing w:line="240" w:lineRule="auto"/>
+        <w:rPr>
+          <w:rFonts w:ascii="Arial" w:hAnsi="Arial" w:cs="Arial"/>
+          <w:sz w:val="22"/>
+          <w:szCs w:val="22"/>
+        </w:rPr>
+      </w:pPr>
+      <w:r>
+        <w:rPr>
+          <w:i/>
+          <w:iCs/>
+        </w:rPr>
+        <w:br w:type="page"/>
+      </w:r>
+    </w:p>
+    <w:p>
+      <w:pPr>
+        <w:pStyle w:val="Title"/>
+        <w:spacing w:before="0" w:after="0"/>
+        <w:jc w:val="left"/>
+        <w:rPr>
+          <w:sz w:val="32"/>
+          <w:szCs w:val="32"/>
+        </w:rPr>
+      </w:pPr>
+      <w:r>
+        <w:rPr>
+          <w:sz w:val="32"/>
+          <w:szCs w:val="32"/>
+        </w:rPr>
+        <w:lastRenderedPageBreak/>
+        <w:t>Group Meeting #1</w:t>
+      </w:r>
+      <w:r>
+        <w:rPr>
+          <w:sz w:val="32"/>
+          <w:szCs w:val="32"/>
+        </w:rPr>
+        <w:t xml:space="preserve"> – 10 October 2018 3pm-5:30pm</w:t>
+      </w:r>
+    </w:p>
+    <w:p>
+      <w:pPr>
+        <w:pStyle w:val="Title"/>
+        <w:spacing w:before="0" w:after="0"/>
+        <w:jc w:val="left"/>
+        <w:rPr>
+          <w:sz w:val="32"/>
+          <w:szCs w:val="32"/>
+        </w:rPr>
+      </w:pPr>
+    </w:p>
+    <w:p>
+      <w:pPr>
+        <w:pStyle w:val="Heading1"/>
+        <w:numPr>
+          <w:ilvl w:val="0"/>
+          <w:numId w:val="0"/>
+        </w:numPr>
+        <w:spacing w:before="0" w:after="0" w:line="240" w:lineRule="auto"/>
+        <w:ind w:left="432"/>
+        <w:rPr>
+          <w:rFonts w:ascii="Arial" w:hAnsi="Arial" w:cs="Arial"/>
+          <w:sz w:val="28"/>
+          <w:szCs w:val="28"/>
+        </w:rPr>
+      </w:pPr>
+      <w:r>
+        <w:rPr>
+          <w:rFonts w:ascii="Arial" w:hAnsi="Arial" w:cs="Arial"/>
+          <w:sz w:val="28"/>
+          <w:szCs w:val="28"/>
+        </w:rPr>
+        <w:t>1. Attendance</w:t>
+      </w:r>
+    </w:p>
+    <w:p>
+      <w:pPr>
+        <w:pStyle w:val="ListParagraph"/>
+        <w:numPr>
+          <w:ilvl w:val="0"/>
+          <w:numId w:val="8"/>
+        </w:numPr>
+        <w:spacing w:after="0" w:line="240" w:lineRule="auto"/>
+        <w:rPr>
+          <w:rFonts w:ascii="Arial" w:hAnsi="Arial" w:cs="Arial"/>
+        </w:rPr>
+      </w:pPr>
+      <w:r>
+        <w:rPr>
+          <w:rFonts w:ascii="Arial" w:hAnsi="Arial" w:cs="Arial"/>
+        </w:rPr>
+        <w:t>Jesse Griffin</w:t>
+      </w:r>
+    </w:p>
+    <w:p>
+      <w:pPr>
+        <w:pStyle w:val="ListParagraph"/>
+        <w:numPr>
+          <w:ilvl w:val="0"/>
+          <w:numId w:val="8"/>
+        </w:numPr>
+        <w:spacing w:after="0" w:line="240" w:lineRule="auto"/>
+        <w:rPr>
+          <w:rFonts w:ascii="Arial" w:hAnsi="Arial" w:cs="Arial"/>
+        </w:rPr>
+      </w:pPr>
+      <w:r>
+        <w:rPr>
+          <w:rFonts w:ascii="Arial" w:hAnsi="Arial" w:cs="Arial"/>
+        </w:rPr>
+        <w:t>Patrick Kent</w:t>
+      </w:r>
+    </w:p>
+    <w:p>
+      <w:pPr>
+        <w:pStyle w:val="ListParagraph"/>
+        <w:numPr>
+          <w:ilvl w:val="0"/>
+          <w:numId w:val="8"/>
+        </w:numPr>
+        <w:spacing w:after="0" w:line="240" w:lineRule="auto"/>
+        <w:rPr>
+          <w:rFonts w:ascii="Arial" w:hAnsi="Arial" w:cs="Arial"/>
+        </w:rPr>
+      </w:pPr>
+      <w:r>
+        <w:rPr>
+          <w:rFonts w:ascii="Arial" w:hAnsi="Arial" w:cs="Arial"/>
+        </w:rPr>
+        <w:t xml:space="preserve">Pierson </w:t>
+      </w:r>
+      <w:proofErr w:type="spellStart"/>
+      <w:r>
+        <w:rPr>
+          <w:rFonts w:ascii="Arial" w:hAnsi="Arial" w:cs="Arial"/>
+        </w:rPr>
+        <w:t>Carulli</w:t>
+      </w:r>
+      <w:proofErr w:type="spellEnd"/>
+    </w:p>
+    <w:p>
+      <w:pPr>
+        <w:pStyle w:val="Heading1"/>
+        <w:numPr>
+          <w:ilvl w:val="0"/>
+          <w:numId w:val="0"/>
+        </w:numPr>
+        <w:spacing w:before="0" w:after="0" w:line="240" w:lineRule="auto"/>
+        <w:ind w:left="432"/>
+        <w:rPr>
+          <w:rFonts w:ascii="Arial" w:hAnsi="Arial" w:cs="Arial"/>
+          <w:sz w:val="28"/>
+          <w:szCs w:val="28"/>
+        </w:rPr>
+      </w:pPr>
+      <w:r>
+        <w:rPr>
+          <w:rFonts w:ascii="Arial" w:hAnsi="Arial" w:cs="Arial"/>
+          <w:sz w:val="28"/>
+          <w:szCs w:val="28"/>
+        </w:rPr>
+        <w:t>2. Location</w:t>
+      </w:r>
+    </w:p>
+    <w:p>
+      <w:pPr>
+        <w:pStyle w:val="ListParagraph"/>
+        <w:numPr>
+          <w:ilvl w:val="0"/>
+          <w:numId w:val="10"/>
+        </w:numPr>
+        <w:spacing w:after="0" w:line="240" w:lineRule="auto"/>
+        <w:rPr>
+          <w:rFonts w:ascii="Arial" w:hAnsi="Arial" w:cs="Arial"/>
+        </w:rPr>
+      </w:pPr>
+      <w:r>
+        <w:rPr>
+          <w:rFonts w:ascii="Arial" w:hAnsi="Arial" w:cs="Arial"/>
+        </w:rPr>
+        <w:t>WSUV Library</w:t>
+      </w:r>
+    </w:p>
+    <w:p>
+      <w:pPr>
+        <w:pStyle w:val="Heading1"/>
+        <w:numPr>
+          <w:ilvl w:val="0"/>
+          <w:numId w:val="0"/>
+        </w:numPr>
+        <w:spacing w:before="0" w:after="0" w:line="240" w:lineRule="auto"/>
+        <w:ind w:left="432"/>
+        <w:rPr>
+          <w:rFonts w:ascii="Arial" w:hAnsi="Arial" w:cs="Arial"/>
+          <w:sz w:val="28"/>
+          <w:szCs w:val="28"/>
+        </w:rPr>
+      </w:pPr>
+      <w:r>
+        <w:rPr>
+          <w:rFonts w:ascii="Arial" w:hAnsi="Arial" w:cs="Arial"/>
+          <w:sz w:val="28"/>
+          <w:szCs w:val="28"/>
+        </w:rPr>
+        <w:t>3. Discussion</w:t>
+      </w:r>
+    </w:p>
+    <w:p>
+      <w:pPr>
+        <w:pStyle w:val="ListParagraph"/>
+        <w:numPr>
+          <w:ilvl w:val="0"/>
+          <w:numId w:val="9"/>
+        </w:numPr>
+        <w:spacing w:after="0" w:line="240" w:lineRule="auto"/>
+        <w:rPr>
+          <w:rFonts w:ascii="Arial" w:hAnsi="Arial" w:cs="Arial"/>
+        </w:rPr>
+      </w:pPr>
+      <w:r>
+        <w:rPr>
+          <w:rFonts w:ascii="Arial" w:hAnsi="Arial" w:cs="Arial"/>
+        </w:rPr>
+        <w:t>Come up with use case diagram for our user</w:t>
+      </w:r>
+    </w:p>
+    <w:p>
+      <w:pPr>
+        <w:pStyle w:val="ListParagraph"/>
+        <w:numPr>
+          <w:ilvl w:val="0"/>
+          <w:numId w:val="9"/>
+        </w:numPr>
+        <w:spacing w:after="0" w:line="240" w:lineRule="auto"/>
+        <w:rPr>
+          <w:rFonts w:ascii="Arial" w:hAnsi="Arial" w:cs="Arial"/>
+        </w:rPr>
+      </w:pPr>
+      <w:r>
+        <w:rPr>
+          <w:rFonts w:ascii="Arial" w:hAnsi="Arial" w:cs="Arial"/>
+        </w:rPr>
+        <w:t>Define languages used for our project</w:t>
+      </w:r>
+    </w:p>
+    <w:p>
+      <w:pPr>
+        <w:pStyle w:val="ListParagraph"/>
+        <w:numPr>
+          <w:ilvl w:val="0"/>
+          <w:numId w:val="9"/>
+        </w:numPr>
+        <w:spacing w:after="0" w:line="240" w:lineRule="auto"/>
+        <w:rPr>
+          <w:rFonts w:ascii="Arial" w:hAnsi="Arial" w:cs="Arial"/>
+        </w:rPr>
+      </w:pPr>
+      <w:r>
+        <w:rPr>
+          <w:rFonts w:ascii="Arial" w:hAnsi="Arial" w:cs="Arial"/>
+        </w:rPr>
+        <w:t>Draw out basic design for our 5 pages that will be navigated by user</w:t>
+      </w:r>
+    </w:p>
+    <w:p>
+      <w:pPr>
+        <w:pStyle w:val="ListParagraph"/>
+        <w:numPr>
+          <w:ilvl w:val="0"/>
+          <w:numId w:val="9"/>
+        </w:numPr>
+        <w:spacing w:after="0" w:line="240" w:lineRule="auto"/>
+        <w:rPr>
+          <w:rFonts w:ascii="Arial" w:hAnsi="Arial" w:cs="Arial"/>
+        </w:rPr>
+      </w:pPr>
+      <w:r>
+        <w:rPr>
+          <w:rFonts w:ascii="Arial" w:hAnsi="Arial" w:cs="Arial"/>
+        </w:rPr>
+        <w:t>Discuss security concerns for project</w:t>
+      </w:r>
+    </w:p>
+    <w:p>
+      <w:pPr>
+        <w:pStyle w:val="ListParagraph"/>
+        <w:numPr>
+          <w:ilvl w:val="0"/>
+          <w:numId w:val="9"/>
+        </w:numPr>
+        <w:spacing w:after="0" w:line="240" w:lineRule="auto"/>
+        <w:rPr>
+          <w:rFonts w:ascii="Arial" w:hAnsi="Arial" w:cs="Arial"/>
+        </w:rPr>
+      </w:pPr>
+      <w:r>
+        <w:rPr>
+          <w:rFonts w:ascii="Arial" w:hAnsi="Arial" w:cs="Arial"/>
+        </w:rPr>
+        <w:t>Figure out git and git conflicts before end of meeting</w:t>
+      </w:r>
+    </w:p>
+    <w:p>
+      <w:pPr>
+        <w:pStyle w:val="ListParagraph"/>
+        <w:numPr>
+          <w:ilvl w:val="0"/>
+          <w:numId w:val="9"/>
+        </w:numPr>
+        <w:spacing w:after="0" w:line="240" w:lineRule="auto"/>
+        <w:rPr>
+          <w:rFonts w:ascii="Arial" w:hAnsi="Arial" w:cs="Arial"/>
+        </w:rPr>
+      </w:pPr>
+      <w:r>
+        <w:rPr>
+          <w:rFonts w:ascii="Arial" w:hAnsi="Arial" w:cs="Arial"/>
+        </w:rPr>
+        <w:t>Established workflow to avoid merging conflicts</w:t>
+      </w:r>
+    </w:p>
+    <w:p>
+      <w:pPr>
+        <w:pStyle w:val="Heading1"/>
+        <w:numPr>
+          <w:ilvl w:val="0"/>
+          <w:numId w:val="0"/>
+        </w:numPr>
+        <w:spacing w:before="0" w:after="0" w:line="240" w:lineRule="auto"/>
+        <w:ind w:left="432"/>
+        <w:rPr>
+          <w:rFonts w:ascii="Arial" w:hAnsi="Arial" w:cs="Arial"/>
+          <w:sz w:val="28"/>
+          <w:szCs w:val="28"/>
+        </w:rPr>
+      </w:pPr>
+      <w:r>
+        <w:rPr>
+          <w:rFonts w:ascii="Arial" w:hAnsi="Arial" w:cs="Arial"/>
+          <w:sz w:val="28"/>
+          <w:szCs w:val="28"/>
+        </w:rPr>
+        <w:t>4. Post Meeting Consensus</w:t>
+      </w:r>
+    </w:p>
+    <w:p>
+      <w:pPr>
+        <w:spacing w:after="100" w:afterAutospacing="1" w:line="240" w:lineRule="auto"/>
+        <w:rPr>
+          <w:rFonts w:ascii="Arial" w:hAnsi="Arial" w:cs="Arial"/>
+        </w:rPr>
+      </w:pPr>
+      <w:r>
+        <w:rPr>
+          <w:rFonts w:ascii="Arial" w:hAnsi="Arial" w:cs="Arial"/>
+        </w:rPr>
+        <w:t>White board notes:</w:t>
+      </w:r>
+    </w:p>
+    <w:p>
+      <w:pPr>
+        <w:spacing w:before="100" w:beforeAutospacing="1" w:after="100" w:afterAutospacing="1" w:line="120" w:lineRule="auto"/>
+        <w:rPr>
+          <w:rFonts w:ascii="Arial" w:hAnsi="Arial" w:cs="Arial"/>
+        </w:rPr>
+      </w:pPr>
+      <w:r>
+        <w:rPr>
+          <w:rFonts w:ascii="Arial" w:hAnsi="Arial" w:cs="Arial"/>
+        </w:rPr>
+        <w:drawing>
+          <wp:inline distT="0" distB="0" distL="0" distR="0" wp14:anchorId="531104D8" wp14:editId="4EF3BEF7">
+            <wp:extent cx="3564467" cy="3725935"/>
+            <wp:effectExtent l="0" t="0" r="0" b="8255"/>
+            <wp:docPr id="9" name="Picture 9"/>
+            <wp:cNvGraphicFramePr>
+              <a:graphicFrameLocks xmlns:a="http://schemas.openxmlformats.org/drawingml/2006/main" noChangeAspect="1"/>
+            </wp:cNvGraphicFramePr>
+            <a:graphic xmlns:a="http://schemas.openxmlformats.org/drawingml/2006/main">
+              <a:graphicData uri="http://schemas.openxmlformats.org/drawingml/2006/picture">
+                <pic:pic xmlns:pic="http://schemas.openxmlformats.org/drawingml/2006/picture">
+                  <pic:nvPicPr>
+                    <pic:cNvPr id="1" name="Cs320ProgramNotes.jpg"/>
+                    <pic:cNvPicPr/>
+                  </pic:nvPicPr>
+                  <pic:blipFill>
+                    <a:blip r:embed="rId16" cstate="print">
+                      <a:extLst>
+                        <a:ext uri="{28A0092B-C50C-407E-A947-70E740481C1C}">
+                          <a14:useLocalDpi xmlns:a14="http://schemas.microsoft.com/office/drawing/2010/main" val="0"/>
+                        </a:ext>
+                      </a:extLst>
+                    </a:blip>
+                    <a:stretch>
+                      <a:fillRect/>
+                    </a:stretch>
+                  </pic:blipFill>
+                  <pic:spPr>
+                    <a:xfrm>
+                      <a:off x="0" y="0"/>
+                      <a:ext cx="3578973" cy="3741099"/>
+                    </a:xfrm>
+                    <a:prstGeom prst="rect">
+                      <a:avLst/>
+                    </a:prstGeom>
+                  </pic:spPr>
+                </pic:pic>
+              </a:graphicData>
+            </a:graphic>
+          </wp:inline>
+        </w:drawing>
+      </w:r>
+    </w:p>
+    <w:p>
+      <w:pPr>
+        <w:rPr>
+          <w:rFonts w:ascii="Arial" w:hAnsi="Arial" w:cs="Arial"/>
+        </w:rPr>
+      </w:pPr>
+      <w:r>
+        <w:rPr>
+          <w:rFonts w:ascii="Arial" w:hAnsi="Arial" w:cs="Arial"/>
+        </w:rPr>
+        <w:t>How we broke up SRS:</w:t>
+      </w:r>
+    </w:p>
+    <w:p>
+      <w:pPr>
+        <w:rPr>
+          <w:rFonts w:ascii="Arial" w:hAnsi="Arial" w:cs="Arial"/>
+        </w:rPr>
+      </w:pPr>
+      <w:r>
+        <w:rPr>
+          <w:rFonts w:ascii="Arial" w:hAnsi="Arial" w:cs="Arial"/>
+        </w:rPr>
+        <w:t>Jesse – Section 3, Section 4.1</w:t>
+      </w:r>
+    </w:p>
+    <w:p>
+      <w:pPr>
+        <w:rPr>
+          <w:rFonts w:ascii="Arial" w:hAnsi="Arial" w:cs="Arial"/>
+        </w:rPr>
+      </w:pPr>
+      <w:r>
+        <w:rPr>
+          <w:rFonts w:ascii="Arial" w:hAnsi="Arial" w:cs="Arial"/>
+        </w:rPr>
+        <w:t>Patrick – Section 1, Section 4.3</w:t>
+      </w:r>
+    </w:p>
+    <w:p>
+      <w:pPr>
+        <w:rPr>
+          <w:rFonts w:ascii="Arial" w:hAnsi="Arial" w:cs="Arial"/>
+        </w:rPr>
+      </w:pPr>
+      <w:r>
+        <w:rPr>
+          <w:rFonts w:ascii="Arial" w:hAnsi="Arial" w:cs="Arial"/>
+        </w:rPr>
+        <w:t>Pierson – Section 2, Section 4.2</w:t>
+      </w:r>
+    </w:p>
+    <w:p>
+      <w:pPr>
+        <w:rPr>
+          <w:rFonts w:ascii="Arial" w:hAnsi="Arial" w:cs="Arial"/>
+        </w:rPr>
+      </w:pPr>
+    </w:p>
+    <w:p>
+      <w:pPr>
+        <w:pStyle w:val="template"/>
+        <w:jc w:val="both"/>
+        <w:rPr>
+          <w:i w:val="0"/>
+          <w:iCs w:val="0"/>
+        </w:rPr>
+      </w:pPr>
+    </w:p>
+    <w:p>
+      <w:pPr>
+        <w:pStyle w:val="template"/>
+        <w:jc w:val="both"/>
+        <w:rPr>
+          <w:i w:val="0"/>
+          <w:iCs w:val="0"/>
+        </w:rPr>
+      </w:pPr>
     </w:p>
     <w:sectPr>
-      <w:headerReference w:type="default" r:id="rId13"/>
+      <w:headerReference w:type="default" r:id="rId17"/>
       <w:pgSz w:w="12240" w:h="15840" w:code="1"/>
       <w:pgMar w:top="1440" w:right="1296" w:bottom="1440" w:left="1296" w:header="720" w:footer="720" w:gutter="0"/>
       <w:pgNumType w:start="1"/>
@@ -5164,6 +6167,119 @@
     </w:lvl>
   </w:abstractNum>
   <w:abstractNum w:abstractNumId="1" w15:restartNumberingAfterBreak="0">
+    <w:nsid w:val="0D5B1E59"/>
+    <w:multiLevelType w:val="hybridMultilevel"/>
+    <w:tmpl w:val="FF448104"/>
+    <w:lvl w:ilvl="0" w:tplc="04090001">
+      <w:start w:val="1"/>
+      <w:numFmt w:val="bullet"/>
+      <w:lvlText w:val=""/>
+      <w:lvlJc w:val="left"/>
+      <w:pPr>
+        <w:ind w:left="720" w:hanging="360"/>
+      </w:pPr>
+      <w:rPr>
+        <w:rFonts w:ascii="Symbol" w:hAnsi="Symbol" w:hint="default"/>
+      </w:rPr>
+    </w:lvl>
+    <w:lvl w:ilvl="1" w:tplc="04090003" w:tentative="1">
+      <w:start w:val="1"/>
+      <w:numFmt w:val="bullet"/>
+      <w:lvlText w:val="o"/>
+      <w:lvlJc w:val="left"/>
+      <w:pPr>
+        <w:ind w:left="1440" w:hanging="360"/>
+      </w:pPr>
+      <w:rPr>
+        <w:rFonts w:ascii="Courier New" w:hAnsi="Courier New" w:cs="Courier New" w:hint="default"/>
+      </w:rPr>
+    </w:lvl>
+    <w:lvl w:ilvl="2" w:tplc="04090005" w:tentative="1">
+      <w:start w:val="1"/>
+      <w:numFmt w:val="bullet"/>
+      <w:lvlText w:val=""/>
+      <w:lvlJc w:val="left"/>
+      <w:pPr>
+        <w:ind w:left="2160" w:hanging="360"/>
+      </w:pPr>
+      <w:rPr>
+        <w:rFonts w:ascii="Wingdings" w:hAnsi="Wingdings" w:hint="default"/>
+      </w:rPr>
+    </w:lvl>
+    <w:lvl w:ilvl="3" w:tplc="04090001" w:tentative="1">
+      <w:start w:val="1"/>
+      <w:numFmt w:val="bullet"/>
+      <w:lvlText w:val=""/>
+      <w:lvlJc w:val="left"/>
+      <w:pPr>
+        <w:ind w:left="2880" w:hanging="360"/>
+      </w:pPr>
+      <w:rPr>
+        <w:rFonts w:ascii="Symbol" w:hAnsi="Symbol" w:hint="default"/>
+      </w:rPr>
+    </w:lvl>
+    <w:lvl w:ilvl="4" w:tplc="04090003" w:tentative="1">
+      <w:start w:val="1"/>
+      <w:numFmt w:val="bullet"/>
+      <w:lvlText w:val="o"/>
+      <w:lvlJc w:val="left"/>
+      <w:pPr>
+        <w:ind w:left="3600" w:hanging="360"/>
+      </w:pPr>
+      <w:rPr>
+        <w:rFonts w:ascii="Courier New" w:hAnsi="Courier New" w:cs="Courier New" w:hint="default"/>
+      </w:rPr>
+    </w:lvl>
+    <w:lvl w:ilvl="5" w:tplc="04090005" w:tentative="1">
+      <w:start w:val="1"/>
+      <w:numFmt w:val="bullet"/>
+      <w:lvlText w:val=""/>
+      <w:lvlJc w:val="left"/>
+      <w:pPr>
+        <w:ind w:left="4320" w:hanging="360"/>
+      </w:pPr>
+      <w:rPr>
+        <w:rFonts w:ascii="Wingdings" w:hAnsi="Wingdings" w:hint="default"/>
+      </w:rPr>
+    </w:lvl>
+    <w:lvl w:ilvl="6" w:tplc="04090001" w:tentative="1">
+      <w:start w:val="1"/>
+      <w:numFmt w:val="bullet"/>
+      <w:lvlText w:val=""/>
+      <w:lvlJc w:val="left"/>
+      <w:pPr>
+        <w:ind w:left="5040" w:hanging="360"/>
+      </w:pPr>
+      <w:rPr>
+        <w:rFonts w:ascii="Symbol" w:hAnsi="Symbol" w:hint="default"/>
+      </w:rPr>
+    </w:lvl>
+    <w:lvl w:ilvl="7" w:tplc="04090003" w:tentative="1">
+      <w:start w:val="1"/>
+      <w:numFmt w:val="bullet"/>
+      <w:lvlText w:val="o"/>
+      <w:lvlJc w:val="left"/>
+      <w:pPr>
+        <w:ind w:left="5760" w:hanging="360"/>
+      </w:pPr>
+      <w:rPr>
+        <w:rFonts w:ascii="Courier New" w:hAnsi="Courier New" w:cs="Courier New" w:hint="default"/>
+      </w:rPr>
+    </w:lvl>
+    <w:lvl w:ilvl="8" w:tplc="04090005" w:tentative="1">
+      <w:start w:val="1"/>
+      <w:numFmt w:val="bullet"/>
+      <w:lvlText w:val=""/>
+      <w:lvlJc w:val="left"/>
+      <w:pPr>
+        <w:ind w:left="6480" w:hanging="360"/>
+      </w:pPr>
+      <w:rPr>
+        <w:rFonts w:ascii="Wingdings" w:hAnsi="Wingdings" w:hint="default"/>
+      </w:rPr>
+    </w:lvl>
+  </w:abstractNum>
+  <w:abstractNum w:abstractNumId="2" w15:restartNumberingAfterBreak="0">
     <w:nsid w:val="1856587E"/>
     <w:multiLevelType w:val="hybridMultilevel"/>
     <w:tmpl w:val="3F668FCA"/>
@@ -5303,7 +6419,233 @@
       </w:rPr>
     </w:lvl>
   </w:abstractNum>
-  <w:abstractNum w:abstractNumId="2" w15:restartNumberingAfterBreak="0">
+  <w:abstractNum w:abstractNumId="3" w15:restartNumberingAfterBreak="0">
+    <w:nsid w:val="1FA66462"/>
+    <w:multiLevelType w:val="hybridMultilevel"/>
+    <w:tmpl w:val="BF04761A"/>
+    <w:lvl w:ilvl="0" w:tplc="04090001">
+      <w:start w:val="1"/>
+      <w:numFmt w:val="bullet"/>
+      <w:lvlText w:val=""/>
+      <w:lvlJc w:val="left"/>
+      <w:pPr>
+        <w:ind w:left="720" w:hanging="360"/>
+      </w:pPr>
+      <w:rPr>
+        <w:rFonts w:ascii="Symbol" w:hAnsi="Symbol" w:hint="default"/>
+      </w:rPr>
+    </w:lvl>
+    <w:lvl w:ilvl="1" w:tplc="04090003" w:tentative="1">
+      <w:start w:val="1"/>
+      <w:numFmt w:val="bullet"/>
+      <w:lvlText w:val="o"/>
+      <w:lvlJc w:val="left"/>
+      <w:pPr>
+        <w:ind w:left="1440" w:hanging="360"/>
+      </w:pPr>
+      <w:rPr>
+        <w:rFonts w:ascii="Courier New" w:hAnsi="Courier New" w:cs="Courier New" w:hint="default"/>
+      </w:rPr>
+    </w:lvl>
+    <w:lvl w:ilvl="2" w:tplc="04090005" w:tentative="1">
+      <w:start w:val="1"/>
+      <w:numFmt w:val="bullet"/>
+      <w:lvlText w:val=""/>
+      <w:lvlJc w:val="left"/>
+      <w:pPr>
+        <w:ind w:left="2160" w:hanging="360"/>
+      </w:pPr>
+      <w:rPr>
+        <w:rFonts w:ascii="Wingdings" w:hAnsi="Wingdings" w:hint="default"/>
+      </w:rPr>
+    </w:lvl>
+    <w:lvl w:ilvl="3" w:tplc="04090001" w:tentative="1">
+      <w:start w:val="1"/>
+      <w:numFmt w:val="bullet"/>
+      <w:lvlText w:val=""/>
+      <w:lvlJc w:val="left"/>
+      <w:pPr>
+        <w:ind w:left="2880" w:hanging="360"/>
+      </w:pPr>
+      <w:rPr>
+        <w:rFonts w:ascii="Symbol" w:hAnsi="Symbol" w:hint="default"/>
+      </w:rPr>
+    </w:lvl>
+    <w:lvl w:ilvl="4" w:tplc="04090003" w:tentative="1">
+      <w:start w:val="1"/>
+      <w:numFmt w:val="bullet"/>
+      <w:lvlText w:val="o"/>
+      <w:lvlJc w:val="left"/>
+      <w:pPr>
+        <w:ind w:left="3600" w:hanging="360"/>
+      </w:pPr>
+      <w:rPr>
+        <w:rFonts w:ascii="Courier New" w:hAnsi="Courier New" w:cs="Courier New" w:hint="default"/>
+      </w:rPr>
+    </w:lvl>
+    <w:lvl w:ilvl="5" w:tplc="04090005" w:tentative="1">
+      <w:start w:val="1"/>
+      <w:numFmt w:val="bullet"/>
+      <w:lvlText w:val=""/>
+      <w:lvlJc w:val="left"/>
+      <w:pPr>
+        <w:ind w:left="4320" w:hanging="360"/>
+      </w:pPr>
+      <w:rPr>
+        <w:rFonts w:ascii="Wingdings" w:hAnsi="Wingdings" w:hint="default"/>
+      </w:rPr>
+    </w:lvl>
+    <w:lvl w:ilvl="6" w:tplc="04090001" w:tentative="1">
+      <w:start w:val="1"/>
+      <w:numFmt w:val="bullet"/>
+      <w:lvlText w:val=""/>
+      <w:lvlJc w:val="left"/>
+      <w:pPr>
+        <w:ind w:left="5040" w:hanging="360"/>
+      </w:pPr>
+      <w:rPr>
+        <w:rFonts w:ascii="Symbol" w:hAnsi="Symbol" w:hint="default"/>
+      </w:rPr>
+    </w:lvl>
+    <w:lvl w:ilvl="7" w:tplc="04090003" w:tentative="1">
+      <w:start w:val="1"/>
+      <w:numFmt w:val="bullet"/>
+      <w:lvlText w:val="o"/>
+      <w:lvlJc w:val="left"/>
+      <w:pPr>
+        <w:ind w:left="5760" w:hanging="360"/>
+      </w:pPr>
+      <w:rPr>
+        <w:rFonts w:ascii="Courier New" w:hAnsi="Courier New" w:cs="Courier New" w:hint="default"/>
+      </w:rPr>
+    </w:lvl>
+    <w:lvl w:ilvl="8" w:tplc="04090005" w:tentative="1">
+      <w:start w:val="1"/>
+      <w:numFmt w:val="bullet"/>
+      <w:lvlText w:val=""/>
+      <w:lvlJc w:val="left"/>
+      <w:pPr>
+        <w:ind w:left="6480" w:hanging="360"/>
+      </w:pPr>
+      <w:rPr>
+        <w:rFonts w:ascii="Wingdings" w:hAnsi="Wingdings" w:hint="default"/>
+      </w:rPr>
+    </w:lvl>
+  </w:abstractNum>
+  <w:abstractNum w:abstractNumId="4" w15:restartNumberingAfterBreak="0">
+    <w:nsid w:val="225259E9"/>
+    <w:multiLevelType w:val="hybridMultilevel"/>
+    <w:tmpl w:val="1194B87C"/>
+    <w:lvl w:ilvl="0" w:tplc="04090001">
+      <w:start w:val="1"/>
+      <w:numFmt w:val="bullet"/>
+      <w:lvlText w:val=""/>
+      <w:lvlJc w:val="left"/>
+      <w:pPr>
+        <w:ind w:left="720" w:hanging="360"/>
+      </w:pPr>
+      <w:rPr>
+        <w:rFonts w:ascii="Symbol" w:hAnsi="Symbol" w:hint="default"/>
+      </w:rPr>
+    </w:lvl>
+    <w:lvl w:ilvl="1" w:tplc="04090003" w:tentative="1">
+      <w:start w:val="1"/>
+      <w:numFmt w:val="bullet"/>
+      <w:lvlText w:val="o"/>
+      <w:lvlJc w:val="left"/>
+      <w:pPr>
+        <w:ind w:left="1440" w:hanging="360"/>
+      </w:pPr>
+      <w:rPr>
+        <w:rFonts w:ascii="Courier New" w:hAnsi="Courier New" w:cs="Courier New" w:hint="default"/>
+      </w:rPr>
+    </w:lvl>
+    <w:lvl w:ilvl="2" w:tplc="04090005" w:tentative="1">
+      <w:start w:val="1"/>
+      <w:numFmt w:val="bullet"/>
+      <w:lvlText w:val=""/>
+      <w:lvlJc w:val="left"/>
+      <w:pPr>
+        <w:ind w:left="2160" w:hanging="360"/>
+      </w:pPr>
+      <w:rPr>
+        <w:rFonts w:ascii="Wingdings" w:hAnsi="Wingdings" w:hint="default"/>
+      </w:rPr>
+    </w:lvl>
+    <w:lvl w:ilvl="3" w:tplc="04090001" w:tentative="1">
+      <w:start w:val="1"/>
+      <w:numFmt w:val="bullet"/>
+      <w:lvlText w:val=""/>
+      <w:lvlJc w:val="left"/>
+      <w:pPr>
+        <w:ind w:left="2880" w:hanging="360"/>
+      </w:pPr>
+      <w:rPr>
+        <w:rFonts w:ascii="Symbol" w:hAnsi="Symbol" w:hint="default"/>
+      </w:rPr>
+    </w:lvl>
+    <w:lvl w:ilvl="4" w:tplc="04090003" w:tentative="1">
+      <w:start w:val="1"/>
+      <w:numFmt w:val="bullet"/>
+      <w:lvlText w:val="o"/>
+      <w:lvlJc w:val="left"/>
+      <w:pPr>
+        <w:ind w:left="3600" w:hanging="360"/>
+      </w:pPr>
+      <w:rPr>
+        <w:rFonts w:ascii="Courier New" w:hAnsi="Courier New" w:cs="Courier New" w:hint="default"/>
+      </w:rPr>
+    </w:lvl>
+    <w:lvl w:ilvl="5" w:tplc="04090005" w:tentative="1">
+      <w:start w:val="1"/>
+      <w:numFmt w:val="bullet"/>
+      <w:lvlText w:val=""/>
+      <w:lvlJc w:val="left"/>
+      <w:pPr>
+        <w:ind w:left="4320" w:hanging="360"/>
+      </w:pPr>
+      <w:rPr>
+        <w:rFonts w:ascii="Wingdings" w:hAnsi="Wingdings" w:hint="default"/>
+      </w:rPr>
+    </w:lvl>
+    <w:lvl w:ilvl="6" w:tplc="04090001" w:tentative="1">
+      <w:start w:val="1"/>
+      <w:numFmt w:val="bullet"/>
+      <w:lvlText w:val=""/>
+      <w:lvlJc w:val="left"/>
+      <w:pPr>
+        <w:ind w:left="5040" w:hanging="360"/>
+      </w:pPr>
+      <w:rPr>
+        <w:rFonts w:ascii="Symbol" w:hAnsi="Symbol" w:hint="default"/>
+      </w:rPr>
+    </w:lvl>
+    <w:lvl w:ilvl="7" w:tplc="04090003" w:tentative="1">
+      <w:start w:val="1"/>
+      <w:numFmt w:val="bullet"/>
+      <w:lvlText w:val="o"/>
+      <w:lvlJc w:val="left"/>
+      <w:pPr>
+        <w:ind w:left="5760" w:hanging="360"/>
+      </w:pPr>
+      <w:rPr>
+        <w:rFonts w:ascii="Courier New" w:hAnsi="Courier New" w:cs="Courier New" w:hint="default"/>
+      </w:rPr>
+    </w:lvl>
+    <w:lvl w:ilvl="8" w:tplc="04090005" w:tentative="1">
+      <w:start w:val="1"/>
+      <w:numFmt w:val="bullet"/>
+      <w:lvlText w:val=""/>
+      <w:lvlJc w:val="left"/>
+      <w:pPr>
+        <w:ind w:left="6480" w:hanging="360"/>
+      </w:pPr>
+      <w:rPr>
+        <w:rFonts w:ascii="Wingdings" w:hAnsi="Wingdings" w:hint="default"/>
+      </w:rPr>
+    </w:lvl>
+  </w:abstractNum>
+  <w:abstractNum w:abstractNumId="5" w15:restartNumberingAfterBreak="0">
     <w:nsid w:val="28754A74"/>
     <w:multiLevelType w:val="multilevel"/>
     <w:tmpl w:val="54BAE08E"/>
@@ -5419,7 +6761,7 @@
       </w:pPr>
     </w:lvl>
   </w:abstractNum>
-  <w:abstractNum w:abstractNumId="3" w15:restartNumberingAfterBreak="0">
+  <w:abstractNum w:abstractNumId="6" w15:restartNumberingAfterBreak="0">
     <w:nsid w:val="2DA71206"/>
     <w:multiLevelType w:val="multilevel"/>
     <w:tmpl w:val="D8BC5BE2"/>
@@ -5485,18 +6827,491 @@
       <w:lvlText w:val="%1.%2.%3.%4.%5.%6.%7.%8.%9"/>
       <w:legacy w:legacy="1" w:legacySpace="144" w:legacyIndent="0"/>
       <w:lvlJc w:val="left"/>
+    </w:lvl>
+  </w:abstractNum>
+  <w:abstractNum w:abstractNumId="7" w15:restartNumberingAfterBreak="0">
+    <w:nsid w:val="44D144C7"/>
+    <w:multiLevelType w:val="hybridMultilevel"/>
+    <w:tmpl w:val="74984E0A"/>
+    <w:lvl w:ilvl="0" w:tplc="04090001">
+      <w:start w:val="1"/>
+      <w:numFmt w:val="bullet"/>
+      <w:lvlText w:val=""/>
+      <w:lvlJc w:val="left"/>
+      <w:pPr>
+        <w:ind w:left="720" w:hanging="360"/>
+      </w:pPr>
+      <w:rPr>
+        <w:rFonts w:ascii="Symbol" w:hAnsi="Symbol" w:hint="default"/>
+      </w:rPr>
+    </w:lvl>
+    <w:lvl w:ilvl="1" w:tplc="04090003" w:tentative="1">
+      <w:start w:val="1"/>
+      <w:numFmt w:val="bullet"/>
+      <w:lvlText w:val="o"/>
+      <w:lvlJc w:val="left"/>
+      <w:pPr>
+        <w:ind w:left="1440" w:hanging="360"/>
+      </w:pPr>
+      <w:rPr>
+        <w:rFonts w:ascii="Courier New" w:hAnsi="Courier New" w:cs="Courier New" w:hint="default"/>
+      </w:rPr>
+    </w:lvl>
+    <w:lvl w:ilvl="2" w:tplc="04090005" w:tentative="1">
+      <w:start w:val="1"/>
+      <w:numFmt w:val="bullet"/>
+      <w:lvlText w:val=""/>
+      <w:lvlJc w:val="left"/>
+      <w:pPr>
+        <w:ind w:left="2160" w:hanging="360"/>
+      </w:pPr>
+      <w:rPr>
+        <w:rFonts w:ascii="Wingdings" w:hAnsi="Wingdings" w:hint="default"/>
+      </w:rPr>
+    </w:lvl>
+    <w:lvl w:ilvl="3" w:tplc="04090001" w:tentative="1">
+      <w:start w:val="1"/>
+      <w:numFmt w:val="bullet"/>
+      <w:lvlText w:val=""/>
+      <w:lvlJc w:val="left"/>
+      <w:pPr>
+        <w:ind w:left="2880" w:hanging="360"/>
+      </w:pPr>
+      <w:rPr>
+        <w:rFonts w:ascii="Symbol" w:hAnsi="Symbol" w:hint="default"/>
+      </w:rPr>
+    </w:lvl>
+    <w:lvl w:ilvl="4" w:tplc="04090003" w:tentative="1">
+      <w:start w:val="1"/>
+      <w:numFmt w:val="bullet"/>
+      <w:lvlText w:val="o"/>
+      <w:lvlJc w:val="left"/>
+      <w:pPr>
+        <w:ind w:left="3600" w:hanging="360"/>
+      </w:pPr>
+      <w:rPr>
+        <w:rFonts w:ascii="Courier New" w:hAnsi="Courier New" w:cs="Courier New" w:hint="default"/>
+      </w:rPr>
+    </w:lvl>
+    <w:lvl w:ilvl="5" w:tplc="04090005" w:tentative="1">
+      <w:start w:val="1"/>
+      <w:numFmt w:val="bullet"/>
+      <w:lvlText w:val=""/>
+      <w:lvlJc w:val="left"/>
+      <w:pPr>
+        <w:ind w:left="4320" w:hanging="360"/>
+      </w:pPr>
+      <w:rPr>
+        <w:rFonts w:ascii="Wingdings" w:hAnsi="Wingdings" w:hint="default"/>
+      </w:rPr>
+    </w:lvl>
+    <w:lvl w:ilvl="6" w:tplc="04090001" w:tentative="1">
+      <w:start w:val="1"/>
+      <w:numFmt w:val="bullet"/>
+      <w:lvlText w:val=""/>
+      <w:lvlJc w:val="left"/>
+      <w:pPr>
+        <w:ind w:left="5040" w:hanging="360"/>
+      </w:pPr>
+      <w:rPr>
+        <w:rFonts w:ascii="Symbol" w:hAnsi="Symbol" w:hint="default"/>
+      </w:rPr>
+    </w:lvl>
+    <w:lvl w:ilvl="7" w:tplc="04090003" w:tentative="1">
+      <w:start w:val="1"/>
+      <w:numFmt w:val="bullet"/>
+      <w:lvlText w:val="o"/>
+      <w:lvlJc w:val="left"/>
+      <w:pPr>
+        <w:ind w:left="5760" w:hanging="360"/>
+      </w:pPr>
+      <w:rPr>
+        <w:rFonts w:ascii="Courier New" w:hAnsi="Courier New" w:cs="Courier New" w:hint="default"/>
+      </w:rPr>
+    </w:lvl>
+    <w:lvl w:ilvl="8" w:tplc="04090005" w:tentative="1">
+      <w:start w:val="1"/>
+      <w:numFmt w:val="bullet"/>
+      <w:lvlText w:val=""/>
+      <w:lvlJc w:val="left"/>
+      <w:pPr>
+        <w:ind w:left="6480" w:hanging="360"/>
+      </w:pPr>
+      <w:rPr>
+        <w:rFonts w:ascii="Wingdings" w:hAnsi="Wingdings" w:hint="default"/>
+      </w:rPr>
+    </w:lvl>
+  </w:abstractNum>
+  <w:abstractNum w:abstractNumId="8" w15:restartNumberingAfterBreak="0">
+    <w:nsid w:val="678B1112"/>
+    <w:multiLevelType w:val="hybridMultilevel"/>
+    <w:tmpl w:val="20688E3C"/>
+    <w:lvl w:ilvl="0" w:tplc="04090001">
+      <w:start w:val="1"/>
+      <w:numFmt w:val="bullet"/>
+      <w:lvlText w:val=""/>
+      <w:lvlJc w:val="left"/>
+      <w:pPr>
+        <w:ind w:left="720" w:hanging="360"/>
+      </w:pPr>
+      <w:rPr>
+        <w:rFonts w:ascii="Symbol" w:hAnsi="Symbol" w:hint="default"/>
+      </w:rPr>
+    </w:lvl>
+    <w:lvl w:ilvl="1" w:tplc="04090003" w:tentative="1">
+      <w:start w:val="1"/>
+      <w:numFmt w:val="bullet"/>
+      <w:lvlText w:val="o"/>
+      <w:lvlJc w:val="left"/>
+      <w:pPr>
+        <w:ind w:left="1440" w:hanging="360"/>
+      </w:pPr>
+      <w:rPr>
+        <w:rFonts w:ascii="Courier New" w:hAnsi="Courier New" w:cs="Courier New" w:hint="default"/>
+      </w:rPr>
+    </w:lvl>
+    <w:lvl w:ilvl="2" w:tplc="04090005" w:tentative="1">
+      <w:start w:val="1"/>
+      <w:numFmt w:val="bullet"/>
+      <w:lvlText w:val=""/>
+      <w:lvlJc w:val="left"/>
+      <w:pPr>
+        <w:ind w:left="2160" w:hanging="360"/>
+      </w:pPr>
+      <w:rPr>
+        <w:rFonts w:ascii="Wingdings" w:hAnsi="Wingdings" w:hint="default"/>
+      </w:rPr>
+    </w:lvl>
+    <w:lvl w:ilvl="3" w:tplc="04090001" w:tentative="1">
+      <w:start w:val="1"/>
+      <w:numFmt w:val="bullet"/>
+      <w:lvlText w:val=""/>
+      <w:lvlJc w:val="left"/>
+      <w:pPr>
+        <w:ind w:left="2880" w:hanging="360"/>
+      </w:pPr>
+      <w:rPr>
+        <w:rFonts w:ascii="Symbol" w:hAnsi="Symbol" w:hint="default"/>
+      </w:rPr>
+    </w:lvl>
+    <w:lvl w:ilvl="4" w:tplc="04090003" w:tentative="1">
+      <w:start w:val="1"/>
+      <w:numFmt w:val="bullet"/>
+      <w:lvlText w:val="o"/>
+      <w:lvlJc w:val="left"/>
+      <w:pPr>
+        <w:ind w:left="3600" w:hanging="360"/>
+      </w:pPr>
+      <w:rPr>
+        <w:rFonts w:ascii="Courier New" w:hAnsi="Courier New" w:cs="Courier New" w:hint="default"/>
+      </w:rPr>
+    </w:lvl>
+    <w:lvl w:ilvl="5" w:tplc="04090005" w:tentative="1">
+      <w:start w:val="1"/>
+      <w:numFmt w:val="bullet"/>
+      <w:lvlText w:val=""/>
+      <w:lvlJc w:val="left"/>
+      <w:pPr>
+        <w:ind w:left="4320" w:hanging="360"/>
+      </w:pPr>
+      <w:rPr>
+        <w:rFonts w:ascii="Wingdings" w:hAnsi="Wingdings" w:hint="default"/>
+      </w:rPr>
+    </w:lvl>
+    <w:lvl w:ilvl="6" w:tplc="04090001" w:tentative="1">
+      <w:start w:val="1"/>
+      <w:numFmt w:val="bullet"/>
+      <w:lvlText w:val=""/>
+      <w:lvlJc w:val="left"/>
+      <w:pPr>
+        <w:ind w:left="5040" w:hanging="360"/>
+      </w:pPr>
+      <w:rPr>
+        <w:rFonts w:ascii="Symbol" w:hAnsi="Symbol" w:hint="default"/>
+      </w:rPr>
+    </w:lvl>
+    <w:lvl w:ilvl="7" w:tplc="04090003" w:tentative="1">
+      <w:start w:val="1"/>
+      <w:numFmt w:val="bullet"/>
+      <w:lvlText w:val="o"/>
+      <w:lvlJc w:val="left"/>
+      <w:pPr>
+        <w:ind w:left="5760" w:hanging="360"/>
+      </w:pPr>
+      <w:rPr>
+        <w:rFonts w:ascii="Courier New" w:hAnsi="Courier New" w:cs="Courier New" w:hint="default"/>
+      </w:rPr>
+    </w:lvl>
+    <w:lvl w:ilvl="8" w:tplc="04090005" w:tentative="1">
+      <w:start w:val="1"/>
+      <w:numFmt w:val="bullet"/>
+      <w:lvlText w:val=""/>
+      <w:lvlJc w:val="left"/>
+      <w:pPr>
+        <w:ind w:left="6480" w:hanging="360"/>
+      </w:pPr>
+      <w:rPr>
+        <w:rFonts w:ascii="Wingdings" w:hAnsi="Wingdings" w:hint="default"/>
+      </w:rPr>
+    </w:lvl>
+  </w:abstractNum>
+  <w:abstractNum w:abstractNumId="9" w15:restartNumberingAfterBreak="0">
+    <w:nsid w:val="6B1D11A3"/>
+    <w:multiLevelType w:val="hybridMultilevel"/>
+    <w:tmpl w:val="AB2AF62E"/>
+    <w:lvl w:ilvl="0" w:tplc="04090001">
+      <w:start w:val="1"/>
+      <w:numFmt w:val="bullet"/>
+      <w:lvlText w:val=""/>
+      <w:lvlJc w:val="left"/>
+      <w:pPr>
+        <w:ind w:left="720" w:hanging="360"/>
+      </w:pPr>
+      <w:rPr>
+        <w:rFonts w:ascii="Symbol" w:hAnsi="Symbol" w:hint="default"/>
+      </w:rPr>
+    </w:lvl>
+    <w:lvl w:ilvl="1" w:tplc="04090003" w:tentative="1">
+      <w:start w:val="1"/>
+      <w:numFmt w:val="bullet"/>
+      <w:lvlText w:val="o"/>
+      <w:lvlJc w:val="left"/>
+      <w:pPr>
+        <w:ind w:left="1440" w:hanging="360"/>
+      </w:pPr>
+      <w:rPr>
+        <w:rFonts w:ascii="Courier New" w:hAnsi="Courier New" w:cs="Courier New" w:hint="default"/>
+      </w:rPr>
+    </w:lvl>
+    <w:lvl w:ilvl="2" w:tplc="04090005" w:tentative="1">
+      <w:start w:val="1"/>
+      <w:numFmt w:val="bullet"/>
+      <w:lvlText w:val=""/>
+      <w:lvlJc w:val="left"/>
+      <w:pPr>
+        <w:ind w:left="2160" w:hanging="360"/>
+      </w:pPr>
+      <w:rPr>
+        <w:rFonts w:ascii="Wingdings" w:hAnsi="Wingdings" w:hint="default"/>
+      </w:rPr>
+    </w:lvl>
+    <w:lvl w:ilvl="3" w:tplc="04090001" w:tentative="1">
+      <w:start w:val="1"/>
+      <w:numFmt w:val="bullet"/>
+      <w:lvlText w:val=""/>
+      <w:lvlJc w:val="left"/>
+      <w:pPr>
+        <w:ind w:left="2880" w:hanging="360"/>
+      </w:pPr>
+      <w:rPr>
+        <w:rFonts w:ascii="Symbol" w:hAnsi="Symbol" w:hint="default"/>
+      </w:rPr>
+    </w:lvl>
+    <w:lvl w:ilvl="4" w:tplc="04090003" w:tentative="1">
+      <w:start w:val="1"/>
+      <w:numFmt w:val="bullet"/>
+      <w:lvlText w:val="o"/>
+      <w:lvlJc w:val="left"/>
+      <w:pPr>
+        <w:ind w:left="3600" w:hanging="360"/>
+      </w:pPr>
+      <w:rPr>
+        <w:rFonts w:ascii="Courier New" w:hAnsi="Courier New" w:cs="Courier New" w:hint="default"/>
+      </w:rPr>
+    </w:lvl>
+    <w:lvl w:ilvl="5" w:tplc="04090005" w:tentative="1">
+      <w:start w:val="1"/>
+      <w:numFmt w:val="bullet"/>
+      <w:lvlText w:val=""/>
+      <w:lvlJc w:val="left"/>
+      <w:pPr>
+        <w:ind w:left="4320" w:hanging="360"/>
+      </w:pPr>
+      <w:rPr>
+        <w:rFonts w:ascii="Wingdings" w:hAnsi="Wingdings" w:hint="default"/>
+      </w:rPr>
+    </w:lvl>
+    <w:lvl w:ilvl="6" w:tplc="04090001" w:tentative="1">
+      <w:start w:val="1"/>
+      <w:numFmt w:val="bullet"/>
+      <w:lvlText w:val=""/>
+      <w:lvlJc w:val="left"/>
+      <w:pPr>
+        <w:ind w:left="5040" w:hanging="360"/>
+      </w:pPr>
+      <w:rPr>
+        <w:rFonts w:ascii="Symbol" w:hAnsi="Symbol" w:hint="default"/>
+      </w:rPr>
+    </w:lvl>
+    <w:lvl w:ilvl="7" w:tplc="04090003" w:tentative="1">
+      <w:start w:val="1"/>
+      <w:numFmt w:val="bullet"/>
+      <w:lvlText w:val="o"/>
+      <w:lvlJc w:val="left"/>
+      <w:pPr>
+        <w:ind w:left="5760" w:hanging="360"/>
+      </w:pPr>
+      <w:rPr>
+        <w:rFonts w:ascii="Courier New" w:hAnsi="Courier New" w:cs="Courier New" w:hint="default"/>
+      </w:rPr>
+    </w:lvl>
+    <w:lvl w:ilvl="8" w:tplc="04090005" w:tentative="1">
+      <w:start w:val="1"/>
+      <w:numFmt w:val="bullet"/>
+      <w:lvlText w:val=""/>
+      <w:lvlJc w:val="left"/>
+      <w:pPr>
+        <w:ind w:left="6480" w:hanging="360"/>
+      </w:pPr>
+      <w:rPr>
+        <w:rFonts w:ascii="Wingdings" w:hAnsi="Wingdings" w:hint="default"/>
+      </w:rPr>
+    </w:lvl>
+  </w:abstractNum>
+  <w:abstractNum w:abstractNumId="10" w15:restartNumberingAfterBreak="0">
+    <w:nsid w:val="70CE51F5"/>
+    <w:multiLevelType w:val="hybridMultilevel"/>
+    <w:tmpl w:val="38A478AE"/>
+    <w:lvl w:ilvl="0" w:tplc="04090001">
+      <w:start w:val="1"/>
+      <w:numFmt w:val="bullet"/>
+      <w:lvlText w:val=""/>
+      <w:lvlJc w:val="left"/>
+      <w:pPr>
+        <w:ind w:left="1440" w:hanging="360"/>
+      </w:pPr>
+      <w:rPr>
+        <w:rFonts w:ascii="Symbol" w:hAnsi="Symbol" w:hint="default"/>
+      </w:rPr>
+    </w:lvl>
+    <w:lvl w:ilvl="1" w:tplc="04090003" w:tentative="1">
+      <w:start w:val="1"/>
+      <w:numFmt w:val="bullet"/>
+      <w:lvlText w:val="o"/>
+      <w:lvlJc w:val="left"/>
+      <w:pPr>
+        <w:ind w:left="2160" w:hanging="360"/>
+      </w:pPr>
+      <w:rPr>
+        <w:rFonts w:ascii="Courier New" w:hAnsi="Courier New" w:cs="Courier New" w:hint="default"/>
+      </w:rPr>
+    </w:lvl>
+    <w:lvl w:ilvl="2" w:tplc="04090005" w:tentative="1">
+      <w:start w:val="1"/>
+      <w:numFmt w:val="bullet"/>
+      <w:lvlText w:val=""/>
+      <w:lvlJc w:val="left"/>
+      <w:pPr>
+        <w:ind w:left="2880" w:hanging="360"/>
+      </w:pPr>
+      <w:rPr>
+        <w:rFonts w:ascii="Wingdings" w:hAnsi="Wingdings" w:hint="default"/>
+      </w:rPr>
+    </w:lvl>
+    <w:lvl w:ilvl="3" w:tplc="04090001" w:tentative="1">
+      <w:start w:val="1"/>
+      <w:numFmt w:val="bullet"/>
+      <w:lvlText w:val=""/>
+      <w:lvlJc w:val="left"/>
+      <w:pPr>
+        <w:ind w:left="3600" w:hanging="360"/>
+      </w:pPr>
+      <w:rPr>
+        <w:rFonts w:ascii="Symbol" w:hAnsi="Symbol" w:hint="default"/>
+      </w:rPr>
+    </w:lvl>
+    <w:lvl w:ilvl="4" w:tplc="04090003" w:tentative="1">
+      <w:start w:val="1"/>
+      <w:numFmt w:val="bullet"/>
+      <w:lvlText w:val="o"/>
+      <w:lvlJc w:val="left"/>
+      <w:pPr>
+        <w:ind w:left="4320" w:hanging="360"/>
+      </w:pPr>
+      <w:rPr>
+        <w:rFonts w:ascii="Courier New" w:hAnsi="Courier New" w:cs="Courier New" w:hint="default"/>
+      </w:rPr>
+    </w:lvl>
+    <w:lvl w:ilvl="5" w:tplc="04090005" w:tentative="1">
+      <w:start w:val="1"/>
+      <w:numFmt w:val="bullet"/>
+      <w:lvlText w:val=""/>
+      <w:lvlJc w:val="left"/>
+      <w:pPr>
+        <w:ind w:left="5040" w:hanging="360"/>
+      </w:pPr>
+      <w:rPr>
+        <w:rFonts w:ascii="Wingdings" w:hAnsi="Wingdings" w:hint="default"/>
+      </w:rPr>
+    </w:lvl>
+    <w:lvl w:ilvl="6" w:tplc="04090001" w:tentative="1">
+      <w:start w:val="1"/>
+      <w:numFmt w:val="bullet"/>
+      <w:lvlText w:val=""/>
+      <w:lvlJc w:val="left"/>
+      <w:pPr>
+        <w:ind w:left="5760" w:hanging="360"/>
+      </w:pPr>
+      <w:rPr>
+        <w:rFonts w:ascii="Symbol" w:hAnsi="Symbol" w:hint="default"/>
+      </w:rPr>
+    </w:lvl>
+    <w:lvl w:ilvl="7" w:tplc="04090003" w:tentative="1">
+      <w:start w:val="1"/>
+      <w:numFmt w:val="bullet"/>
+      <w:lvlText w:val="o"/>
+      <w:lvlJc w:val="left"/>
+      <w:pPr>
+        <w:ind w:left="6480" w:hanging="360"/>
+      </w:pPr>
+      <w:rPr>
+        <w:rFonts w:ascii="Courier New" w:hAnsi="Courier New" w:cs="Courier New" w:hint="default"/>
+      </w:rPr>
+    </w:lvl>
+    <w:lvl w:ilvl="8" w:tplc="04090005" w:tentative="1">
+      <w:start w:val="1"/>
+      <w:numFmt w:val="bullet"/>
+      <w:lvlText w:val=""/>
+      <w:lvlJc w:val="left"/>
+      <w:pPr>
+        <w:ind w:left="7200" w:hanging="360"/>
+      </w:pPr>
+      <w:rPr>
+        <w:rFonts w:ascii="Wingdings" w:hAnsi="Wingdings" w:hint="default"/>
+      </w:rPr>
     </w:lvl>
   </w:abstractNum>
   <w:num w:numId="1">
     <w:abstractNumId w:val="0"/>
   </w:num>
   <w:num w:numId="2">
+    <w:abstractNumId w:val="6"/>
+  </w:num>
+  <w:num w:numId="3">
+    <w:abstractNumId w:val="5"/>
+  </w:num>
+  <w:num w:numId="4">
+    <w:abstractNumId w:val="2"/>
+  </w:num>
+  <w:num w:numId="5">
+    <w:abstractNumId w:val="7"/>
+  </w:num>
+  <w:num w:numId="6">
     <w:abstractNumId w:val="3"/>
   </w:num>
-  <w:num w:numId="3">
-    <w:abstractNumId w:val="2"/>
+  <w:num w:numId="7">
+    <w:abstractNumId w:val="10"/>
   </w:num>
-  <w:num w:numId="4">
+  <w:num w:numId="8">
+    <w:abstractNumId w:val="4"/>
+  </w:num>
+  <w:num w:numId="9">
+    <w:abstractNumId w:val="9"/>
+  </w:num>
+  <w:num w:numId="10">
+    <w:abstractNumId w:val="8"/>
+  </w:num>
+  <w:num w:numId="11">
     <w:abstractNumId w:val="1"/>
   </w:num>
 </w:numbering>
@@ -5899,6 +7714,8 @@
     <w:name w:val="heading 1"/>
     <w:basedOn w:val="Normal"/>
     <w:next w:val="Normal"/>
+    <w:link w:val="Heading1Char"/>
+    <w:uiPriority w:val="9"/>
     <w:qFormat/>
     <w:pPr>
       <w:keepNext/>
@@ -6091,7 +7908,6 @@
   <w:style w:type="character" w:default="1" w:styleId="DefaultParagraphFont">
     <w:name w:val="Default Paragraph Font"/>
     <w:uiPriority w:val="1"/>
-    <w:semiHidden/>
     <w:unhideWhenUsed/>
   </w:style>
   <w:style w:type="table" w:default="1" w:styleId="TableNormal">
@@ -6225,6 +8041,8 @@
   <w:style w:type="paragraph" w:styleId="Title">
     <w:name w:val="Title"/>
     <w:basedOn w:val="Normal"/>
+    <w:link w:val="TitleChar"/>
+    <w:uiPriority w:val="10"/>
     <w:qFormat/>
     <w:pPr>
       <w:spacing w:before="240" w:after="720" w:line="240" w:lineRule="auto"/>
@@ -6540,6 +8358,78 @@
     <w:rPr>
       <w:color w:val="605E5C"/>
       <w:shd w:val="clear" w:color="auto" w:fill="E1DFDD"/>
+    </w:rPr>
+  </w:style>
+  <w:style w:type="paragraph" w:styleId="Caption">
+    <w:name w:val="caption"/>
+    <w:basedOn w:val="Normal"/>
+    <w:next w:val="Normal"/>
+    <w:uiPriority w:val="35"/>
+    <w:unhideWhenUsed/>
+    <w:qFormat/>
+    <w:rsid w:val="008E1FB3"/>
+    <w:pPr>
+      <w:spacing w:after="200" w:line="240" w:lineRule="auto"/>
+    </w:pPr>
+    <w:rPr>
+      <w:i/>
+      <w:iCs/>
+      <w:color w:val="1F497D" w:themeColor="text2"/>
+      <w:sz w:val="18"/>
+      <w:szCs w:val="18"/>
+    </w:rPr>
+  </w:style>
+  <w:style w:type="paragraph" w:styleId="ListParagraph">
+    <w:name w:val="List Paragraph"/>
+    <w:basedOn w:val="Normal"/>
+    <w:uiPriority w:val="34"/>
+    <w:qFormat/>
+    <w:rsid w:val="0046135C"/>
+    <w:pPr>
+      <w:spacing w:after="160" w:line="259" w:lineRule="auto"/>
+      <w:ind w:left="720"/>
+      <w:contextualSpacing/>
+    </w:pPr>
+    <w:rPr>
+      <w:rFonts w:asciiTheme="minorHAnsi" w:eastAsiaTheme="minorHAnsi" w:hAnsiTheme="minorHAnsi" w:cstheme="minorBidi"/>
+      <w:noProof w:val="0"/>
+      <w:sz w:val="22"/>
+      <w:szCs w:val="22"/>
+      <w:lang w:bidi="ar-SA"/>
+    </w:rPr>
+  </w:style>
+  <w:style w:type="character" w:customStyle="1" w:styleId="TitleChar">
+    <w:name w:val="Title Char"/>
+    <w:basedOn w:val="DefaultParagraphFont"/>
+    <w:link w:val="Title"/>
+    <w:uiPriority w:val="10"/>
+    <w:rsid w:val="00FA0E9D"/>
+    <w:rPr>
+      <w:rFonts w:ascii="Arial" w:hAnsi="Arial" w:cs="Arial"/>
+      <w:b/>
+      <w:bCs/>
+      <w:noProof/>
+      <w:kern w:val="28"/>
+      <w:sz w:val="64"/>
+      <w:szCs w:val="64"/>
+      <w:lang w:bidi="he-IL"/>
+    </w:rPr>
+  </w:style>
+  <w:style w:type="character" w:customStyle="1" w:styleId="Heading1Char">
+    <w:name w:val="Heading 1 Char"/>
+    <w:basedOn w:val="DefaultParagraphFont"/>
+    <w:link w:val="Heading1"/>
+    <w:uiPriority w:val="9"/>
+    <w:rsid w:val="00FA0E9D"/>
+    <w:rPr>
+      <w:rFonts w:ascii="Times" w:hAnsi="Times" w:cs="Times"/>
+      <w:b/>
+      <w:bCs/>
+      <w:noProof/>
+      <w:kern w:val="28"/>
+      <w:sz w:val="36"/>
+      <w:szCs w:val="36"/>
+      <w:lang w:bidi="he-IL"/>
     </w:rPr>
   </w:style>
 </w:styles>

</xml_diff>